<commit_message>
Change request log 137 updated
</commit_message>
<xml_diff>
--- a/Change_request_137.docx
+++ b/Change_request_137.docx
@@ -91,26 +91,25 @@
       <w:pPr>
         <w:pStyle w:val="Default"/>
         <w:rPr>
-          <w:sz w:val="20"/>
-          <w:szCs w:val="20"/>
+          <w:rFonts w:ascii="Times New Roman" w:hAnsi="Times New Roman" w:cs="Times New Roman"/>
         </w:rPr>
       </w:pPr>
       <w:bookmarkStart w:id="1" w:name="_Toc444154496"/>
       <w:r>
         <w:rPr>
-          <w:rFonts w:eastAsia="Times New Roman"/>
+          <w:rFonts w:ascii="Times New Roman" w:eastAsia="Times New Roman" w:hAnsi="Times New Roman" w:cs="Times New Roman"/>
         </w:rPr>
         <w:t>FEMR-13</w:t>
       </w:r>
       <w:r>
         <w:rPr>
-          <w:rFonts w:eastAsia="Times New Roman"/>
+          <w:rFonts w:ascii="Times New Roman" w:eastAsia="Times New Roman" w:hAnsi="Times New Roman" w:cs="Times New Roman"/>
         </w:rPr>
         <w:t>7</w:t>
       </w:r>
       <w:r>
         <w:rPr>
-          <w:rFonts w:eastAsia="Times New Roman"/>
+          <w:rFonts w:ascii="Times New Roman" w:eastAsia="Times New Roman" w:hAnsi="Times New Roman" w:cs="Times New Roman"/>
         </w:rPr>
         <w:t xml:space="preserve">: </w:t>
       </w:r>
@@ -122,6 +121,53 @@
         <w:t xml:space="preserve">flag birthdays as being accurate or a guess </w:t>
       </w:r>
     </w:p>
+    <w:bookmarkEnd w:id="1"/>
+    <w:p>
+      <w:pPr>
+        <w:pStyle w:val="NormalWeb"/>
+        <w:shd w:val="clear" w:color="auto" w:fill="FFFFFF"/>
+        <w:spacing w:before="0" w:beforeAutospacing="0" w:after="0" w:afterAutospacing="0"/>
+        <w:rPr>
+          <w:color w:val="333333"/>
+        </w:rPr>
+      </w:pPr>
+      <w:r>
+        <w:rPr>
+          <w:color w:val="333333"/>
+        </w:rPr>
+        <w:t>-As a researcher, I want fEMR to flag whether or not the patient's birthdate is real or if fEMR tried to guess what it was so that data is accurately stored with integrity.</w:t>
+      </w:r>
+    </w:p>
+    <w:p>
+      <w:pPr>
+        <w:pStyle w:val="NormalWeb"/>
+        <w:shd w:val="clear" w:color="auto" w:fill="FFFFFF"/>
+        <w:spacing w:before="150" w:beforeAutospacing="0" w:after="0" w:afterAutospacing="0"/>
+        <w:rPr>
+          <w:color w:val="333333"/>
+        </w:rPr>
+      </w:pPr>
+      <w:r>
+        <w:rPr>
+          <w:color w:val="333333"/>
+        </w:rPr>
+        <w:t>Notes:</w:t>
+      </w:r>
+      <w:r>
+        <w:rPr>
+          <w:color w:val="333333"/>
+        </w:rPr>
+        <w:br/>
+        <w:t>1) Patients often do not know what day they were born and sometimes don't even know their age.</w:t>
+      </w:r>
+      <w:r>
+        <w:rPr>
+          <w:color w:val="333333"/>
+        </w:rPr>
+        <w:br/>
+        <w:t>2) fEMR allows you to identify how old a patient is in 3 different ways - enter the actual birthdate, enter an age integer, or select a category (child,adult,elder,etc). Our database has 2 options of storing this data - a birthdate OR the category. If the user enters an age integer, the system will create a fake birthdate, but it won't flag the birthdate as fake for future reference.</w:t>
+      </w:r>
+    </w:p>
     <w:p>
       <w:pPr>
         <w:pStyle w:val="Default"/>
@@ -135,32 +181,8 @@
           <w:rFonts w:ascii="Times New Roman" w:hAnsi="Times New Roman" w:cs="Times New Roman"/>
           <w:color w:val="auto"/>
         </w:rPr>
-        <w:t xml:space="preserve"> -As a researcher</w:t>
-      </w:r>
-      <w:r>
-        <w:rPr>
-          <w:rFonts w:ascii="Times New Roman" w:hAnsi="Times New Roman" w:cs="Times New Roman"/>
-          <w:color w:val="auto"/>
-        </w:rPr>
-        <w:br/>
-        <w:t>-I want fEMR to flag whether or not the patient's birthdate is real or if fEMR tried to guess what it was</w:t>
-      </w:r>
-      <w:r>
-        <w:rPr>
-          <w:rFonts w:ascii="Times New Roman" w:hAnsi="Times New Roman" w:cs="Times New Roman"/>
-          <w:color w:val="auto"/>
-        </w:rPr>
-        <w:br/>
-        <w:t xml:space="preserve">-So that data is accurately stored with integrity. </w:t>
-      </w:r>
-      <w:r>
-        <w:rPr>
-          <w:rFonts w:ascii="Times New Roman" w:hAnsi="Times New Roman" w:cs="Times New Roman"/>
-          <w:color w:val="auto"/>
-        </w:rPr>
-        <w:t>Concept Location</w:t>
-      </w:r>
-      <w:bookmarkEnd w:id="1"/>
+        <w:t xml:space="preserve"> </w:t>
+      </w:r>
       <w:r>
         <w:rPr>
           <w:rFonts w:ascii="Times New Roman" w:hAnsi="Times New Roman" w:cs="Times New Roman"/>
@@ -250,18 +272,25 @@
         </w:tc>
       </w:tr>
       <w:tr>
+        <w:trPr>
+          <w:trHeight w:val="888"/>
+        </w:trPr>
         <w:tc>
           <w:tcPr>
             <w:cnfStyle w:val="001000000000" w:firstRow="0" w:lastRow="0" w:firstColumn="1" w:lastColumn="0" w:oddVBand="0" w:evenVBand="0" w:oddHBand="0" w:evenHBand="0" w:firstRowFirstColumn="0" w:firstRowLastColumn="0" w:lastRowFirstColumn="0" w:lastRowLastColumn="0"/>
             <w:tcW w:w="795" w:type="dxa"/>
           </w:tcPr>
           <w:p>
-            <w:r>
-              <w:rPr>
-                <w:rFonts w:eastAsiaTheme="minorEastAsia" w:cstheme="minorEastAsia"/>
-              </w:rPr>
-              <w:t>1</w:t>
-            </w:r>
+            <w:pPr>
+              <w:pStyle w:val="ListParagraph"/>
+              <w:numPr>
+                <w:ilvl w:val="0"/>
+                <w:numId w:val="20"/>
+              </w:numPr>
+              <w:rPr>
+                <w:rFonts w:eastAsiaTheme="minorEastAsia" w:cstheme="minorEastAsia"/>
+              </w:rPr>
+            </w:pPr>
           </w:p>
         </w:tc>
         <w:tc>
@@ -273,7 +302,15 @@
               <w:cnfStyle w:val="000000000000" w:firstRow="0" w:lastRow="0" w:firstColumn="0" w:lastColumn="0" w:oddVBand="0" w:evenVBand="0" w:oddHBand="0" w:evenHBand="0" w:firstRowFirstColumn="0" w:firstRowLastColumn="0" w:lastRowFirstColumn="0" w:lastRowLastColumn="0"/>
             </w:pPr>
             <w:r>
-              <w:t>We generated the ER Diagram for the database tables</w:t>
+              <w:t>We started the application and logged in.</w:t>
+            </w:r>
+          </w:p>
+          <w:p>
+            <w:pPr>
+              <w:cnfStyle w:val="000000000000" w:firstRow="0" w:lastRow="0" w:firstColumn="0" w:lastColumn="0" w:oddVBand="0" w:evenVBand="0" w:oddHBand="0" w:evenHBand="0" w:firstRowFirstColumn="0" w:firstRowLastColumn="0" w:lastRowFirstColumn="0" w:lastRowLastColumn="0"/>
+            </w:pPr>
+            <w:r>
+              <w:t>Clicked on Triage Screen and figured that age is captured on this screen.</w:t>
             </w:r>
           </w:p>
         </w:tc>
@@ -286,10 +323,7 @@
               <w:cnfStyle w:val="000000000000" w:firstRow="0" w:lastRow="0" w:firstColumn="0" w:lastColumn="0" w:oddVBand="0" w:evenVBand="0" w:oddHBand="0" w:evenHBand="0" w:firstRowFirstColumn="0" w:firstRowLastColumn="0" w:lastRowFirstColumn="0" w:lastRowLastColumn="0"/>
             </w:pPr>
             <w:r>
-              <w:t>We wanted to check how the database colum</w:t>
-            </w:r>
-            <w:r>
-              <w:t xml:space="preserve">ns are mapped to the birthday column  </w:t>
+              <w:t>To figure out which screen is responsible for capturing birthday.</w:t>
             </w:r>
           </w:p>
         </w:tc>
@@ -301,12 +335,16 @@
             <w:tcW w:w="795" w:type="dxa"/>
           </w:tcPr>
           <w:p>
-            <w:r>
-              <w:rPr>
-                <w:rFonts w:eastAsiaTheme="minorEastAsia" w:cstheme="minorEastAsia"/>
-              </w:rPr>
-              <w:t>2</w:t>
-            </w:r>
+            <w:pPr>
+              <w:pStyle w:val="ListParagraph"/>
+              <w:numPr>
+                <w:ilvl w:val="0"/>
+                <w:numId w:val="20"/>
+              </w:numPr>
+              <w:rPr>
+                <w:rFonts w:eastAsiaTheme="minorEastAsia" w:cstheme="minorEastAsia"/>
+              </w:rPr>
+            </w:pPr>
           </w:p>
         </w:tc>
         <w:tc>
@@ -315,17 +353,435 @@
           </w:tcPr>
           <w:p>
             <w:pPr>
+              <w:cnfStyle w:val="000000000000" w:firstRow="0" w:lastRow="0" w:firstColumn="0" w:lastColumn="0" w:oddVBand="0" w:evenVBand="0" w:oddHBand="0" w:evenHBand="0" w:firstRowFirstColumn="0" w:firstRowLastColumn="0" w:lastRowFirstColumn="0" w:lastRowLastColumn="0"/>
+            </w:pPr>
+            <w:r>
+              <w:rPr>
+                <w:color w:val="000000" w:themeColor="text1"/>
+              </w:rPr>
+              <w:t xml:space="preserve">We figured </w:t>
+            </w:r>
+            <w:r>
+              <w:rPr>
+                <w:color w:val="000000" w:themeColor="text1"/>
+              </w:rPr>
+              <w:t>where</w:t>
+            </w:r>
+            <w:r>
+              <w:rPr>
+                <w:color w:val="000000" w:themeColor="text1"/>
+              </w:rPr>
+              <w:t xml:space="preserve"> age is captured on the UI using 3 </w:t>
+            </w:r>
+            <w:r>
+              <w:rPr>
+                <w:color w:val="000000" w:themeColor="text1"/>
+              </w:rPr>
+              <w:t>different ways- enter the actual birthdate, enter an age integer, or select a category (child,adult,elder,etc)</w:t>
+            </w:r>
+            <w:r>
+              <w:rPr>
+                <w:color w:val="000000" w:themeColor="text1"/>
+              </w:rPr>
+              <w:t xml:space="preserve">. After looking at the UI, we guessed that birthday related data may have been stored in some patient master table </w:t>
+            </w:r>
+          </w:p>
+        </w:tc>
+        <w:tc>
+          <w:tcPr>
+            <w:tcW w:w="3955" w:type="dxa"/>
+          </w:tcPr>
+          <w:p>
+            <w:pPr>
+              <w:cnfStyle w:val="000000000000" w:firstRow="0" w:lastRow="0" w:firstColumn="0" w:lastColumn="0" w:oddVBand="0" w:evenVBand="0" w:oddHBand="0" w:evenHBand="0" w:firstRowFirstColumn="0" w:firstRowLastColumn="0" w:lastRowFirstColumn="0" w:lastRowLastColumn="0"/>
+            </w:pPr>
+            <w:r>
+              <w:t>To identify how data is displayed on the UI and possibly, how and what data is captured.</w:t>
+            </w:r>
+          </w:p>
+          <w:p>
+            <w:pPr>
+              <w:cnfStyle w:val="000000000000" w:firstRow="0" w:lastRow="0" w:firstColumn="0" w:lastColumn="0" w:oddVBand="0" w:evenVBand="0" w:oddHBand="0" w:evenHBand="0" w:firstRowFirstColumn="0" w:firstRowLastColumn="0" w:lastRowFirstColumn="0" w:lastRowLastColumn="0"/>
+            </w:pPr>
+            <w:r>
+              <w:t xml:space="preserve">The assumption about the patient related master table comes from </w:t>
+            </w:r>
+            <w:r>
+              <w:t>common sense</w:t>
+            </w:r>
+            <w:r>
+              <w:t xml:space="preserve"> understanding that patient profile data is most likely stored in one table.</w:t>
+            </w:r>
+          </w:p>
+        </w:tc>
+      </w:tr>
+      <w:tr>
+        <w:tc>
+          <w:tcPr>
+            <w:cnfStyle w:val="001000000000" w:firstRow="0" w:lastRow="0" w:firstColumn="1" w:lastColumn="0" w:oddVBand="0" w:evenVBand="0" w:oddHBand="0" w:evenHBand="0" w:firstRowFirstColumn="0" w:firstRowLastColumn="0" w:lastRowFirstColumn="0" w:lastRowLastColumn="0"/>
+            <w:tcW w:w="795" w:type="dxa"/>
+          </w:tcPr>
+          <w:p>
+            <w:pPr>
+              <w:pStyle w:val="ListParagraph"/>
+              <w:numPr>
+                <w:ilvl w:val="0"/>
+                <w:numId w:val="20"/>
+              </w:numPr>
+            </w:pPr>
+          </w:p>
+        </w:tc>
+        <w:tc>
+          <w:tcPr>
+            <w:tcW w:w="4600" w:type="dxa"/>
+          </w:tcPr>
+          <w:p>
+            <w:pPr>
+              <w:cnfStyle w:val="000000000000" w:firstRow="0" w:lastRow="0" w:firstColumn="0" w:lastColumn="0" w:oddVBand="0" w:evenVBand="0" w:oddHBand="0" w:evenHBand="0" w:firstRowFirstColumn="0" w:firstRowLastColumn="0" w:lastRowFirstColumn="0" w:lastRowLastColumn="0"/>
+            </w:pPr>
+            <w:r>
+              <w:t xml:space="preserve">Using MySQL workbench, we reverse engineered to generate ER diagram after   filtering for tables that begin with ‘Patient’ </w:t>
+            </w:r>
+          </w:p>
+        </w:tc>
+        <w:tc>
+          <w:tcPr>
+            <w:tcW w:w="3955" w:type="dxa"/>
+          </w:tcPr>
+          <w:p>
+            <w:pPr>
+              <w:cnfStyle w:val="000000000000" w:firstRow="0" w:lastRow="0" w:firstColumn="0" w:lastColumn="0" w:oddVBand="0" w:evenVBand="0" w:oddHBand="0" w:evenHBand="0" w:firstRowFirstColumn="0" w:firstRowLastColumn="0" w:lastRowFirstColumn="0" w:lastRowLastColumn="0"/>
+            </w:pPr>
+            <w:r>
+              <w:t>To confirm our assumption from the above step.</w:t>
+            </w:r>
+            <w:r>
+              <w:t xml:space="preserve">  </w:t>
+            </w:r>
+          </w:p>
+        </w:tc>
+      </w:tr>
+      <w:tr>
+        <w:tc>
+          <w:tcPr>
+            <w:cnfStyle w:val="001000000000" w:firstRow="0" w:lastRow="0" w:firstColumn="1" w:lastColumn="0" w:oddVBand="0" w:evenVBand="0" w:oddHBand="0" w:evenHBand="0" w:firstRowFirstColumn="0" w:firstRowLastColumn="0" w:lastRowFirstColumn="0" w:lastRowLastColumn="0"/>
+            <w:tcW w:w="795" w:type="dxa"/>
+          </w:tcPr>
+          <w:p>
+            <w:pPr>
+              <w:pStyle w:val="ListParagraph"/>
+              <w:numPr>
+                <w:ilvl w:val="0"/>
+                <w:numId w:val="20"/>
+              </w:numPr>
+            </w:pPr>
+          </w:p>
+        </w:tc>
+        <w:tc>
+          <w:tcPr>
+            <w:tcW w:w="4600" w:type="dxa"/>
+          </w:tcPr>
+          <w:p>
+            <w:pPr>
               <w:spacing w:after="160" w:line="259" w:lineRule="auto"/>
               <w:cnfStyle w:val="000000000000" w:firstRow="0" w:lastRow="0" w:firstColumn="0" w:lastColumn="0" w:oddVBand="0" w:evenVBand="0" w:oddHBand="0" w:evenHBand="0" w:firstRowFirstColumn="0" w:firstRowLastColumn="0" w:lastRowFirstColumn="0" w:lastRowLastColumn="0"/>
             </w:pPr>
             <w:r>
-              <w:t xml:space="preserve">We found the table patients_age_classification and patient_encoutners table. Patient_age_classification is the master </w:t>
-            </w:r>
-            <w:r>
+              <w:t xml:space="preserve"> After carefully observing the ER diagram by comparing it with the UI fields on the Triage screen</w:t>
+            </w:r>
+          </w:p>
+          <w:p>
+            <w:pPr>
+              <w:pStyle w:val="ListParagraph"/>
+              <w:numPr>
+                <w:ilvl w:val="0"/>
+                <w:numId w:val="21"/>
+              </w:numPr>
+              <w:cnfStyle w:val="000000000000" w:firstRow="0" w:lastRow="0" w:firstColumn="0" w:lastColumn="0" w:oddVBand="0" w:evenVBand="0" w:oddHBand="0" w:evenHBand="0" w:firstRowFirstColumn="0" w:firstRowLastColumn="0" w:lastRowFirstColumn="0" w:lastRowLastColumn="0"/>
+              <w:rPr>
+                <w:rFonts w:ascii="Times New Roman" w:hAnsi="Times New Roman" w:cs="Times New Roman"/>
+                <w:sz w:val="24"/>
+                <w:szCs w:val="24"/>
+              </w:rPr>
+            </w:pPr>
+            <w:r>
+              <w:rPr>
+                <w:rFonts w:ascii="Times New Roman" w:hAnsi="Times New Roman" w:cs="Times New Roman"/>
+                <w:sz w:val="24"/>
+                <w:szCs w:val="24"/>
+              </w:rPr>
+              <w:t xml:space="preserve">we realized that patient profile information is being stored in the ‘patients’ table. </w:t>
+            </w:r>
+          </w:p>
+          <w:p>
+            <w:pPr>
+              <w:pStyle w:val="ListParagraph"/>
+              <w:numPr>
+                <w:ilvl w:val="0"/>
+                <w:numId w:val="21"/>
+              </w:numPr>
+              <w:cnfStyle w:val="000000000000" w:firstRow="0" w:lastRow="0" w:firstColumn="0" w:lastColumn="0" w:oddVBand="0" w:evenVBand="0" w:oddHBand="0" w:evenHBand="0" w:firstRowFirstColumn="0" w:firstRowLastColumn="0" w:lastRowFirstColumn="0" w:lastRowLastColumn="0"/>
+              <w:rPr>
+                <w:rFonts w:ascii="Times New Roman" w:hAnsi="Times New Roman" w:cs="Times New Roman"/>
+                <w:sz w:val="24"/>
+                <w:szCs w:val="24"/>
+              </w:rPr>
+            </w:pPr>
+            <w:r>
+              <w:rPr>
+                <w:rFonts w:ascii="Times New Roman" w:hAnsi="Times New Roman" w:cs="Times New Roman"/>
+                <w:sz w:val="24"/>
+                <w:szCs w:val="24"/>
+              </w:rPr>
+              <w:t xml:space="preserve">Patient_age_classification is the master </w:t>
+            </w:r>
+            <w:r>
+              <w:rPr>
+                <w:rFonts w:ascii="Times New Roman" w:hAnsi="Times New Roman" w:cs="Times New Roman"/>
+                <w:sz w:val="24"/>
+                <w:szCs w:val="24"/>
+              </w:rPr>
               <w:t>table where</w:t>
             </w:r>
             <w:r>
-              <w:t xml:space="preserve"> the age classification is entered. E.g., (0-1) baby etc. We found that birthdate is null in patient_encounters table if range is chosen by the user for the birthday of the patient. So we concluded that we needed to focus on the other two options- date of birth or age in years and months</w:t>
+              <w:rPr>
+                <w:rFonts w:ascii="Times New Roman" w:hAnsi="Times New Roman" w:cs="Times New Roman"/>
+                <w:sz w:val="24"/>
+                <w:szCs w:val="24"/>
+              </w:rPr>
+              <w:t xml:space="preserve"> the age classification is </w:t>
+            </w:r>
+            <w:r>
+              <w:rPr>
+                <w:rFonts w:ascii="Times New Roman" w:hAnsi="Times New Roman" w:cs="Times New Roman"/>
+                <w:sz w:val="24"/>
+                <w:szCs w:val="24"/>
+              </w:rPr>
+              <w:t>stored</w:t>
+            </w:r>
+            <w:r>
+              <w:rPr>
+                <w:rFonts w:ascii="Times New Roman" w:hAnsi="Times New Roman" w:cs="Times New Roman"/>
+                <w:sz w:val="24"/>
+                <w:szCs w:val="24"/>
+              </w:rPr>
+              <w:t xml:space="preserve">. E.g., (0-1) baby etc. </w:t>
+            </w:r>
+          </w:p>
+          <w:p>
+            <w:pPr>
+              <w:pStyle w:val="ListParagraph"/>
+              <w:numPr>
+                <w:ilvl w:val="0"/>
+                <w:numId w:val="21"/>
+              </w:numPr>
+              <w:cnfStyle w:val="000000000000" w:firstRow="0" w:lastRow="0" w:firstColumn="0" w:lastColumn="0" w:oddVBand="0" w:evenVBand="0" w:oddHBand="0" w:evenHBand="0" w:firstRowFirstColumn="0" w:firstRowLastColumn="0" w:lastRowFirstColumn="0" w:lastRowLastColumn="0"/>
+              <w:rPr>
+                <w:rFonts w:ascii="Times New Roman" w:hAnsi="Times New Roman" w:cs="Times New Roman"/>
+                <w:sz w:val="24"/>
+                <w:szCs w:val="24"/>
+              </w:rPr>
+            </w:pPr>
+            <w:r>
+              <w:rPr>
+                <w:rFonts w:ascii="Times New Roman" w:hAnsi="Times New Roman" w:cs="Times New Roman"/>
+                <w:sz w:val="24"/>
+                <w:szCs w:val="24"/>
+              </w:rPr>
+              <w:t xml:space="preserve">We looked at the data in patients table and figured that the age is </w:t>
+            </w:r>
+            <w:r>
+              <w:rPr>
+                <w:rFonts w:ascii="Times New Roman" w:hAnsi="Times New Roman" w:cs="Times New Roman"/>
+                <w:sz w:val="24"/>
+                <w:szCs w:val="24"/>
+              </w:rPr>
+              <w:lastRenderedPageBreak/>
+              <w:t>always stored in mm/dd/yyyy format and hence unsure how the data in ‘patient_age_classification’ is mapped to this table. Again revisited the ERD and concluded that ‘patient_age_classification’ has a mapping with ‘Patient_encounters’. Looked at the data in the ‘Patient_encounters’ table and figured out that the ‘Patient_age_classification’</w:t>
+            </w:r>
+            <w:r>
+              <w:rPr>
+                <w:rFonts w:ascii="Times New Roman" w:hAnsi="Times New Roman" w:cs="Times New Roman"/>
+                <w:sz w:val="24"/>
+                <w:szCs w:val="24"/>
+              </w:rPr>
+              <w:t>_id</w:t>
+            </w:r>
+            <w:r>
+              <w:rPr>
+                <w:rFonts w:ascii="Times New Roman" w:hAnsi="Times New Roman" w:cs="Times New Roman"/>
+                <w:sz w:val="24"/>
+                <w:szCs w:val="24"/>
+              </w:rPr>
+              <w:t xml:space="preserve"> is stored in this table for each patient.</w:t>
+            </w:r>
+          </w:p>
+          <w:p>
+            <w:pPr>
+              <w:pStyle w:val="ListParagraph"/>
+              <w:numPr>
+                <w:ilvl w:val="0"/>
+                <w:numId w:val="21"/>
+              </w:numPr>
+              <w:cnfStyle w:val="000000000000" w:firstRow="0" w:lastRow="0" w:firstColumn="0" w:lastColumn="0" w:oddVBand="0" w:evenVBand="0" w:oddHBand="0" w:evenHBand="0" w:firstRowFirstColumn="0" w:firstRowLastColumn="0" w:lastRowFirstColumn="0" w:lastRowLastColumn="0"/>
+              <w:rPr>
+                <w:rFonts w:ascii="Times New Roman" w:hAnsi="Times New Roman" w:cs="Times New Roman"/>
+                <w:sz w:val="24"/>
+                <w:szCs w:val="24"/>
+              </w:rPr>
+            </w:pPr>
+            <w:r>
+              <w:rPr>
+                <w:rFonts w:ascii="Times New Roman" w:hAnsi="Times New Roman" w:cs="Times New Roman"/>
+                <w:sz w:val="24"/>
+                <w:szCs w:val="24"/>
+              </w:rPr>
+              <w:t xml:space="preserve">We figured out that only </w:t>
+            </w:r>
+            <w:r>
+              <w:rPr>
+                <w:rFonts w:ascii="Times New Roman" w:hAnsi="Times New Roman" w:cs="Times New Roman"/>
+                <w:sz w:val="24"/>
+                <w:szCs w:val="24"/>
+              </w:rPr>
+              <w:t>If the patient_age_classification</w:t>
+            </w:r>
+            <w:r>
+              <w:rPr>
+                <w:rFonts w:ascii="Times New Roman" w:hAnsi="Times New Roman" w:cs="Times New Roman"/>
+                <w:sz w:val="24"/>
+                <w:szCs w:val="24"/>
+              </w:rPr>
+              <w:t>_id in the</w:t>
+            </w:r>
+            <w:r>
+              <w:rPr>
+                <w:rFonts w:ascii="Times New Roman" w:hAnsi="Times New Roman" w:cs="Times New Roman"/>
+                <w:sz w:val="24"/>
+                <w:szCs w:val="24"/>
+              </w:rPr>
+              <w:t xml:space="preserve"> </w:t>
+            </w:r>
+            <w:r>
+              <w:rPr>
+                <w:rFonts w:ascii="Times New Roman" w:hAnsi="Times New Roman" w:cs="Times New Roman"/>
+                <w:sz w:val="24"/>
+                <w:szCs w:val="24"/>
+              </w:rPr>
+              <w:t xml:space="preserve">‘Patient_encounters’ </w:t>
+            </w:r>
+            <w:proofErr w:type="gramStart"/>
+            <w:r>
+              <w:rPr>
+                <w:rFonts w:ascii="Times New Roman" w:hAnsi="Times New Roman" w:cs="Times New Roman"/>
+                <w:sz w:val="24"/>
+                <w:szCs w:val="24"/>
+              </w:rPr>
+              <w:t xml:space="preserve">table </w:t>
+            </w:r>
+            <w:r>
+              <w:rPr>
+                <w:rFonts w:ascii="Times New Roman" w:hAnsi="Times New Roman" w:cs="Times New Roman"/>
+                <w:sz w:val="24"/>
+                <w:szCs w:val="24"/>
+              </w:rPr>
+              <w:t xml:space="preserve"> is</w:t>
+            </w:r>
+            <w:proofErr w:type="gramEnd"/>
+            <w:r>
+              <w:rPr>
+                <w:rFonts w:ascii="Times New Roman" w:hAnsi="Times New Roman" w:cs="Times New Roman"/>
+                <w:sz w:val="24"/>
+                <w:szCs w:val="24"/>
+              </w:rPr>
+              <w:t xml:space="preserve"> not null then the patient’s record in patients table is </w:t>
+            </w:r>
+            <w:r>
+              <w:rPr>
+                <w:rFonts w:ascii="Times New Roman" w:hAnsi="Times New Roman" w:cs="Times New Roman"/>
+                <w:sz w:val="24"/>
+                <w:szCs w:val="24"/>
+              </w:rPr>
+              <w:t>populating</w:t>
+            </w:r>
+            <w:r>
+              <w:rPr>
+                <w:rFonts w:ascii="Times New Roman" w:hAnsi="Times New Roman" w:cs="Times New Roman"/>
+                <w:sz w:val="24"/>
+                <w:szCs w:val="24"/>
+              </w:rPr>
+              <w:t xml:space="preserve"> birthday</w:t>
+            </w:r>
+            <w:r>
+              <w:rPr>
+                <w:rFonts w:ascii="Times New Roman" w:hAnsi="Times New Roman" w:cs="Times New Roman"/>
+                <w:sz w:val="24"/>
+                <w:szCs w:val="24"/>
+              </w:rPr>
+              <w:t xml:space="preserve"> date.  </w:t>
+            </w:r>
+            <w:r>
+              <w:rPr>
+                <w:rFonts w:ascii="Times New Roman" w:hAnsi="Times New Roman" w:cs="Times New Roman"/>
+                <w:sz w:val="24"/>
+                <w:szCs w:val="24"/>
+              </w:rPr>
+              <w:t xml:space="preserve"> </w:t>
+            </w:r>
+          </w:p>
+          <w:p>
+            <w:pPr>
+              <w:pStyle w:val="ListParagraph"/>
+              <w:numPr>
+                <w:ilvl w:val="0"/>
+                <w:numId w:val="21"/>
+              </w:numPr>
+              <w:cnfStyle w:val="000000000000" w:firstRow="0" w:lastRow="0" w:firstColumn="0" w:lastColumn="0" w:oddVBand="0" w:evenVBand="0" w:oddHBand="0" w:evenHBand="0" w:firstRowFirstColumn="0" w:firstRowLastColumn="0" w:lastRowFirstColumn="0" w:lastRowLastColumn="0"/>
+            </w:pPr>
+            <w:r>
+              <w:rPr>
+                <w:rFonts w:ascii="Times New Roman" w:hAnsi="Times New Roman" w:cs="Times New Roman"/>
+                <w:sz w:val="24"/>
+                <w:szCs w:val="24"/>
+              </w:rPr>
+              <w:t>At this point we are clear that if the user chooses ‘date of birth’ or ‘years and months</w:t>
+            </w:r>
+            <w:proofErr w:type="gramStart"/>
+            <w:r>
+              <w:rPr>
+                <w:rFonts w:ascii="Times New Roman" w:hAnsi="Times New Roman" w:cs="Times New Roman"/>
+                <w:sz w:val="24"/>
+                <w:szCs w:val="24"/>
+              </w:rPr>
+              <w:t>’ ,</w:t>
+            </w:r>
+            <w:proofErr w:type="gramEnd"/>
+            <w:r>
+              <w:rPr>
+                <w:rFonts w:ascii="Times New Roman" w:hAnsi="Times New Roman" w:cs="Times New Roman"/>
+                <w:sz w:val="24"/>
+                <w:szCs w:val="24"/>
+              </w:rPr>
+              <w:t xml:space="preserve"> the age column in the patients table is getting populated. We confirmed the same after entering 3 patient records from UI by choosing each of the 3 ways to enter the age. </w:t>
+            </w:r>
+            <w:r>
+              <w:rPr>
+                <w:rFonts w:ascii="Times New Roman" w:hAnsi="Times New Roman" w:cs="Times New Roman"/>
+                <w:sz w:val="24"/>
+                <w:szCs w:val="24"/>
+              </w:rPr>
+              <w:t>we concluded that we needed to focus on the other two options- date of birth or age in years and months</w:t>
+            </w:r>
+            <w:r>
+              <w:rPr>
+                <w:rFonts w:ascii="Times New Roman" w:hAnsi="Times New Roman" w:cs="Times New Roman"/>
+                <w:sz w:val="24"/>
+                <w:szCs w:val="24"/>
+              </w:rPr>
+              <w:t xml:space="preserve"> to fix this enhancement.</w:t>
+            </w:r>
+            <w:r>
+              <w:t xml:space="preserve">   </w:t>
             </w:r>
           </w:p>
         </w:tc>
@@ -338,7 +794,20 @@
               <w:cnfStyle w:val="000000000000" w:firstRow="0" w:lastRow="0" w:firstColumn="0" w:lastColumn="0" w:oddVBand="0" w:evenVBand="0" w:oddHBand="0" w:evenHBand="0" w:firstRowFirstColumn="0" w:firstRowLastColumn="0" w:lastRowFirstColumn="0" w:lastRowLastColumn="0"/>
             </w:pPr>
             <w:r>
-              <w:t>We wanted to check how the birthdate is populated in patient_encounters table</w:t>
+              <w:lastRenderedPageBreak/>
+              <w:t>We w</w:t>
+            </w:r>
+            <w:r>
+              <w:t>anted to check how the birthday</w:t>
+            </w:r>
+            <w:r>
+              <w:t xml:space="preserve"> is </w:t>
+            </w:r>
+            <w:r>
+              <w:t>stored</w:t>
+            </w:r>
+            <w:r>
+              <w:t xml:space="preserve"> in patient_encounters table</w:t>
             </w:r>
           </w:p>
         </w:tc>
@@ -353,12 +822,13 @@
             <w:tcW w:w="795" w:type="dxa"/>
           </w:tcPr>
           <w:p>
-            <w:r>
-              <w:rPr>
-                <w:rFonts w:eastAsiaTheme="minorEastAsia" w:cstheme="minorEastAsia"/>
-              </w:rPr>
-              <w:t>3</w:t>
-            </w:r>
+            <w:pPr>
+              <w:pStyle w:val="ListParagraph"/>
+              <w:numPr>
+                <w:ilvl w:val="0"/>
+                <w:numId w:val="20"/>
+              </w:numPr>
+            </w:pPr>
           </w:p>
         </w:tc>
         <w:tc>
@@ -370,64 +840,67 @@
               <w:cnfStyle w:val="000000000000" w:firstRow="0" w:lastRow="0" w:firstColumn="0" w:lastColumn="0" w:oddVBand="0" w:evenVBand="0" w:oddHBand="0" w:evenHBand="0" w:firstRowFirstColumn="0" w:firstRowLastColumn="0" w:lastRowFirstColumn="0" w:lastRowLastColumn="0"/>
             </w:pPr>
             <w:r>
-              <w:t>We went to the triage screen and checke</w:t>
-            </w:r>
-            <w:r>
-              <w:t xml:space="preserve">d the fields where age is </w:t>
-            </w:r>
-            <w:r>
-              <w:t xml:space="preserve">being </w:t>
-            </w:r>
-            <w:r>
-              <w:t>input</w:t>
-            </w:r>
-            <w:r>
-              <w:t>. We concluded that given a date of birth or age</w:t>
-            </w:r>
-            <w:r>
-              <w:t xml:space="preserve"> in years and months, we</w:t>
-            </w:r>
-            <w:r>
-              <w:t xml:space="preserve"> need to capture </w:t>
-            </w:r>
-            <w:r>
-              <w:t xml:space="preserve">if the birthday is </w:t>
-            </w:r>
-            <w:r>
-              <w:t xml:space="preserve">real or </w:t>
-            </w:r>
-            <w:r>
-              <w:t>a guess</w:t>
-            </w:r>
+              <w:t xml:space="preserve">At this point, we discussed the following options that would make it easier to guess the birthday </w:t>
+            </w:r>
+          </w:p>
+          <w:p>
+            <w:pPr>
+              <w:cnfStyle w:val="000000000000" w:firstRow="0" w:lastRow="0" w:firstColumn="0" w:lastColumn="0" w:oddVBand="0" w:evenVBand="0" w:oddHBand="0" w:evenHBand="0" w:firstRowFirstColumn="0" w:firstRowLastColumn="0" w:lastRowFirstColumn="0" w:lastRowLastColumn="0"/>
+            </w:pPr>
+            <w:r>
+              <w:t>Option A-  Assume Birthday as fake if the date part of birthday is same as Trip date.</w:t>
+            </w:r>
+          </w:p>
+          <w:p>
+            <w:pPr>
+              <w:cnfStyle w:val="000000000000" w:firstRow="0" w:lastRow="0" w:firstColumn="0" w:lastColumn="0" w:oddVBand="0" w:evenVBand="0" w:oddHBand="0" w:evenHBand="0" w:firstRowFirstColumn="0" w:firstRowLastColumn="0" w:lastRowFirstColumn="0" w:lastRowLastColumn="0"/>
+            </w:pPr>
+            <w:r>
+              <w:t>Option B-  Make the User forcefully enter if the date of birth is real or fake.</w:t>
+            </w:r>
+          </w:p>
+          <w:p>
+            <w:pPr>
+              <w:cnfStyle w:val="000000000000" w:firstRow="0" w:lastRow="0" w:firstColumn="0" w:lastColumn="0" w:oddVBand="0" w:evenVBand="0" w:oddHBand="0" w:evenHBand="0" w:firstRowFirstColumn="0" w:firstRowLastColumn="0" w:lastRowFirstColumn="0" w:lastRowLastColumn="0"/>
+            </w:pPr>
+            <w:r>
+              <w:t>We concluded that option A is feasible because of the following reasons</w:t>
+            </w:r>
+          </w:p>
+          <w:p>
+            <w:pPr>
+              <w:cnfStyle w:val="000000000000" w:firstRow="0" w:lastRow="0" w:firstColumn="0" w:lastColumn="0" w:oddVBand="0" w:evenVBand="0" w:oddHBand="0" w:evenHBand="0" w:firstRowFirstColumn="0" w:firstRowLastColumn="0" w:lastRowFirstColumn="0" w:lastRowLastColumn="0"/>
+            </w:pPr>
+            <w:r>
+              <w:t>Trip can be conducted for a date range and if patient’s real birthday falls on one of the trip dates, the system might treat birthday as Guess when it is real.</w:t>
+            </w:r>
+          </w:p>
+          <w:p>
+            <w:pPr>
+              <w:cnfStyle w:val="000000000000" w:firstRow="0" w:lastRow="0" w:firstColumn="0" w:lastColumn="0" w:oddVBand="0" w:evenVBand="0" w:oddHBand="0" w:evenHBand="0" w:firstRowFirstColumn="0" w:firstRowLastColumn="0" w:lastRowFirstColumn="0" w:lastRowLastColumn="0"/>
+            </w:pPr>
+          </w:p>
+        </w:tc>
+        <w:tc>
+          <w:tcPr>
+            <w:tcW w:w="3955" w:type="dxa"/>
+          </w:tcPr>
+          <w:p>
+            <w:pPr>
+              <w:cnfStyle w:val="000000000000" w:firstRow="0" w:lastRow="0" w:firstColumn="0" w:lastColumn="0" w:oddVBand="0" w:evenVBand="0" w:oddHBand="0" w:evenHBand="0" w:firstRowFirstColumn="0" w:firstRowLastColumn="0" w:lastRowFirstColumn="0" w:lastRowLastColumn="0"/>
+            </w:pPr>
+            <w:r>
+              <w:t>Find options to fix the change request the right way.</w:t>
+            </w:r>
+          </w:p>
+          <w:p>
+            <w:pPr>
+              <w:cnfStyle w:val="000000000000" w:firstRow="0" w:lastRow="0" w:firstColumn="0" w:lastColumn="0" w:oddVBand="0" w:evenVBand="0" w:oddHBand="0" w:evenHBand="0" w:firstRowFirstColumn="0" w:firstRowLastColumn="0" w:lastRowFirstColumn="0" w:lastRowLastColumn="0"/>
+            </w:pPr>
             <w:r>
               <w:t xml:space="preserve"> </w:t>
             </w:r>
-            <w:r>
-              <w:t>on</w:t>
-            </w:r>
-            <w:r>
-              <w:t xml:space="preserve"> that screen itself.</w:t>
-            </w:r>
-          </w:p>
-          <w:p>
-            <w:pPr>
-              <w:cnfStyle w:val="000000000000" w:firstRow="0" w:lastRow="0" w:firstColumn="0" w:lastColumn="0" w:oddVBand="0" w:evenVBand="0" w:oddHBand="0" w:evenHBand="0" w:firstRowFirstColumn="0" w:firstRowLastColumn="0" w:lastRowFirstColumn="0" w:lastRowLastColumn="0"/>
-            </w:pPr>
-            <w:r>
-              <w:t xml:space="preserve">We checked the edit patient screen </w:t>
-            </w:r>
-            <w:r>
-              <w:t>to see if birthdate can be modified and realized it’s not editable.</w:t>
-            </w:r>
-            <w:r>
-              <w:t xml:space="preserve"> We decided to have a new field in the triage screen itself to check for fake or real birthday</w:t>
-            </w:r>
-          </w:p>
-        </w:tc>
-        <w:tc>
-          <w:tcPr>
-            <w:tcW w:w="3955" w:type="dxa"/>
-          </w:tcPr>
+          </w:p>
           <w:p>
             <w:pPr>
               <w:cnfStyle w:val="000000000000" w:firstRow="0" w:lastRow="0" w:firstColumn="0" w:lastColumn="0" w:oddVBand="0" w:evenVBand="0" w:oddHBand="0" w:evenHBand="0" w:firstRowFirstColumn="0" w:firstRowLastColumn="0" w:lastRowFirstColumn="0" w:lastRowLastColumn="0"/>
@@ -442,18 +915,26 @@
         </w:tc>
       </w:tr>
       <w:tr>
+        <w:trPr>
+          <w:trHeight w:val="512"/>
+        </w:trPr>
         <w:tc>
           <w:tcPr>
             <w:cnfStyle w:val="001000000000" w:firstRow="0" w:lastRow="0" w:firstColumn="1" w:lastColumn="0" w:oddVBand="0" w:evenVBand="0" w:oddHBand="0" w:evenHBand="0" w:firstRowFirstColumn="0" w:firstRowLastColumn="0" w:lastRowFirstColumn="0" w:lastRowLastColumn="0"/>
             <w:tcW w:w="795" w:type="dxa"/>
           </w:tcPr>
           <w:p>
-            <w:r>
-              <w:rPr>
-                <w:rFonts w:eastAsiaTheme="minorEastAsia" w:cstheme="minorEastAsia"/>
-              </w:rPr>
-              <w:t>4</w:t>
-            </w:r>
+            <w:pPr>
+              <w:pStyle w:val="ListParagraph"/>
+              <w:numPr>
+                <w:ilvl w:val="0"/>
+                <w:numId w:val="20"/>
+              </w:numPr>
+              <w:rPr>
+                <w:b w:val="0"/>
+                <w:bCs w:val="0"/>
+              </w:rPr>
+            </w:pPr>
           </w:p>
         </w:tc>
         <w:tc>
@@ -465,7 +946,32 @@
               <w:cnfStyle w:val="000000000000" w:firstRow="0" w:lastRow="0" w:firstColumn="0" w:lastColumn="0" w:oddVBand="0" w:evenVBand="0" w:oddHBand="0" w:evenHBand="0" w:firstRowFirstColumn="0" w:firstRowLastColumn="0" w:lastRowFirstColumn="0" w:lastRowLastColumn="0"/>
             </w:pPr>
             <w:r>
-              <w:t>We thought of implementing a radio button to determine the birthday type fake or real.</w:t>
+              <w:t xml:space="preserve">We went to the triage screen and checked the fields where age is entered.  </w:t>
+            </w:r>
+          </w:p>
+          <w:p>
+            <w:pPr>
+              <w:cnfStyle w:val="000000000000" w:firstRow="0" w:lastRow="0" w:firstColumn="0" w:lastColumn="0" w:oddVBand="0" w:evenVBand="0" w:oddHBand="0" w:evenHBand="0" w:firstRowFirstColumn="0" w:firstRowLastColumn="0" w:lastRowFirstColumn="0" w:lastRowLastColumn="0"/>
+            </w:pPr>
+            <w:r>
+              <w:t xml:space="preserve">We concluded that we might need to add a new </w:t>
+            </w:r>
+            <w:proofErr w:type="gramStart"/>
+            <w:r>
+              <w:t>field  (</w:t>
+            </w:r>
+            <w:proofErr w:type="gramEnd"/>
+            <w:r>
+              <w:t xml:space="preserve">checkbox or radio button) so that user can capture this flag and persist in the ‘patients’ table  for every patient.  </w:t>
+            </w:r>
+          </w:p>
+          <w:p>
+            <w:pPr>
+              <w:cnfStyle w:val="000000000000" w:firstRow="0" w:lastRow="0" w:firstColumn="0" w:lastColumn="0" w:oddVBand="0" w:evenVBand="0" w:oddHBand="0" w:evenHBand="0" w:firstRowFirstColumn="0" w:firstRowLastColumn="0" w:lastRowFirstColumn="0" w:lastRowLastColumn="0"/>
+            </w:pPr>
+            <w:r>
+              <w:lastRenderedPageBreak/>
+              <w:t>We checked the edit patient screen to see if birthdate can be modified and realized it’s not editable which confirmed that the new field in the triage screen itself to check for fake or real birthday would suffice.</w:t>
             </w:r>
           </w:p>
         </w:tc>
@@ -478,7 +984,8 @@
               <w:cnfStyle w:val="000000000000" w:firstRow="0" w:lastRow="0" w:firstColumn="0" w:lastColumn="0" w:oddVBand="0" w:evenVBand="0" w:oddHBand="0" w:evenHBand="0" w:firstRowFirstColumn="0" w:firstRowLastColumn="0" w:lastRowFirstColumn="0" w:lastRowLastColumn="0"/>
             </w:pPr>
             <w:r>
-              <w:t>To let the user input if the birthday is real or a guess</w:t>
+              <w:lastRenderedPageBreak/>
+              <w:t>To identify the screen location</w:t>
             </w:r>
           </w:p>
         </w:tc>
@@ -490,12 +997,13 @@
             <w:tcW w:w="795" w:type="dxa"/>
           </w:tcPr>
           <w:p>
-            <w:r>
-              <w:rPr>
-                <w:rFonts w:eastAsiaTheme="minorEastAsia" w:cstheme="minorEastAsia"/>
-              </w:rPr>
-              <w:t>5</w:t>
-            </w:r>
+            <w:pPr>
+              <w:pStyle w:val="ListParagraph"/>
+              <w:numPr>
+                <w:ilvl w:val="0"/>
+                <w:numId w:val="20"/>
+              </w:numPr>
+            </w:pPr>
           </w:p>
         </w:tc>
         <w:tc>
@@ -507,33 +1015,58 @@
               <w:cnfStyle w:val="000000000000" w:firstRow="0" w:lastRow="0" w:firstColumn="0" w:lastColumn="0" w:oddVBand="0" w:evenVBand="0" w:oddHBand="0" w:evenHBand="0" w:firstRowFirstColumn="0" w:firstRowLastColumn="0" w:lastRowFirstColumn="0" w:lastRowLastColumn="0"/>
             </w:pPr>
             <w:r>
-              <w:t>For the UI change, we needed to change in the index.scala.html under femr.</w:t>
+              <w:t xml:space="preserve">We </w:t>
+            </w:r>
+            <w:r>
+              <w:t xml:space="preserve">determined that it would be </w:t>
+            </w:r>
+            <w:r>
+              <w:t>nice</w:t>
+            </w:r>
+            <w:r>
+              <w:t xml:space="preserve"> </w:t>
+            </w:r>
+            <w:r>
+              <w:t>to the end user if we implement</w:t>
+            </w:r>
+            <w:r>
+              <w:t xml:space="preserve"> </w:t>
+            </w:r>
+            <w:r>
+              <w:t xml:space="preserve">this field just like the Gender  </w:t>
+            </w:r>
+            <w:r>
+              <w:t xml:space="preserve">  </w:t>
+            </w:r>
+          </w:p>
+        </w:tc>
+        <w:tc>
+          <w:tcPr>
+            <w:tcW w:w="3955" w:type="dxa"/>
+          </w:tcPr>
+          <w:p>
+            <w:pPr>
+              <w:cnfStyle w:val="000000000000" w:firstRow="0" w:lastRow="0" w:firstColumn="0" w:lastColumn="0" w:oddVBand="0" w:evenVBand="0" w:oddHBand="0" w:evenHBand="0" w:firstRowFirstColumn="0" w:firstRowLastColumn="0" w:lastRowFirstColumn="0" w:lastRowLastColumn="0"/>
+            </w:pPr>
+            <w:r>
+              <w:t xml:space="preserve">As the gender is implemented </w:t>
+            </w:r>
+            <w:r>
+              <w:t>with a group button</w:t>
+            </w:r>
+            <w:r>
+              <w:t xml:space="preserve">, in order to keep the </w:t>
             </w:r>
             <w:proofErr w:type="gramStart"/>
             <w:r>
-              <w:t>ui.views</w:t>
+              <w:t>UI</w:t>
             </w:r>
             <w:proofErr w:type="gramEnd"/>
             <w:r>
-              <w:t>.triage</w:t>
-            </w:r>
-          </w:p>
-          <w:p>
-            <w:pPr>
-              <w:cnfStyle w:val="000000000000" w:firstRow="0" w:lastRow="0" w:firstColumn="0" w:lastColumn="0" w:oddVBand="0" w:evenVBand="0" w:oddHBand="0" w:evenHBand="0" w:firstRowFirstColumn="0" w:firstRowLastColumn="0" w:lastRowFirstColumn="0" w:lastRowLastColumn="0"/>
-            </w:pPr>
-          </w:p>
-        </w:tc>
-        <w:tc>
-          <w:tcPr>
-            <w:tcW w:w="3955" w:type="dxa"/>
-          </w:tcPr>
-          <w:p>
-            <w:pPr>
-              <w:cnfStyle w:val="000000000000" w:firstRow="0" w:lastRow="0" w:firstColumn="0" w:lastColumn="0" w:oddVBand="0" w:evenVBand="0" w:oddHBand="0" w:evenHBand="0" w:firstRowFirstColumn="0" w:firstRowLastColumn="0" w:lastRowFirstColumn="0" w:lastRowLastColumn="0"/>
-            </w:pPr>
-            <w:r>
-              <w:t>To reflect the change in the UI</w:t>
+              <w:t xml:space="preserve"> look and feel consistent</w:t>
+            </w:r>
+            <w:r>
+              <w:t>, it would be wise to have a radio button</w:t>
             </w:r>
           </w:p>
         </w:tc>
@@ -546,17 +1079,83 @@
           </w:tcPr>
           <w:p>
             <w:pPr>
-              <w:rPr>
-                <w:rFonts w:eastAsiaTheme="minorEastAsia" w:cstheme="minorEastAsia"/>
-              </w:rPr>
-            </w:pPr>
-            <w:r>
-              <w:rPr>
-                <w:rFonts w:eastAsiaTheme="minorEastAsia" w:cstheme="minorEastAsia"/>
-              </w:rPr>
-              <w:lastRenderedPageBreak/>
-              <w:t>6</w:t>
-            </w:r>
+              <w:pStyle w:val="ListParagraph"/>
+              <w:numPr>
+                <w:ilvl w:val="0"/>
+                <w:numId w:val="20"/>
+              </w:numPr>
+            </w:pPr>
+          </w:p>
+        </w:tc>
+        <w:tc>
+          <w:tcPr>
+            <w:tcW w:w="4600" w:type="dxa"/>
+          </w:tcPr>
+          <w:p>
+            <w:pPr>
+              <w:cnfStyle w:val="000000000000" w:firstRow="0" w:lastRow="0" w:firstColumn="0" w:lastColumn="0" w:oddVBand="0" w:evenVBand="0" w:oddHBand="0" w:evenHBand="0" w:firstRowFirstColumn="0" w:firstRowLastColumn="0" w:lastRowFirstColumn="0" w:lastRowLastColumn="0"/>
+            </w:pPr>
+            <w:r>
+              <w:t xml:space="preserve">Searched through the IDE for ‘Triage’ </w:t>
+            </w:r>
+            <w:proofErr w:type="gramStart"/>
+            <w:r>
+              <w:t>package  for</w:t>
+            </w:r>
+            <w:proofErr w:type="gramEnd"/>
+            <w:r>
+              <w:t xml:space="preserve"> finding the view where we need to make code change and concluded that</w:t>
+            </w:r>
+            <w:r>
+              <w:t xml:space="preserve"> index.scala.html </w:t>
+            </w:r>
+            <w:r>
+              <w:t xml:space="preserve">needs to be modified </w:t>
+            </w:r>
+            <w:r>
+              <w:t>under femr.ui.views.triage</w:t>
+            </w:r>
+            <w:r>
+              <w:t xml:space="preserve"> package</w:t>
+            </w:r>
+          </w:p>
+          <w:p>
+            <w:pPr>
+              <w:cnfStyle w:val="000000000000" w:firstRow="0" w:lastRow="0" w:firstColumn="0" w:lastColumn="0" w:oddVBand="0" w:evenVBand="0" w:oddHBand="0" w:evenHBand="0" w:firstRowFirstColumn="0" w:firstRowLastColumn="0" w:lastRowFirstColumn="0" w:lastRowLastColumn="0"/>
+            </w:pPr>
+          </w:p>
+        </w:tc>
+        <w:tc>
+          <w:tcPr>
+            <w:tcW w:w="3955" w:type="dxa"/>
+          </w:tcPr>
+          <w:p>
+            <w:pPr>
+              <w:cnfStyle w:val="000000000000" w:firstRow="0" w:lastRow="0" w:firstColumn="0" w:lastColumn="0" w:oddVBand="0" w:evenVBand="0" w:oddHBand="0" w:evenHBand="0" w:firstRowFirstColumn="0" w:firstRowLastColumn="0" w:lastRowFirstColumn="0" w:lastRowLastColumn="0"/>
+            </w:pPr>
+            <w:r>
+              <w:t>To reflect the change in the UI</w:t>
+            </w:r>
+          </w:p>
+        </w:tc>
+      </w:tr>
+      <w:tr>
+        <w:tc>
+          <w:tcPr>
+            <w:cnfStyle w:val="001000000000" w:firstRow="0" w:lastRow="0" w:firstColumn="1" w:lastColumn="0" w:oddVBand="0" w:evenVBand="0" w:oddHBand="0" w:evenHBand="0" w:firstRowFirstColumn="0" w:firstRowLastColumn="0" w:lastRowFirstColumn="0" w:lastRowLastColumn="0"/>
+            <w:tcW w:w="795" w:type="dxa"/>
+          </w:tcPr>
+          <w:p>
+            <w:pPr>
+              <w:pStyle w:val="ListParagraph"/>
+              <w:numPr>
+                <w:ilvl w:val="0"/>
+                <w:numId w:val="20"/>
+              </w:numPr>
+              <w:rPr>
+                <w:rFonts w:eastAsiaTheme="minorEastAsia" w:cstheme="minorEastAsia"/>
+              </w:rPr>
+            </w:pPr>
           </w:p>
         </w:tc>
         <w:tc>
@@ -782,6 +1381,12 @@
               <w:rPr>
                 <w:rFonts w:eastAsiaTheme="minorEastAsia" w:cstheme="minorEastAsia"/>
               </w:rPr>
+              <w:t xml:space="preserve"> using visual-paradigm tool</w:t>
+            </w:r>
+            <w:r>
+              <w:rPr>
+                <w:rFonts w:eastAsiaTheme="minorEastAsia" w:cstheme="minorEastAsia"/>
+              </w:rPr>
               <w:t xml:space="preserve">. </w:t>
             </w:r>
             <w:r>
@@ -858,15 +1463,16 @@
               <w:cnfStyle w:val="000000000000" w:firstRow="0" w:lastRow="0" w:firstColumn="0" w:lastColumn="0" w:oddVBand="0" w:evenVBand="0" w:oddHBand="0" w:evenHBand="0" w:firstRowFirstColumn="0" w:firstRowLastColumn="0" w:lastRowFirstColumn="0" w:lastRowLastColumn="0"/>
             </w:pPr>
             <w:r>
-              <w:t xml:space="preserve">We have navigated through edit </w:t>
-            </w:r>
-            <w:proofErr w:type="gramStart"/>
-            <w:r>
-              <w:t>triage ,</w:t>
-            </w:r>
-            <w:proofErr w:type="gramEnd"/>
-            <w:r>
-              <w:t xml:space="preserve"> medical, pharmacy and research screen to figure out where possibly this field could be used</w:t>
+              <w:t>We hav</w:t>
+            </w:r>
+            <w:r>
+              <w:t>e navigated through edit triage</w:t>
+            </w:r>
+            <w:r>
+              <w:t xml:space="preserve">, medical, pharmacy and research screen to figure out where possibly this field could be </w:t>
+            </w:r>
+            <w:r>
+              <w:t>in use.</w:t>
             </w:r>
           </w:p>
         </w:tc>
@@ -929,11 +1535,9 @@
             <w:r>
               <w:t xml:space="preserve">To make sure the enhancement works and does not affect </w:t>
             </w:r>
-            <w:proofErr w:type="gramStart"/>
-            <w:r>
-              <w:t>other</w:t>
-            </w:r>
-            <w:proofErr w:type="gramEnd"/>
+            <w:r>
+              <w:t>another</w:t>
+            </w:r>
             <w:r>
               <w:t xml:space="preserve"> functionality</w:t>
             </w:r>
@@ -1121,13 +1725,43 @@
               <w:cnfStyle w:val="000000000000" w:firstRow="0" w:lastRow="0" w:firstColumn="0" w:lastColumn="0" w:oddVBand="0" w:evenVBand="0" w:oddHBand="0" w:evenHBand="0" w:firstRowFirstColumn="0" w:firstRowLastColumn="0" w:lastRowFirstColumn="0" w:lastRowLastColumn="0"/>
             </w:pPr>
             <w:r>
-              <w:t>For the UI change, we needed to change in the index.scala.html under femr.ui.views.triage</w:t>
-            </w:r>
-          </w:p>
-          <w:p>
-            <w:pPr>
-              <w:cnfStyle w:val="000000000000" w:firstRow="0" w:lastRow="0" w:firstColumn="0" w:lastColumn="0" w:oddVBand="0" w:evenVBand="0" w:oddHBand="0" w:evenHBand="0" w:firstRowFirstColumn="0" w:firstRowLastColumn="0" w:lastRowFirstColumn="0" w:lastRowLastColumn="0"/>
-            </w:pPr>
+              <w:t xml:space="preserve"> We created a new partial page InputAgeReal.scala.html under </w:t>
+            </w:r>
+            <w:r>
+              <w:t>femr.ui.views.</w:t>
+            </w:r>
+            <w:r>
+              <w:t>partials.</w:t>
+            </w:r>
+            <w:r>
+              <w:t>triage</w:t>
+            </w:r>
+            <w:r>
+              <w:t xml:space="preserve">, and added </w:t>
+            </w:r>
+            <w:r>
+              <w:t>the label ‘is age real?’</w:t>
+            </w:r>
+            <w:r>
+              <w:t xml:space="preserve"> with the </w:t>
+            </w:r>
+            <w:r>
+              <w:t xml:space="preserve">2 </w:t>
+            </w:r>
+            <w:proofErr w:type="gramStart"/>
+            <w:r>
+              <w:t>yes  or</w:t>
+            </w:r>
+            <w:proofErr w:type="gramEnd"/>
+            <w:r>
+              <w:t xml:space="preserve"> no toggle </w:t>
+            </w:r>
+            <w:r>
+              <w:t>button</w:t>
+            </w:r>
+            <w:r>
+              <w:t>s</w:t>
+            </w:r>
           </w:p>
         </w:tc>
         <w:tc>
@@ -1140,7 +1774,15 @@
               <w:cnfStyle w:val="000000000000" w:firstRow="0" w:lastRow="0" w:firstColumn="0" w:lastColumn="0" w:oddVBand="0" w:evenVBand="0" w:oddHBand="0" w:evenHBand="0" w:firstRowFirstColumn="0" w:firstRowLastColumn="0" w:lastRowFirstColumn="0" w:lastRowLastColumn="0"/>
             </w:pPr>
             <w:r>
-              <w:t>To reflect the change in the UI</w:t>
+              <w:t xml:space="preserve">To display and accept </w:t>
+            </w:r>
+            <w:proofErr w:type="gramStart"/>
+            <w:r>
+              <w:t>the  age</w:t>
+            </w:r>
+            <w:proofErr w:type="gramEnd"/>
+            <w:r>
+              <w:t xml:space="preserve"> is Real or Not input      </w:t>
             </w:r>
           </w:p>
         </w:tc>
@@ -1161,7 +1803,7 @@
               <w:rPr>
                 <w:rFonts w:eastAsiaTheme="minorEastAsia" w:cstheme="minorEastAsia"/>
               </w:rPr>
-              <w:t>2</w:t>
+              <w:t>2.</w:t>
             </w:r>
           </w:p>
         </w:tc>
@@ -1171,39 +1813,55 @@
           </w:tcPr>
           <w:p>
             <w:pPr>
-              <w:cnfStyle w:val="000000000000" w:firstRow="0" w:lastRow="0" w:firstColumn="0" w:lastColumn="0" w:oddVBand="0" w:evenVBand="0" w:oddHBand="0" w:evenHBand="0" w:firstRowFirstColumn="0" w:firstRowLastColumn="0" w:lastRowFirstColumn="0" w:lastRowLastColumn="0"/>
-            </w:pPr>
-            <w:r>
-              <w:t xml:space="preserve">We needed to update the </w:t>
-            </w:r>
-            <w:r>
-              <w:t xml:space="preserve">triage </w:t>
-            </w:r>
-            <w:proofErr w:type="gramStart"/>
-            <w:r>
-              <w:t xml:space="preserve">model, </w:t>
-            </w:r>
-            <w:r>
-              <w:t xml:space="preserve"> </w:t>
-            </w:r>
-            <w:proofErr w:type="spellStart"/>
-            <w:r>
-              <w:t>Femr.ui</w:t>
-            </w:r>
-            <w:proofErr w:type="gramEnd"/>
-            <w:r>
-              <w:t>.models.triage</w:t>
-            </w:r>
-            <w:proofErr w:type="spellEnd"/>
-            <w:r>
-              <w:t>. We needed to create a pr</w:t>
-            </w:r>
-            <w:r>
-              <w:t>ivate</w:t>
-            </w:r>
-            <w:r>
-              <w:t xml:space="preserve"> field with getters and setters</w:t>
-            </w:r>
+              <w:pStyle w:val="HTMLPreformatted"/>
+              <w:shd w:val="clear" w:color="auto" w:fill="FFFFFF"/>
+              <w:cnfStyle w:val="000000000000" w:firstRow="0" w:lastRow="0" w:firstColumn="0" w:lastColumn="0" w:oddVBand="0" w:evenVBand="0" w:oddHBand="0" w:evenHBand="0" w:firstRowFirstColumn="0" w:firstRowLastColumn="0" w:lastRowFirstColumn="0" w:lastRowLastColumn="0"/>
+              <w:rPr>
+                <w:rFonts w:ascii="Menlo" w:hAnsi="Menlo" w:cs="Menlo"/>
+                <w:color w:val="000000"/>
+                <w:sz w:val="18"/>
+                <w:szCs w:val="18"/>
+              </w:rPr>
+            </w:pPr>
+            <w:r>
+              <w:rPr>
+                <w:rFonts w:ascii="Times New Roman" w:hAnsi="Times New Roman" w:cs="Times New Roman"/>
+                <w:color w:val="000000" w:themeColor="text1"/>
+                <w:sz w:val="24"/>
+                <w:szCs w:val="24"/>
+              </w:rPr>
+              <w:t>For the UI change, we added radio button with the name</w:t>
+            </w:r>
+            <w:r>
+              <w:rPr>
+                <w:rFonts w:ascii="Times New Roman" w:hAnsi="Times New Roman" w:cs="Times New Roman"/>
+                <w:color w:val="000000" w:themeColor="text1"/>
+                <w:sz w:val="24"/>
+                <w:szCs w:val="24"/>
+              </w:rPr>
+              <w:t xml:space="preserve"> ‘isAgeReal’</w:t>
+            </w:r>
+          </w:p>
+          <w:p>
+            <w:pPr>
+              <w:cnfStyle w:val="000000000000" w:firstRow="0" w:lastRow="0" w:firstColumn="0" w:lastColumn="0" w:oddVBand="0" w:evenVBand="0" w:oddHBand="0" w:evenHBand="0" w:firstRowFirstColumn="0" w:firstRowLastColumn="0" w:lastRowFirstColumn="0" w:lastRowLastColumn="0"/>
+            </w:pPr>
+            <w:r>
+              <w:t xml:space="preserve"> in the index.scala.html under femr.ui.views.triage</w:t>
+            </w:r>
+          </w:p>
+          <w:p>
+            <w:pPr>
+              <w:pStyle w:val="HTMLPreformatted"/>
+              <w:shd w:val="clear" w:color="auto" w:fill="FFFFFF"/>
+              <w:cnfStyle w:val="000000000000" w:firstRow="0" w:lastRow="0" w:firstColumn="0" w:lastColumn="0" w:oddVBand="0" w:evenVBand="0" w:oddHBand="0" w:evenHBand="0" w:firstRowFirstColumn="0" w:firstRowLastColumn="0" w:lastRowFirstColumn="0" w:lastRowLastColumn="0"/>
+              <w:rPr>
+                <w:rFonts w:ascii="Times New Roman" w:hAnsi="Times New Roman" w:cs="Times New Roman"/>
+                <w:color w:val="000000" w:themeColor="text1"/>
+                <w:sz w:val="24"/>
+                <w:szCs w:val="24"/>
+              </w:rPr>
+            </w:pPr>
           </w:p>
         </w:tc>
         <w:tc>
@@ -1216,13 +1874,7 @@
               <w:cnfStyle w:val="000000000000" w:firstRow="0" w:lastRow="0" w:firstColumn="0" w:lastColumn="0" w:oddVBand="0" w:evenVBand="0" w:oddHBand="0" w:evenHBand="0" w:firstRowFirstColumn="0" w:firstRowLastColumn="0" w:lastRowFirstColumn="0" w:lastRowLastColumn="0"/>
             </w:pPr>
             <w:r>
-              <w:t>As we c</w:t>
-            </w:r>
-            <w:r>
-              <w:t xml:space="preserve">hanged the UI, the change needed </w:t>
-            </w:r>
-            <w:r>
-              <w:t>to trickle down through all the layers of the architecture</w:t>
+              <w:t>To reflect the change in the UI</w:t>
             </w:r>
           </w:p>
         </w:tc>
@@ -1243,7 +1895,7 @@
               <w:rPr>
                 <w:rFonts w:eastAsiaTheme="minorEastAsia" w:cstheme="minorEastAsia"/>
               </w:rPr>
-              <w:t>3</w:t>
+              <w:t>2</w:t>
             </w:r>
           </w:p>
         </w:tc>
@@ -1256,26 +1908,7 @@
               <w:cnfStyle w:val="000000000000" w:firstRow="0" w:lastRow="0" w:firstColumn="0" w:lastColumn="0" w:oddVBand="0" w:evenVBand="0" w:oddHBand="0" w:evenHBand="0" w:firstRowFirstColumn="0" w:firstRowLastColumn="0" w:lastRowFirstColumn="0" w:lastRowLastColumn="0"/>
             </w:pPr>
             <w:r>
-              <w:t xml:space="preserve">We checked the TriageController.java and looked at ways it populates the PatientItem, </w:t>
-            </w:r>
-            <w:proofErr w:type="gramStart"/>
-            <w:r>
-              <w:t>We</w:t>
-            </w:r>
-            <w:proofErr w:type="gramEnd"/>
-            <w:r>
-              <w:t xml:space="preserve"> populated the patient object with the </w:t>
-            </w:r>
-            <w:proofErr w:type="spellStart"/>
-            <w:r>
-              <w:t>IsAgeReal</w:t>
-            </w:r>
-            <w:proofErr w:type="spellEnd"/>
-            <w:r>
-              <w:t xml:space="preserve"> </w:t>
-            </w:r>
-            <w:r>
-              <w:t>obtained from the view model post</w:t>
+              <w:t>We updated the indexViewPostModel.java under Femr.ui.models.triage. by creating a new private field ‘isAgeReal’ with getters and setters</w:t>
             </w:r>
           </w:p>
         </w:tc>
@@ -1289,13 +1922,7 @@
               <w:cnfStyle w:val="000000000000" w:firstRow="0" w:lastRow="0" w:firstColumn="0" w:lastColumn="0" w:oddVBand="0" w:evenVBand="0" w:oddHBand="0" w:evenHBand="0" w:firstRowFirstColumn="0" w:firstRowLastColumn="0" w:lastRowFirstColumn="0" w:lastRowLastColumn="0"/>
             </w:pPr>
             <w:r>
-              <w:t xml:space="preserve">As we </w:t>
-            </w:r>
-            <w:r>
-              <w:t>changed the UI, the change needed</w:t>
-            </w:r>
-            <w:r>
-              <w:t xml:space="preserve"> to trickle down through all the layers of the architecture</w:t>
+              <w:t>To update view model</w:t>
             </w:r>
           </w:p>
         </w:tc>
@@ -1316,7 +1943,7 @@
               <w:rPr>
                 <w:rFonts w:eastAsiaTheme="minorEastAsia" w:cstheme="minorEastAsia"/>
               </w:rPr>
-              <w:t>5</w:t>
+              <w:t>3</w:t>
             </w:r>
           </w:p>
         </w:tc>
@@ -1326,161 +1953,49 @@
           </w:tcPr>
           <w:p>
             <w:pPr>
-              <w:cnfStyle w:val="000000000000" w:firstRow="0" w:lastRow="0" w:firstColumn="0" w:lastColumn="0" w:oddVBand="0" w:evenVBand="0" w:oddHBand="0" w:evenHBand="0" w:firstRowFirstColumn="0" w:firstRowLastColumn="0" w:lastRowFirstColumn="0" w:lastRowLastColumn="0"/>
-            </w:pPr>
-            <w:r>
-              <w:t xml:space="preserve">We went to IItemModelMapper.java </w:t>
-            </w:r>
-            <w:r>
-              <w:t xml:space="preserve">interface </w:t>
-            </w:r>
-            <w:r>
-              <w:t xml:space="preserve">and looked at the method definition </w:t>
-            </w:r>
-            <w:proofErr w:type="spellStart"/>
-            <w:r>
-              <w:t>CreatePatientItem</w:t>
-            </w:r>
-            <w:proofErr w:type="spellEnd"/>
-            <w:r>
-              <w:t xml:space="preserve"> and updated </w:t>
-            </w:r>
-            <w:proofErr w:type="spellStart"/>
-            <w:r>
-              <w:t>IsAgeReal</w:t>
-            </w:r>
-            <w:proofErr w:type="spellEnd"/>
+              <w:pStyle w:val="HTMLPreformatted"/>
+              <w:shd w:val="clear" w:color="auto" w:fill="FFFFFF"/>
+              <w:cnfStyle w:val="000000000000" w:firstRow="0" w:lastRow="0" w:firstColumn="0" w:lastColumn="0" w:oddVBand="0" w:evenVBand="0" w:oddHBand="0" w:evenHBand="0" w:firstRowFirstColumn="0" w:firstRowLastColumn="0" w:lastRowFirstColumn="0" w:lastRowLastColumn="0"/>
+              <w:rPr>
+                <w:rFonts w:ascii="Times New Roman" w:hAnsi="Times New Roman" w:cs="Times New Roman"/>
+                <w:color w:val="000000"/>
+                <w:sz w:val="24"/>
+                <w:szCs w:val="24"/>
+              </w:rPr>
+            </w:pPr>
+            <w:r>
+              <w:rPr>
+                <w:rFonts w:ascii="Times New Roman" w:hAnsi="Times New Roman" w:cs="Times New Roman"/>
+                <w:sz w:val="24"/>
+                <w:szCs w:val="24"/>
+              </w:rPr>
+              <w:t xml:space="preserve">Under </w:t>
+            </w:r>
+            <w:r>
+              <w:rPr>
+                <w:rFonts w:ascii="Times New Roman" w:hAnsi="Times New Roman" w:cs="Times New Roman"/>
+                <w:color w:val="000000"/>
+                <w:sz w:val="24"/>
+                <w:szCs w:val="24"/>
+              </w:rPr>
+              <w:t xml:space="preserve">femr.common.models, we updated PatientItem with </w:t>
+            </w:r>
+            <w:r>
+              <w:rPr>
+                <w:rFonts w:ascii="Times New Roman" w:hAnsi="Times New Roman" w:cs="Times New Roman"/>
+                <w:sz w:val="24"/>
+                <w:szCs w:val="24"/>
+              </w:rPr>
+              <w:t>new private field ‘isAgeReal’ with getters and setters</w:t>
+            </w:r>
+          </w:p>
+          <w:p>
+            <w:pPr>
+              <w:cnfStyle w:val="000000000000" w:firstRow="0" w:lastRow="0" w:firstColumn="0" w:lastColumn="0" w:oddVBand="0" w:evenVBand="0" w:oddHBand="0" w:evenHBand="0" w:firstRowFirstColumn="0" w:firstRowLastColumn="0" w:lastRowFirstColumn="0" w:lastRowLastColumn="0"/>
+            </w:pPr>
             <w:r>
               <w:t xml:space="preserve"> </w:t>
             </w:r>
-            <w:r>
-              <w:t xml:space="preserve">argument </w:t>
-            </w:r>
-          </w:p>
-          <w:p>
-            <w:pPr>
-              <w:cnfStyle w:val="000000000000" w:firstRow="0" w:lastRow="0" w:firstColumn="0" w:lastColumn="0" w:oddVBand="0" w:evenVBand="0" w:oddHBand="0" w:evenHBand="0" w:firstRowFirstColumn="0" w:firstRowLastColumn="0" w:lastRowFirstColumn="0" w:lastRowLastColumn="0"/>
-            </w:pPr>
-            <w:r>
-              <w:t>Then we looked at the service layer PatientSe</w:t>
-            </w:r>
-            <w:r>
-              <w:t xml:space="preserve">rvice.java and the method </w:t>
-            </w:r>
-            <w:r>
-              <w:t xml:space="preserve">name </w:t>
-            </w:r>
-            <w:proofErr w:type="spellStart"/>
-            <w:r>
-              <w:t>CreatePatient</w:t>
-            </w:r>
-            <w:proofErr w:type="spellEnd"/>
-            <w:r>
-              <w:t xml:space="preserve"> and added </w:t>
-            </w:r>
-            <w:proofErr w:type="spellStart"/>
-            <w:r>
-              <w:t>Patient</w:t>
-            </w:r>
-            <w:r>
-              <w:t>IsAgeReal</w:t>
-            </w:r>
-            <w:proofErr w:type="spellEnd"/>
-            <w:r>
-              <w:t xml:space="preserve"> </w:t>
-            </w:r>
-            <w:r>
-              <w:t xml:space="preserve">in the </w:t>
-            </w:r>
-            <w:proofErr w:type="spellStart"/>
-            <w:r>
-              <w:t>dataModelMapper</w:t>
-            </w:r>
-            <w:proofErr w:type="spellEnd"/>
-            <w:r>
-              <w:t xml:space="preserve"> class.</w:t>
-            </w:r>
-          </w:p>
-          <w:p>
-            <w:pPr>
-              <w:cnfStyle w:val="000000000000" w:firstRow="0" w:lastRow="0" w:firstColumn="0" w:lastColumn="0" w:oddVBand="0" w:evenVBand="0" w:oddHBand="0" w:evenHBand="0" w:firstRowFirstColumn="0" w:firstRowLastColumn="0" w:lastRowFirstColumn="0" w:lastRowLastColumn="0"/>
-            </w:pPr>
-            <w:r>
-              <w:t xml:space="preserve">We went SearchService.java. Under SearchService we updated every reference to patient object by adding the </w:t>
-            </w:r>
-            <w:proofErr w:type="spellStart"/>
-            <w:r>
-              <w:t>IsAgeReal</w:t>
-            </w:r>
-            <w:proofErr w:type="spellEnd"/>
-            <w:r>
-              <w:t xml:space="preserve"> </w:t>
-            </w:r>
-            <w:r>
-              <w:t xml:space="preserve">property </w:t>
-            </w:r>
-          </w:p>
-          <w:p>
-            <w:pPr>
-              <w:cnfStyle w:val="000000000000" w:firstRow="0" w:lastRow="0" w:firstColumn="0" w:lastColumn="0" w:oddVBand="0" w:evenVBand="0" w:oddHBand="0" w:evenHBand="0" w:firstRowFirstColumn="0" w:firstRowLastColumn="0" w:lastRowFirstColumn="0" w:lastRowLastColumn="0"/>
-            </w:pPr>
-          </w:p>
-          <w:p>
-            <w:pPr>
-              <w:cnfStyle w:val="000000000000" w:firstRow="0" w:lastRow="0" w:firstColumn="0" w:lastColumn="0" w:oddVBand="0" w:evenVBand="0" w:oddHBand="0" w:evenHBand="0" w:firstRowFirstColumn="0" w:firstRowLastColumn="0" w:lastRowFirstColumn="0" w:lastRowLastColumn="0"/>
-            </w:pPr>
-            <w:r>
-              <w:t xml:space="preserve">We went to Ipatient.java </w:t>
-            </w:r>
-            <w:r>
-              <w:t xml:space="preserve">interface </w:t>
-            </w:r>
-            <w:r>
-              <w:t>under femr.</w:t>
-            </w:r>
-            <w:proofErr w:type="gramStart"/>
-            <w:r>
-              <w:t>data.models</w:t>
-            </w:r>
-            <w:proofErr w:type="gramEnd"/>
-            <w:r>
-              <w:t xml:space="preserve">.core and updated Ipatient.java interface and added the </w:t>
-            </w:r>
-            <w:proofErr w:type="spellStart"/>
-            <w:r>
-              <w:t>IsAgeReal</w:t>
-            </w:r>
-            <w:proofErr w:type="spellEnd"/>
-            <w:r>
-              <w:t xml:space="preserve"> </w:t>
-            </w:r>
-            <w:r>
-              <w:t>property there</w:t>
-            </w:r>
-          </w:p>
-          <w:p>
-            <w:pPr>
-              <w:cnfStyle w:val="000000000000" w:firstRow="0" w:lastRow="0" w:firstColumn="0" w:lastColumn="0" w:oddVBand="0" w:evenVBand="0" w:oddHBand="0" w:evenHBand="0" w:firstRowFirstColumn="0" w:firstRowLastColumn="0" w:lastRowFirstColumn="0" w:lastRowLastColumn="0"/>
-            </w:pPr>
-            <w:r>
-              <w:t xml:space="preserve">Then we went to femr.data.models.mysql and then under that we went to Patient.java. Here we created the </w:t>
-            </w:r>
-            <w:r>
-              <w:t>JPA (</w:t>
-            </w:r>
-            <w:r>
-              <w:t>Java persistence Annotations) to map the property to the column name.</w:t>
-            </w:r>
-          </w:p>
-          <w:p>
-            <w:pPr>
-              <w:cnfStyle w:val="000000000000" w:firstRow="0" w:lastRow="0" w:firstColumn="0" w:lastColumn="0" w:oddVBand="0" w:evenVBand="0" w:oddHBand="0" w:evenHBand="0" w:firstRowFirstColumn="0" w:firstRowLastColumn="0" w:lastRowFirstColumn="0" w:lastRowLastColumn="0"/>
-            </w:pPr>
-          </w:p>
-          <w:p>
-            <w:pPr>
-              <w:cnfStyle w:val="000000000000" w:firstRow="0" w:lastRow="0" w:firstColumn="0" w:lastColumn="0" w:oddVBand="0" w:evenVBand="0" w:oddHBand="0" w:evenHBand="0" w:firstRowFirstColumn="0" w:firstRowLastColumn="0" w:lastRowFirstColumn="0" w:lastRowLastColumn="0"/>
-            </w:pPr>
           </w:p>
         </w:tc>
         <w:tc>
@@ -1493,13 +2008,7 @@
               <w:cnfStyle w:val="000000000000" w:firstRow="0" w:lastRow="0" w:firstColumn="0" w:lastColumn="0" w:oddVBand="0" w:evenVBand="0" w:oddHBand="0" w:evenHBand="0" w:firstRowFirstColumn="0" w:firstRowLastColumn="0" w:lastRowFirstColumn="0" w:lastRowLastColumn="0"/>
             </w:pPr>
             <w:r>
-              <w:t>As we changed the UI, the change need</w:t>
-            </w:r>
-            <w:r>
-              <w:t>ed</w:t>
-            </w:r>
-            <w:r>
-              <w:t xml:space="preserve"> to trickle down through all the layers of the architecture</w:t>
+              <w:t>To update the model</w:t>
             </w:r>
           </w:p>
         </w:tc>
@@ -1520,6 +2029,292 @@
               <w:rPr>
                 <w:rFonts w:eastAsiaTheme="minorEastAsia" w:cstheme="minorEastAsia"/>
               </w:rPr>
+              <w:t>4</w:t>
+            </w:r>
+          </w:p>
+        </w:tc>
+        <w:tc>
+          <w:tcPr>
+            <w:tcW w:w="4335" w:type="dxa"/>
+          </w:tcPr>
+          <w:p>
+            <w:pPr>
+              <w:pStyle w:val="HTMLPreformatted"/>
+              <w:shd w:val="clear" w:color="auto" w:fill="FFFFFF"/>
+              <w:cnfStyle w:val="000000000000" w:firstRow="0" w:lastRow="0" w:firstColumn="0" w:lastColumn="0" w:oddVBand="0" w:evenVBand="0" w:oddHBand="0" w:evenHBand="0" w:firstRowFirstColumn="0" w:firstRowLastColumn="0" w:lastRowFirstColumn="0" w:lastRowLastColumn="0"/>
+              <w:rPr>
+                <w:rFonts w:ascii="Times New Roman" w:hAnsi="Times New Roman" w:cs="Times New Roman"/>
+                <w:sz w:val="24"/>
+                <w:szCs w:val="24"/>
+              </w:rPr>
+            </w:pPr>
+            <w:r>
+              <w:rPr>
+                <w:rFonts w:ascii="Times New Roman" w:hAnsi="Times New Roman" w:cs="Times New Roman"/>
+                <w:sz w:val="24"/>
+                <w:szCs w:val="24"/>
+              </w:rPr>
+              <w:t xml:space="preserve">As we were done with editing UI layer(MVC), went to PatientService.java as it is called by TriageController and </w:t>
+            </w:r>
+            <w:r>
+              <w:rPr>
+                <w:rFonts w:ascii="Times New Roman" w:hAnsi="Times New Roman" w:cs="Times New Roman"/>
+                <w:sz w:val="24"/>
+                <w:szCs w:val="24"/>
+              </w:rPr>
+              <w:t>realized that createPatient method of the</w:t>
+            </w:r>
+          </w:p>
+          <w:p>
+            <w:pPr>
+              <w:pStyle w:val="HTMLPreformatted"/>
+              <w:shd w:val="clear" w:color="auto" w:fill="FFFFFF"/>
+              <w:cnfStyle w:val="000000000000" w:firstRow="0" w:lastRow="0" w:firstColumn="0" w:lastColumn="0" w:oddVBand="0" w:evenVBand="0" w:oddHBand="0" w:evenHBand="0" w:firstRowFirstColumn="0" w:firstRowLastColumn="0" w:lastRowFirstColumn="0" w:lastRowLastColumn="0"/>
+              <w:rPr>
+                <w:rFonts w:ascii="Times New Roman" w:hAnsi="Times New Roman" w:cs="Times New Roman"/>
+                <w:color w:val="000000"/>
+                <w:sz w:val="24"/>
+                <w:szCs w:val="24"/>
+              </w:rPr>
+            </w:pPr>
+            <w:r>
+              <w:rPr>
+                <w:rFonts w:ascii="Times New Roman" w:hAnsi="Times New Roman" w:cs="Times New Roman"/>
+                <w:sz w:val="24"/>
+                <w:szCs w:val="24"/>
+              </w:rPr>
+              <w:t>dataModelMapper is returning IPatient type of object</w:t>
+            </w:r>
+            <w:r>
+              <w:rPr>
+                <w:rFonts w:ascii="Times New Roman" w:hAnsi="Times New Roman" w:cs="Times New Roman"/>
+                <w:sz w:val="24"/>
+                <w:szCs w:val="24"/>
+              </w:rPr>
+              <w:t xml:space="preserve"> </w:t>
+            </w:r>
+          </w:p>
+          <w:p>
+            <w:pPr>
+              <w:cnfStyle w:val="000000000000" w:firstRow="0" w:lastRow="0" w:firstColumn="0" w:lastColumn="0" w:oddVBand="0" w:evenVBand="0" w:oddHBand="0" w:evenHBand="0" w:firstRowFirstColumn="0" w:firstRowLastColumn="0" w:lastRowFirstColumn="0" w:lastRowLastColumn="0"/>
+            </w:pPr>
+          </w:p>
+          <w:p>
+            <w:pPr>
+              <w:pStyle w:val="HTMLPreformatted"/>
+              <w:numPr>
+                <w:ilvl w:val="0"/>
+                <w:numId w:val="24"/>
+              </w:numPr>
+              <w:shd w:val="clear" w:color="auto" w:fill="FFFFFF"/>
+              <w:cnfStyle w:val="000000000000" w:firstRow="0" w:lastRow="0" w:firstColumn="0" w:lastColumn="0" w:oddVBand="0" w:evenVBand="0" w:oddHBand="0" w:evenHBand="0" w:firstRowFirstColumn="0" w:firstRowLastColumn="0" w:lastRowFirstColumn="0" w:lastRowLastColumn="0"/>
+              <w:rPr>
+                <w:rFonts w:ascii="Times New Roman" w:hAnsi="Times New Roman" w:cs="Times New Roman"/>
+                <w:color w:val="000000"/>
+                <w:sz w:val="24"/>
+                <w:szCs w:val="24"/>
+              </w:rPr>
+            </w:pPr>
+            <w:r>
+              <w:rPr>
+                <w:rFonts w:ascii="Times New Roman" w:hAnsi="Times New Roman" w:cs="Times New Roman"/>
+                <w:sz w:val="24"/>
+                <w:szCs w:val="24"/>
+              </w:rPr>
+              <w:t>Edited IPatient.java interface in the package</w:t>
+            </w:r>
+            <w:r>
+              <w:rPr>
+                <w:rFonts w:ascii="Times New Roman" w:hAnsi="Times New Roman" w:cs="Times New Roman"/>
+                <w:sz w:val="24"/>
+                <w:szCs w:val="24"/>
+              </w:rPr>
+              <w:t xml:space="preserve"> femr.</w:t>
+            </w:r>
+            <w:r>
+              <w:rPr>
+                <w:rFonts w:ascii="Times New Roman" w:hAnsi="Times New Roman" w:cs="Times New Roman"/>
+                <w:color w:val="000000"/>
+                <w:sz w:val="24"/>
+                <w:szCs w:val="24"/>
+              </w:rPr>
+              <w:t>data.m</w:t>
+            </w:r>
+            <w:bookmarkStart w:id="4" w:name="_GoBack"/>
+            <w:bookmarkEnd w:id="4"/>
+            <w:r>
+              <w:rPr>
+                <w:rFonts w:ascii="Times New Roman" w:hAnsi="Times New Roman" w:cs="Times New Roman"/>
+                <w:color w:val="000000"/>
+                <w:sz w:val="24"/>
+                <w:szCs w:val="24"/>
+              </w:rPr>
+              <w:t xml:space="preserve">odels.core </w:t>
+            </w:r>
+            <w:r>
+              <w:rPr>
+                <w:rFonts w:ascii="Times New Roman" w:hAnsi="Times New Roman" w:cs="Times New Roman"/>
+                <w:color w:val="000000"/>
+                <w:sz w:val="24"/>
+                <w:szCs w:val="24"/>
+              </w:rPr>
+              <w:t xml:space="preserve">and </w:t>
+            </w:r>
+            <w:r>
+              <w:rPr>
+                <w:rFonts w:ascii="Times New Roman" w:hAnsi="Times New Roman" w:cs="Times New Roman"/>
+                <w:sz w:val="24"/>
+                <w:szCs w:val="24"/>
+              </w:rPr>
+              <w:t>added</w:t>
+            </w:r>
+            <w:r>
+              <w:rPr>
+                <w:rFonts w:ascii="Times New Roman" w:hAnsi="Times New Roman" w:cs="Times New Roman"/>
+                <w:sz w:val="24"/>
+                <w:szCs w:val="24"/>
+              </w:rPr>
+              <w:t xml:space="preserve"> a private field ‘isAgeReal’    with getters and setters</w:t>
+            </w:r>
+          </w:p>
+          <w:p>
+            <w:pPr>
+              <w:pStyle w:val="HTMLPreformatted"/>
+              <w:numPr>
+                <w:ilvl w:val="0"/>
+                <w:numId w:val="24"/>
+              </w:numPr>
+              <w:shd w:val="clear" w:color="auto" w:fill="FFFFFF"/>
+              <w:cnfStyle w:val="000000000000" w:firstRow="0" w:lastRow="0" w:firstColumn="0" w:lastColumn="0" w:oddVBand="0" w:evenVBand="0" w:oddHBand="0" w:evenHBand="0" w:firstRowFirstColumn="0" w:firstRowLastColumn="0" w:lastRowFirstColumn="0" w:lastRowLastColumn="0"/>
+              <w:rPr>
+                <w:rFonts w:ascii="Times New Roman" w:hAnsi="Times New Roman" w:cs="Times New Roman"/>
+                <w:sz w:val="24"/>
+                <w:szCs w:val="24"/>
+              </w:rPr>
+            </w:pPr>
+            <w:r>
+              <w:rPr>
+                <w:rFonts w:ascii="Times New Roman" w:hAnsi="Times New Roman" w:cs="Times New Roman"/>
+                <w:sz w:val="24"/>
+                <w:szCs w:val="24"/>
+              </w:rPr>
+              <w:t>Edited Patient.java in the package</w:t>
+            </w:r>
+            <w:r>
+              <w:rPr>
+                <w:rFonts w:ascii="Times New Roman" w:hAnsi="Times New Roman" w:cs="Times New Roman"/>
+                <w:sz w:val="24"/>
+                <w:szCs w:val="24"/>
+              </w:rPr>
+              <w:t xml:space="preserve"> femr.</w:t>
+            </w:r>
+            <w:r>
+              <w:rPr>
+                <w:rFonts w:ascii="Times New Roman" w:hAnsi="Times New Roman" w:cs="Times New Roman"/>
+                <w:color w:val="000000"/>
+                <w:sz w:val="24"/>
+                <w:szCs w:val="24"/>
+              </w:rPr>
+              <w:t>data.models.mysql</w:t>
+            </w:r>
+          </w:p>
+          <w:p>
+            <w:pPr>
+              <w:pStyle w:val="HTMLPreformatted"/>
+              <w:shd w:val="clear" w:color="auto" w:fill="FFFFFF"/>
+              <w:ind w:left="720"/>
+              <w:cnfStyle w:val="000000000000" w:firstRow="0" w:lastRow="0" w:firstColumn="0" w:lastColumn="0" w:oddVBand="0" w:evenVBand="0" w:oddHBand="0" w:evenHBand="0" w:firstRowFirstColumn="0" w:firstRowLastColumn="0" w:lastRowFirstColumn="0" w:lastRowLastColumn="0"/>
+              <w:rPr>
+                <w:rFonts w:ascii="Times New Roman" w:hAnsi="Times New Roman" w:cs="Times New Roman"/>
+                <w:sz w:val="24"/>
+                <w:szCs w:val="24"/>
+              </w:rPr>
+            </w:pPr>
+            <w:r>
+              <w:rPr>
+                <w:rFonts w:ascii="Times New Roman" w:hAnsi="Times New Roman" w:cs="Times New Roman"/>
+                <w:sz w:val="24"/>
+                <w:szCs w:val="24"/>
+              </w:rPr>
+              <w:t>And added the new field is AgeReal along with the class-table mapping annotations.</w:t>
+            </w:r>
+          </w:p>
+          <w:p>
+            <w:pPr>
+              <w:pStyle w:val="HTMLPreformatted"/>
+              <w:numPr>
+                <w:ilvl w:val="0"/>
+                <w:numId w:val="24"/>
+              </w:numPr>
+              <w:shd w:val="clear" w:color="auto" w:fill="FFFFFF"/>
+              <w:cnfStyle w:val="000000000000" w:firstRow="0" w:lastRow="0" w:firstColumn="0" w:lastColumn="0" w:oddVBand="0" w:evenVBand="0" w:oddHBand="0" w:evenHBand="0" w:firstRowFirstColumn="0" w:firstRowLastColumn="0" w:lastRowFirstColumn="0" w:lastRowLastColumn="0"/>
+              <w:rPr>
+                <w:rFonts w:ascii="Times New Roman" w:hAnsi="Times New Roman" w:cs="Times New Roman"/>
+                <w:color w:val="000000"/>
+                <w:sz w:val="24"/>
+                <w:szCs w:val="24"/>
+              </w:rPr>
+            </w:pPr>
+            <w:r>
+              <w:rPr>
+                <w:rFonts w:ascii="Times New Roman" w:hAnsi="Times New Roman" w:cs="Times New Roman"/>
+                <w:sz w:val="24"/>
+                <w:szCs w:val="24"/>
+              </w:rPr>
+              <w:t xml:space="preserve">PatientService is calling  createPatientItem method on the </w:t>
+            </w:r>
+          </w:p>
+          <w:p>
+            <w:pPr>
+              <w:pStyle w:val="HTMLPreformatted"/>
+              <w:shd w:val="clear" w:color="auto" w:fill="FFFFFF"/>
+              <w:ind w:left="720"/>
+              <w:cnfStyle w:val="000000000000" w:firstRow="0" w:lastRow="0" w:firstColumn="0" w:lastColumn="0" w:oddVBand="0" w:evenVBand="0" w:oddHBand="0" w:evenHBand="0" w:firstRowFirstColumn="0" w:firstRowLastColumn="0" w:lastRowFirstColumn="0" w:lastRowLastColumn="0"/>
+            </w:pPr>
+            <w:r>
+              <w:rPr>
+                <w:rFonts w:ascii="Times New Roman" w:hAnsi="Times New Roman" w:cs="Times New Roman"/>
+                <w:sz w:val="24"/>
+                <w:szCs w:val="24"/>
+              </w:rPr>
+              <w:t>ItemModelMapper and hence edited IItemModelMapper.java interface to add ‘isAgeReal’ in the constructor.</w:t>
+            </w:r>
+            <w:r>
+              <w:t xml:space="preserve"> </w:t>
+            </w:r>
+          </w:p>
+        </w:tc>
+        <w:tc>
+          <w:tcPr>
+            <w:tcW w:w="4230" w:type="dxa"/>
+          </w:tcPr>
+          <w:p>
+            <w:pPr>
+              <w:spacing w:after="160" w:line="259" w:lineRule="auto"/>
+              <w:cnfStyle w:val="000000000000" w:firstRow="0" w:lastRow="0" w:firstColumn="0" w:lastColumn="0" w:oddVBand="0" w:evenVBand="0" w:oddHBand="0" w:evenHBand="0" w:firstRowFirstColumn="0" w:firstRowLastColumn="0" w:lastRowFirstColumn="0" w:lastRowLastColumn="0"/>
+            </w:pPr>
+            <w:r>
+              <w:t>To update Service Layer  and DAO layer.</w:t>
+            </w:r>
+          </w:p>
+        </w:tc>
+      </w:tr>
+      <w:tr>
+        <w:tc>
+          <w:tcPr>
+            <w:cnfStyle w:val="001000000000" w:firstRow="0" w:lastRow="0" w:firstColumn="1" w:lastColumn="0" w:oddVBand="0" w:evenVBand="0" w:oddHBand="0" w:evenHBand="0" w:firstRowFirstColumn="0" w:firstRowLastColumn="0" w:lastRowFirstColumn="0" w:lastRowLastColumn="0"/>
+            <w:tcW w:w="795" w:type="dxa"/>
+          </w:tcPr>
+          <w:p>
+            <w:pPr>
+              <w:rPr>
+                <w:rFonts w:eastAsiaTheme="minorEastAsia" w:cstheme="minorEastAsia"/>
+              </w:rPr>
+            </w:pPr>
+            <w:r>
+              <w:rPr>
+                <w:rFonts w:eastAsiaTheme="minorEastAsia" w:cstheme="minorEastAsia"/>
+              </w:rPr>
               <w:t>5</w:t>
             </w:r>
           </w:p>
@@ -1533,30 +2328,26 @@
               <w:cnfStyle w:val="000000000000" w:firstRow="0" w:lastRow="0" w:firstColumn="0" w:lastColumn="0" w:oddVBand="0" w:evenVBand="0" w:oddHBand="0" w:evenHBand="0" w:firstRowFirstColumn="0" w:firstRowLastColumn="0" w:lastRowFirstColumn="0" w:lastRowLastColumn="0"/>
             </w:pPr>
             <w:r>
-              <w:t xml:space="preserve">To store the value of </w:t>
-            </w:r>
-            <w:r>
-              <w:t xml:space="preserve">real or </w:t>
-            </w:r>
-            <w:proofErr w:type="gramStart"/>
-            <w:r>
-              <w:t>fake ,</w:t>
-            </w:r>
-            <w:proofErr w:type="gramEnd"/>
-            <w:r>
-              <w:t xml:space="preserve"> we needed to create a column </w:t>
-            </w:r>
-            <w:proofErr w:type="spellStart"/>
-            <w:r>
-              <w:t>IsAgeReal</w:t>
-            </w:r>
-            <w:proofErr w:type="spellEnd"/>
-            <w:r>
-              <w:t xml:space="preserve"> </w:t>
-            </w:r>
-            <w:r>
-              <w:t>in the patients table in the database</w:t>
-            </w:r>
+              <w:t xml:space="preserve"> We went SearchService.java. Under SearchService we updated every reference to patient object by adding the ‘IsAgeReal’ property </w:t>
+            </w:r>
+          </w:p>
+          <w:p>
+            <w:pPr>
+              <w:cnfStyle w:val="000000000000" w:firstRow="0" w:lastRow="0" w:firstColumn="0" w:lastColumn="0" w:oddVBand="0" w:evenVBand="0" w:oddHBand="0" w:evenHBand="0" w:firstRowFirstColumn="0" w:firstRowLastColumn="0" w:lastRowFirstColumn="0" w:lastRowLastColumn="0"/>
+            </w:pPr>
+            <w:r>
+              <w:t xml:space="preserve">  </w:t>
+            </w:r>
+          </w:p>
+          <w:p>
+            <w:pPr>
+              <w:cnfStyle w:val="000000000000" w:firstRow="0" w:lastRow="0" w:firstColumn="0" w:lastColumn="0" w:oddVBand="0" w:evenVBand="0" w:oddHBand="0" w:evenHBand="0" w:firstRowFirstColumn="0" w:firstRowLastColumn="0" w:lastRowFirstColumn="0" w:lastRowLastColumn="0"/>
+            </w:pPr>
+          </w:p>
+          <w:p>
+            <w:pPr>
+              <w:cnfStyle w:val="000000000000" w:firstRow="0" w:lastRow="0" w:firstColumn="0" w:lastColumn="0" w:oddVBand="0" w:evenVBand="0" w:oddHBand="0" w:evenHBand="0" w:firstRowFirstColumn="0" w:firstRowLastColumn="0" w:lastRowFirstColumn="0" w:lastRowLastColumn="0"/>
+            </w:pPr>
           </w:p>
         </w:tc>
         <w:tc>
@@ -1569,10 +2360,57 @@
               <w:cnfStyle w:val="000000000000" w:firstRow="0" w:lastRow="0" w:firstColumn="0" w:lastColumn="0" w:oddVBand="0" w:evenVBand="0" w:oddHBand="0" w:evenHBand="0" w:firstRowFirstColumn="0" w:firstRowLastColumn="0" w:lastRowFirstColumn="0" w:lastRowLastColumn="0"/>
             </w:pPr>
             <w:r>
-              <w:t>To store the value of real/fake birthdays for future reference</w:t>
-            </w:r>
-            <w:r>
-              <w:t xml:space="preserve"> (with value=0 meaning real birthday and value =1 meaning guessed/fake birth day)</w:t>
+              <w:lastRenderedPageBreak/>
+              <w:t xml:space="preserve">The PatientID search should return the field isAgeReal </w:t>
+            </w:r>
+          </w:p>
+        </w:tc>
+      </w:tr>
+      <w:tr>
+        <w:tc>
+          <w:tcPr>
+            <w:cnfStyle w:val="001000000000" w:firstRow="0" w:lastRow="0" w:firstColumn="1" w:lastColumn="0" w:oddVBand="0" w:evenVBand="0" w:oddHBand="0" w:evenHBand="0" w:firstRowFirstColumn="0" w:firstRowLastColumn="0" w:lastRowFirstColumn="0" w:lastRowLastColumn="0"/>
+            <w:tcW w:w="795" w:type="dxa"/>
+          </w:tcPr>
+          <w:p>
+            <w:pPr>
+              <w:rPr>
+                <w:rFonts w:eastAsiaTheme="minorEastAsia" w:cstheme="minorEastAsia"/>
+              </w:rPr>
+            </w:pPr>
+            <w:r>
+              <w:rPr>
+                <w:rFonts w:eastAsiaTheme="minorEastAsia" w:cstheme="minorEastAsia"/>
+              </w:rPr>
+              <w:lastRenderedPageBreak/>
+              <w:t>6</w:t>
+            </w:r>
+          </w:p>
+        </w:tc>
+        <w:tc>
+          <w:tcPr>
+            <w:tcW w:w="4335" w:type="dxa"/>
+          </w:tcPr>
+          <w:p>
+            <w:pPr>
+              <w:cnfStyle w:val="000000000000" w:firstRow="0" w:lastRow="0" w:firstColumn="0" w:lastColumn="0" w:oddVBand="0" w:evenVBand="0" w:oddHBand="0" w:evenHBand="0" w:firstRowFirstColumn="0" w:firstRowLastColumn="0" w:lastRowFirstColumn="0" w:lastRowLastColumn="0"/>
+            </w:pPr>
+            <w:r>
+              <w:t>To store the value of real or guessed birth day, we needed to create a column IsAgeReal in the patients table in the database</w:t>
+            </w:r>
+          </w:p>
+        </w:tc>
+        <w:tc>
+          <w:tcPr>
+            <w:tcW w:w="4230" w:type="dxa"/>
+          </w:tcPr>
+          <w:p>
+            <w:pPr>
+              <w:spacing w:after="160" w:line="259" w:lineRule="auto"/>
+              <w:cnfStyle w:val="000000000000" w:firstRow="0" w:lastRow="0" w:firstColumn="0" w:lastColumn="0" w:oddVBand="0" w:evenVBand="0" w:oddHBand="0" w:evenHBand="0" w:firstRowFirstColumn="0" w:firstRowLastColumn="0" w:lastRowFirstColumn="0" w:lastRowLastColumn="0"/>
+            </w:pPr>
+            <w:r>
+              <w:t>To store the value of real/guessed birthdays for future reference (with value=0 meaning real birthday and value =1 meaning guessed/fake birth day)</w:t>
             </w:r>
           </w:p>
         </w:tc>
@@ -1588,7 +2426,7 @@
           </w:tcPr>
           <w:p>
             <w:r>
-              <w:t>6</w:t>
+              <w:t>7</w:t>
             </w:r>
           </w:p>
         </w:tc>
@@ -1829,71 +2667,35 @@
               <w:rPr>
                 <w:rFonts w:eastAsiaTheme="minorEastAsia" w:cstheme="minorEastAsia"/>
               </w:rPr>
-              <w:t xml:space="preserve"> </w:t>
-            </w:r>
-            <w:r>
-              <w:rPr>
-                <w:rFonts w:eastAsiaTheme="minorEastAsia" w:cstheme="minorEastAsia"/>
-              </w:rPr>
-              <w:t>1.Create a new patient in the triage screen.</w:t>
-            </w:r>
-          </w:p>
-          <w:p>
-            <w:pPr>
-              <w:cnfStyle w:val="000000000000" w:firstRow="0" w:lastRow="0" w:firstColumn="0" w:lastColumn="0" w:oddVBand="0" w:evenVBand="0" w:oddHBand="0" w:evenHBand="0" w:firstRowFirstColumn="0" w:firstRowLastColumn="0" w:lastRowFirstColumn="0" w:lastRowLastColumn="0"/>
-              <w:rPr>
-                <w:rFonts w:eastAsiaTheme="minorEastAsia" w:cstheme="minorEastAsia"/>
-              </w:rPr>
-            </w:pPr>
-            <w:r>
-              <w:rPr>
-                <w:rFonts w:eastAsiaTheme="minorEastAsia" w:cstheme="minorEastAsia"/>
-              </w:rPr>
-              <w:t xml:space="preserve">2. </w:t>
-            </w:r>
-            <w:r>
-              <w:rPr>
-                <w:rFonts w:eastAsiaTheme="minorEastAsia" w:cstheme="minorEastAsia"/>
-              </w:rPr>
-              <w:t>The</w:t>
-            </w:r>
-            <w:r>
-              <w:rPr>
-                <w:rFonts w:eastAsiaTheme="minorEastAsia" w:cstheme="minorEastAsia"/>
-              </w:rPr>
-              <w:t xml:space="preserve"> ‘Birthday type’ </w:t>
-            </w:r>
-            <w:r>
-              <w:rPr>
-                <w:rFonts w:eastAsiaTheme="minorEastAsia" w:cstheme="minorEastAsia"/>
-              </w:rPr>
-              <w:t>label with 2 radio buttons ‘real’ and</w:t>
+              <w:t xml:space="preserve"> 1.Create a new patient in the triage screen.</w:t>
+            </w:r>
+          </w:p>
+          <w:p>
+            <w:pPr>
+              <w:cnfStyle w:val="000000000000" w:firstRow="0" w:lastRow="0" w:firstColumn="0" w:lastColumn="0" w:oddVBand="0" w:evenVBand="0" w:oddHBand="0" w:evenHBand="0" w:firstRowFirstColumn="0" w:firstRowLastColumn="0" w:lastRowFirstColumn="0" w:lastRowLastColumn="0"/>
+              <w:rPr>
+                <w:rFonts w:eastAsiaTheme="minorEastAsia" w:cstheme="minorEastAsia"/>
+              </w:rPr>
+            </w:pPr>
+            <w:r>
+              <w:rPr>
+                <w:rFonts w:eastAsiaTheme="minorEastAsia" w:cstheme="minorEastAsia"/>
+              </w:rPr>
+              <w:t>2. The ‘Birthday type’ label with 2 radio buttons ‘real’ and</w:t>
             </w:r>
             <w:proofErr w:type="gramStart"/>
             <w:r>
               <w:rPr>
                 <w:rFonts w:eastAsiaTheme="minorEastAsia" w:cstheme="minorEastAsia"/>
               </w:rPr>
-              <w:t xml:space="preserve"> </w:t>
-            </w:r>
-            <w:r>
-              <w:rPr>
-                <w:rFonts w:eastAsiaTheme="minorEastAsia" w:cstheme="minorEastAsia"/>
-              </w:rPr>
-              <w:t xml:space="preserve">  ‘</w:t>
+              <w:t xml:space="preserve">   ‘</w:t>
             </w:r>
             <w:proofErr w:type="gramEnd"/>
             <w:r>
               <w:rPr>
                 <w:rFonts w:eastAsiaTheme="minorEastAsia" w:cstheme="minorEastAsia"/>
               </w:rPr>
-              <w:t xml:space="preserve">fake’ </w:t>
-            </w:r>
-            <w:r>
-              <w:rPr>
-                <w:rFonts w:eastAsiaTheme="minorEastAsia" w:cstheme="minorEastAsia"/>
-              </w:rPr>
-              <w:t xml:space="preserve">should appear </w:t>
+              <w:t xml:space="preserve">fake’ should appear </w:t>
             </w:r>
           </w:p>
         </w:tc>
@@ -2162,12 +2964,16 @@
               </w:numPr>
               <w:cnfStyle w:val="000000000000" w:firstRow="0" w:lastRow="0" w:firstColumn="0" w:lastColumn="0" w:oddVBand="0" w:evenVBand="0" w:oddHBand="0" w:evenHBand="0" w:firstRowFirstColumn="0" w:firstRowLastColumn="0" w:lastRowFirstColumn="0" w:lastRowLastColumn="0"/>
               <w:rPr>
-                <w:rFonts w:eastAsiaTheme="minorEastAsia" w:cstheme="minorEastAsia"/>
-              </w:rPr>
-            </w:pPr>
-            <w:r>
-              <w:rPr>
-                <w:rFonts w:eastAsiaTheme="minorEastAsia" w:cstheme="minorEastAsia"/>
+                <w:rFonts w:ascii="Times New Roman" w:eastAsiaTheme="minorEastAsia" w:hAnsi="Times New Roman" w:cs="Times New Roman"/>
+                <w:sz w:val="24"/>
+                <w:szCs w:val="24"/>
+              </w:rPr>
+            </w:pPr>
+            <w:r>
+              <w:rPr>
+                <w:rFonts w:ascii="Times New Roman" w:eastAsiaTheme="minorEastAsia" w:hAnsi="Times New Roman" w:cs="Times New Roman"/>
+                <w:sz w:val="24"/>
+                <w:szCs w:val="24"/>
               </w:rPr>
               <w:t>‘The patient ID &lt;ID&gt; created successfully’ message should be displayed</w:t>
             </w:r>
@@ -2180,48 +2986,65 @@
                 <w:numId w:val="9"/>
               </w:numPr>
               <w:cnfStyle w:val="000000000000" w:firstRow="0" w:lastRow="0" w:firstColumn="0" w:lastColumn="0" w:oddVBand="0" w:evenVBand="0" w:oddHBand="0" w:evenHBand="0" w:firstRowFirstColumn="0" w:firstRowLastColumn="0" w:lastRowFirstColumn="0" w:lastRowLastColumn="0"/>
-            </w:pPr>
-            <w:r>
-              <w:rPr>
-                <w:rFonts w:eastAsiaTheme="minorEastAsia" w:cstheme="minorEastAsia"/>
+              <w:rPr>
+                <w:rFonts w:ascii="Times New Roman" w:hAnsi="Times New Roman" w:cs="Times New Roman"/>
+                <w:sz w:val="24"/>
+                <w:szCs w:val="24"/>
+              </w:rPr>
+            </w:pPr>
+            <w:r>
+              <w:rPr>
+                <w:rFonts w:ascii="Times New Roman" w:eastAsiaTheme="minorEastAsia" w:hAnsi="Times New Roman" w:cs="Times New Roman"/>
+                <w:sz w:val="24"/>
+                <w:szCs w:val="24"/>
               </w:rPr>
               <w:t xml:space="preserve"> </w:t>
             </w:r>
             <w:r>
               <w:rPr>
-                <w:rFonts w:eastAsiaTheme="minorEastAsia" w:cstheme="minorEastAsia"/>
+                <w:rFonts w:ascii="Times New Roman" w:eastAsiaTheme="minorEastAsia" w:hAnsi="Times New Roman" w:cs="Times New Roman"/>
+                <w:sz w:val="24"/>
+                <w:szCs w:val="24"/>
               </w:rPr>
               <w:t xml:space="preserve"> check the database colum</w:t>
             </w:r>
             <w:r>
               <w:rPr>
-                <w:rFonts w:eastAsiaTheme="minorEastAsia" w:cstheme="minorEastAsia"/>
+                <w:rFonts w:ascii="Times New Roman" w:eastAsiaTheme="minorEastAsia" w:hAnsi="Times New Roman" w:cs="Times New Roman"/>
+                <w:sz w:val="24"/>
+                <w:szCs w:val="24"/>
               </w:rPr>
               <w:t xml:space="preserve">n </w:t>
             </w:r>
-            <w:proofErr w:type="spellStart"/>
-            <w:r>
-              <w:rPr>
-                <w:rFonts w:eastAsiaTheme="minorEastAsia" w:cstheme="minorEastAsia"/>
+            <w:r>
+              <w:rPr>
+                <w:rFonts w:ascii="Times New Roman" w:eastAsiaTheme="minorEastAsia" w:hAnsi="Times New Roman" w:cs="Times New Roman"/>
+                <w:sz w:val="24"/>
+                <w:szCs w:val="24"/>
               </w:rPr>
               <w:t>IsAgeReal</w:t>
             </w:r>
-            <w:proofErr w:type="spellEnd"/>
-            <w:r>
-              <w:rPr>
-                <w:rFonts w:eastAsiaTheme="minorEastAsia" w:cstheme="minorEastAsia"/>
+            <w:r>
+              <w:rPr>
+                <w:rFonts w:ascii="Times New Roman" w:eastAsiaTheme="minorEastAsia" w:hAnsi="Times New Roman" w:cs="Times New Roman"/>
+                <w:sz w:val="24"/>
+                <w:szCs w:val="24"/>
               </w:rPr>
               <w:t>, it should have value 1</w:t>
             </w:r>
             <w:r>
               <w:rPr>
-                <w:rFonts w:eastAsiaTheme="minorEastAsia" w:cstheme="minorEastAsia"/>
+                <w:rFonts w:ascii="Times New Roman" w:eastAsiaTheme="minorEastAsia" w:hAnsi="Times New Roman" w:cs="Times New Roman"/>
+                <w:sz w:val="24"/>
+                <w:szCs w:val="24"/>
               </w:rPr>
               <w:t xml:space="preserve"> for fake </w:t>
             </w:r>
             <w:r>
               <w:rPr>
-                <w:rFonts w:eastAsiaTheme="minorEastAsia" w:cstheme="minorEastAsia"/>
+                <w:rFonts w:ascii="Times New Roman" w:eastAsiaTheme="minorEastAsia" w:hAnsi="Times New Roman" w:cs="Times New Roman"/>
+                <w:sz w:val="24"/>
+                <w:szCs w:val="24"/>
               </w:rPr>
               <w:t xml:space="preserve">birthday using the following query </w:t>
             </w:r>
@@ -2233,69 +3056,43 @@
             </w:pPr>
             <w:r>
               <w:rPr>
-                <w:rFonts w:eastAsiaTheme="minorEastAsia" w:cstheme="minorEastAsia"/>
+                <w:rFonts w:ascii="Times New Roman" w:eastAsiaTheme="minorEastAsia" w:hAnsi="Times New Roman" w:cs="Times New Roman"/>
+                <w:sz w:val="24"/>
+                <w:szCs w:val="24"/>
               </w:rPr>
               <w:t>“</w:t>
             </w:r>
             <w:r>
               <w:rPr>
-                <w:rFonts w:eastAsiaTheme="minorEastAsia" w:cstheme="minorEastAsia"/>
+                <w:rFonts w:ascii="Times New Roman" w:eastAsiaTheme="minorEastAsia" w:hAnsi="Times New Roman" w:cs="Times New Roman"/>
+                <w:sz w:val="24"/>
+                <w:szCs w:val="24"/>
               </w:rPr>
               <w:t xml:space="preserve">Select </w:t>
             </w:r>
-            <w:proofErr w:type="spellStart"/>
-            <w:r>
-              <w:rPr>
-                <w:rFonts w:eastAsiaTheme="minorEastAsia" w:cstheme="minorEastAsia"/>
-              </w:rPr>
-              <w:t>IsAgeReal</w:t>
-            </w:r>
-            <w:proofErr w:type="spellEnd"/>
-            <w:r>
-              <w:rPr>
-                <w:rFonts w:eastAsiaTheme="minorEastAsia" w:cstheme="minorEastAsia"/>
-              </w:rPr>
-              <w:t xml:space="preserve"> </w:t>
-            </w:r>
-            <w:r>
-              <w:rPr>
-                <w:rFonts w:eastAsiaTheme="minorEastAsia" w:cstheme="minorEastAsia"/>
-              </w:rPr>
-              <w:t xml:space="preserve">from patients where </w:t>
-            </w:r>
-            <w:proofErr w:type="spellStart"/>
-            <w:r>
-              <w:rPr>
-                <w:rFonts w:eastAsiaTheme="minorEastAsia" w:cstheme="minorEastAsia"/>
-              </w:rPr>
-              <w:t>patient_id</w:t>
-            </w:r>
-            <w:proofErr w:type="spellEnd"/>
-            <w:r>
-              <w:rPr>
-                <w:rFonts w:eastAsiaTheme="minorEastAsia" w:cstheme="minorEastAsia"/>
-              </w:rPr>
-              <w:t>=</w:t>
-            </w:r>
-            <w:r>
-              <w:rPr>
-                <w:rFonts w:eastAsiaTheme="minorEastAsia" w:cstheme="minorEastAsia"/>
-              </w:rPr>
-              <w:t>&lt;</w:t>
-            </w:r>
-            <w:proofErr w:type="spellStart"/>
-            <w:r>
-              <w:rPr>
-                <w:rFonts w:eastAsiaTheme="minorEastAsia" w:cstheme="minorEastAsia"/>
-              </w:rPr>
-              <w:t>PatientID</w:t>
-            </w:r>
-            <w:proofErr w:type="spellEnd"/>
-            <w:r>
-              <w:rPr>
-                <w:rFonts w:eastAsiaTheme="minorEastAsia" w:cstheme="minorEastAsia"/>
-              </w:rPr>
-              <w:t xml:space="preserve"> displayed on screen&gt;’</w:t>
+            <w:r>
+              <w:rPr>
+                <w:rFonts w:ascii="Times New Roman" w:eastAsiaTheme="minorEastAsia" w:hAnsi="Times New Roman" w:cs="Times New Roman"/>
+                <w:sz w:val="24"/>
+                <w:szCs w:val="24"/>
+              </w:rPr>
+              <w:t xml:space="preserve">IsAgeReal </w:t>
+            </w:r>
+            <w:r>
+              <w:rPr>
+                <w:rFonts w:ascii="Times New Roman" w:eastAsiaTheme="minorEastAsia" w:hAnsi="Times New Roman" w:cs="Times New Roman"/>
+                <w:sz w:val="24"/>
+                <w:szCs w:val="24"/>
+              </w:rPr>
+              <w:t>from patients where patient_id=</w:t>
+            </w:r>
+            <w:r>
+              <w:rPr>
+                <w:rFonts w:ascii="Times New Roman" w:eastAsiaTheme="minorEastAsia" w:hAnsi="Times New Roman" w:cs="Times New Roman"/>
+                <w:sz w:val="24"/>
+                <w:szCs w:val="24"/>
+              </w:rPr>
+              <w:t>&lt;PatientID displayed on screen&gt;’</w:t>
             </w:r>
           </w:p>
         </w:tc>
@@ -2418,45 +3215,19 @@
               </w:rPr>
               <w:t xml:space="preserve">2. </w:t>
             </w:r>
-            <w:proofErr w:type="spellStart"/>
             <w:proofErr w:type="gramStart"/>
             <w:r>
               <w:rPr>
                 <w:rFonts w:eastAsiaTheme="minorEastAsia" w:cstheme="minorEastAsia"/>
               </w:rPr>
-              <w:t>Choose</w:t>
-            </w:r>
-            <w:r>
-              <w:rPr>
-                <w:rFonts w:eastAsiaTheme="minorEastAsia" w:cstheme="minorEastAsia"/>
-              </w:rPr>
-              <w:t>‘</w:t>
+              <w:t>Choose‘</w:t>
             </w:r>
             <w:proofErr w:type="gramEnd"/>
             <w:r>
               <w:rPr>
                 <w:rFonts w:eastAsiaTheme="minorEastAsia" w:cstheme="minorEastAsia"/>
               </w:rPr>
-              <w:t>Birthday</w:t>
-            </w:r>
-            <w:proofErr w:type="spellEnd"/>
-            <w:r>
-              <w:rPr>
-                <w:rFonts w:eastAsiaTheme="minorEastAsia" w:cstheme="minorEastAsia"/>
-              </w:rPr>
-              <w:t xml:space="preserve"> type’ as   ‘</w:t>
-            </w:r>
-            <w:r>
-              <w:rPr>
-                <w:rFonts w:eastAsiaTheme="minorEastAsia" w:cstheme="minorEastAsia"/>
-              </w:rPr>
-              <w:t>real’</w:t>
-            </w:r>
-            <w:r>
-              <w:rPr>
-                <w:rFonts w:eastAsiaTheme="minorEastAsia" w:cstheme="minorEastAsia"/>
-              </w:rPr>
-              <w:t xml:space="preserve"> </w:t>
+              <w:t xml:space="preserve">Birthday type’ as   ‘real’ </w:t>
             </w:r>
           </w:p>
           <w:p>
@@ -2477,35 +3248,7 @@
               <w:rPr>
                 <w:rFonts w:eastAsiaTheme="minorEastAsia" w:cstheme="minorEastAsia"/>
               </w:rPr>
-              <w:t>in mm/</w:t>
-            </w:r>
-            <w:proofErr w:type="spellStart"/>
-            <w:r>
-              <w:rPr>
-                <w:rFonts w:eastAsiaTheme="minorEastAsia" w:cstheme="minorEastAsia"/>
-              </w:rPr>
-              <w:t>dd</w:t>
-            </w:r>
-            <w:proofErr w:type="spellEnd"/>
-            <w:r>
-              <w:rPr>
-                <w:rFonts w:eastAsiaTheme="minorEastAsia" w:cstheme="minorEastAsia"/>
-              </w:rPr>
-              <w:t>/</w:t>
-            </w:r>
-            <w:proofErr w:type="spellStart"/>
-            <w:r>
-              <w:rPr>
-                <w:rFonts w:eastAsiaTheme="minorEastAsia" w:cstheme="minorEastAsia"/>
-              </w:rPr>
-              <w:t>yyyy</w:t>
-            </w:r>
-            <w:proofErr w:type="spellEnd"/>
-            <w:r>
-              <w:rPr>
-                <w:rFonts w:eastAsiaTheme="minorEastAsia" w:cstheme="minorEastAsia"/>
-              </w:rPr>
-              <w:t xml:space="preserve"> format </w:t>
+              <w:t xml:space="preserve">in mm/dd/yyyy format </w:t>
             </w:r>
             <w:r>
               <w:rPr>
@@ -2587,12 +3330,16 @@
               </w:numPr>
               <w:cnfStyle w:val="000000000000" w:firstRow="0" w:lastRow="0" w:firstColumn="0" w:lastColumn="0" w:oddVBand="0" w:evenVBand="0" w:oddHBand="0" w:evenHBand="0" w:firstRowFirstColumn="0" w:firstRowLastColumn="0" w:lastRowFirstColumn="0" w:lastRowLastColumn="0"/>
               <w:rPr>
-                <w:rFonts w:eastAsiaTheme="minorEastAsia" w:cstheme="minorEastAsia"/>
-              </w:rPr>
-            </w:pPr>
-            <w:r>
-              <w:rPr>
-                <w:rFonts w:eastAsiaTheme="minorEastAsia" w:cstheme="minorEastAsia"/>
+                <w:rFonts w:ascii="Times New Roman" w:eastAsiaTheme="minorEastAsia" w:hAnsi="Times New Roman" w:cs="Times New Roman"/>
+                <w:sz w:val="24"/>
+                <w:szCs w:val="24"/>
+              </w:rPr>
+            </w:pPr>
+            <w:r>
+              <w:rPr>
+                <w:rFonts w:ascii="Times New Roman" w:eastAsiaTheme="minorEastAsia" w:hAnsi="Times New Roman" w:cs="Times New Roman"/>
+                <w:sz w:val="24"/>
+                <w:szCs w:val="24"/>
               </w:rPr>
               <w:t>‘The patient ID &lt;ID&gt; created successfully’ message should be displayed</w:t>
             </w:r>
@@ -2605,32 +3352,19 @@
                 <w:numId w:val="10"/>
               </w:numPr>
               <w:cnfStyle w:val="000000000000" w:firstRow="0" w:lastRow="0" w:firstColumn="0" w:lastColumn="0" w:oddVBand="0" w:evenVBand="0" w:oddHBand="0" w:evenHBand="0" w:firstRowFirstColumn="0" w:firstRowLastColumn="0" w:lastRowFirstColumn="0" w:lastRowLastColumn="0"/>
-            </w:pPr>
-            <w:r>
-              <w:rPr>
-                <w:rFonts w:eastAsiaTheme="minorEastAsia" w:cstheme="minorEastAsia"/>
-              </w:rPr>
-              <w:t xml:space="preserve">check the database column </w:t>
-            </w:r>
-            <w:proofErr w:type="spellStart"/>
-            <w:r>
-              <w:rPr>
-                <w:rFonts w:eastAsiaTheme="minorEastAsia" w:cstheme="minorEastAsia"/>
-              </w:rPr>
-              <w:t>IsAgeReal</w:t>
-            </w:r>
-            <w:proofErr w:type="spellEnd"/>
-            <w:r>
-              <w:rPr>
-                <w:rFonts w:eastAsiaTheme="minorEastAsia" w:cstheme="minorEastAsia"/>
-              </w:rPr>
-              <w:t xml:space="preserve">, it should have value 1 for fake </w:t>
-            </w:r>
-            <w:r>
-              <w:rPr>
-                <w:rFonts w:eastAsiaTheme="minorEastAsia" w:cstheme="minorEastAsia"/>
-              </w:rPr>
-              <w:t xml:space="preserve">birthday using the following query </w:t>
+              <w:rPr>
+                <w:rFonts w:ascii="Times New Roman" w:hAnsi="Times New Roman" w:cs="Times New Roman"/>
+                <w:sz w:val="24"/>
+                <w:szCs w:val="24"/>
+              </w:rPr>
+            </w:pPr>
+            <w:r>
+              <w:rPr>
+                <w:rFonts w:ascii="Times New Roman" w:eastAsiaTheme="minorEastAsia" w:hAnsi="Times New Roman" w:cs="Times New Roman"/>
+                <w:sz w:val="24"/>
+                <w:szCs w:val="24"/>
+              </w:rPr>
+              <w:t xml:space="preserve">check the database column IsAgeReal, it should have value 1 for fake birthday using the following query </w:t>
             </w:r>
           </w:p>
           <w:p>
@@ -2642,56 +3376,19 @@
               </w:numPr>
               <w:cnfStyle w:val="000000000000" w:firstRow="0" w:lastRow="0" w:firstColumn="0" w:lastColumn="0" w:oddVBand="0" w:evenVBand="0" w:oddHBand="0" w:evenHBand="0" w:firstRowFirstColumn="0" w:firstRowLastColumn="0" w:lastRowFirstColumn="0" w:lastRowLastColumn="0"/>
               <w:rPr>
-                <w:rFonts w:eastAsiaTheme="minorEastAsia" w:cstheme="minorEastAsia"/>
-              </w:rPr>
-            </w:pPr>
-            <w:r>
-              <w:rPr>
-                <w:rFonts w:eastAsiaTheme="minorEastAsia" w:cstheme="minorEastAsia"/>
-              </w:rPr>
-              <w:t xml:space="preserve">“Select </w:t>
-            </w:r>
-            <w:proofErr w:type="spellStart"/>
-            <w:r>
-              <w:rPr>
-                <w:rFonts w:eastAsiaTheme="minorEastAsia" w:cstheme="minorEastAsia"/>
-              </w:rPr>
-              <w:t>IsAgeReal</w:t>
-            </w:r>
-            <w:proofErr w:type="spellEnd"/>
-            <w:r>
-              <w:rPr>
-                <w:rFonts w:eastAsiaTheme="minorEastAsia" w:cstheme="minorEastAsia"/>
-              </w:rPr>
-              <w:t xml:space="preserve"> from patients where </w:t>
-            </w:r>
-            <w:proofErr w:type="spellStart"/>
-            <w:r>
-              <w:rPr>
-                <w:rFonts w:eastAsiaTheme="minorEastAsia" w:cstheme="minorEastAsia"/>
-              </w:rPr>
-              <w:t>patient_id</w:t>
-            </w:r>
-            <w:proofErr w:type="spellEnd"/>
-            <w:r>
-              <w:rPr>
-                <w:rFonts w:eastAsiaTheme="minorEastAsia" w:cstheme="minorEastAsia"/>
-              </w:rPr>
-              <w:t>=&lt;</w:t>
-            </w:r>
-            <w:proofErr w:type="spellStart"/>
-            <w:r>
-              <w:rPr>
-                <w:rFonts w:eastAsiaTheme="minorEastAsia" w:cstheme="minorEastAsia"/>
-              </w:rPr>
-              <w:t>PatientID</w:t>
-            </w:r>
-            <w:proofErr w:type="spellEnd"/>
-            <w:r>
-              <w:rPr>
-                <w:rFonts w:eastAsiaTheme="minorEastAsia" w:cstheme="minorEastAsia"/>
-              </w:rPr>
-              <w:t xml:space="preserve"> displayed on screen&gt;’</w:t>
+                <w:rFonts w:ascii="Times New Roman" w:eastAsiaTheme="minorEastAsia" w:hAnsi="Times New Roman" w:cs="Times New Roman"/>
+                <w:sz w:val="24"/>
+                <w:szCs w:val="24"/>
+              </w:rPr>
+            </w:pPr>
+            <w:r>
+              <w:rPr>
+                <w:rFonts w:ascii="Times New Roman" w:eastAsiaTheme="minorEastAsia" w:hAnsi="Times New Roman" w:cs="Times New Roman"/>
+                <w:sz w:val="24"/>
+                <w:szCs w:val="24"/>
+              </w:rPr>
+              <w:lastRenderedPageBreak/>
+              <w:t>“Select IsAgeReal from patients where patient_id=&lt;PatientID displayed on screen&gt;’</w:t>
             </w:r>
           </w:p>
           <w:p>
@@ -2718,31 +3415,8 @@
               <w:rPr>
                 <w:rFonts w:eastAsiaTheme="minorEastAsia" w:cstheme="minorEastAsia"/>
               </w:rPr>
-              <w:t>The test validates that the create patient logic is working as expected when patient’s birthday</w:t>
-            </w:r>
-            <w:r>
-              <w:rPr>
-                <w:rFonts w:eastAsiaTheme="minorEastAsia" w:cstheme="minorEastAsia"/>
-              </w:rPr>
-              <w:t xml:space="preserve"> type as</w:t>
-            </w:r>
-            <w:r>
-              <w:rPr>
-                <w:rFonts w:eastAsiaTheme="minorEastAsia" w:cstheme="minorEastAsia"/>
-              </w:rPr>
-              <w:t xml:space="preserve"> </w:t>
-            </w:r>
-            <w:r>
-              <w:rPr>
-                <w:rFonts w:eastAsiaTheme="minorEastAsia" w:cstheme="minorEastAsia"/>
-              </w:rPr>
-              <w:t xml:space="preserve">Real </w:t>
-            </w:r>
-            <w:r>
-              <w:rPr>
-                <w:rFonts w:eastAsiaTheme="minorEastAsia" w:cstheme="minorEastAsia"/>
-              </w:rPr>
-              <w:t>is selected</w:t>
+              <w:lastRenderedPageBreak/>
+              <w:t>The test validates that the create patient logic is working as expected when patient’s birthday type as Real is selected</w:t>
             </w:r>
           </w:p>
           <w:p>
@@ -2775,6 +3449,7 @@
               <w:rPr>
                 <w:rFonts w:eastAsiaTheme="minorEastAsia" w:cstheme="minorEastAsia"/>
               </w:rPr>
+              <w:lastRenderedPageBreak/>
               <w:t>4</w:t>
             </w:r>
           </w:p>
@@ -2819,14 +3494,7 @@
               <w:rPr>
                 <w:rFonts w:eastAsiaTheme="minorEastAsia" w:cstheme="minorEastAsia"/>
               </w:rPr>
-              <w:lastRenderedPageBreak/>
-              <w:t>1.</w:t>
-            </w:r>
-            <w:r>
-              <w:rPr>
-                <w:rFonts w:eastAsiaTheme="minorEastAsia" w:cstheme="minorEastAsia"/>
-              </w:rPr>
-              <w:t xml:space="preserve">Go to Triage screen and enter </w:t>
+              <w:t xml:space="preserve">1.Go to Triage screen and enter </w:t>
             </w:r>
             <w:proofErr w:type="spellStart"/>
             <w:r>
@@ -2894,12 +3562,16 @@
               </w:numPr>
               <w:cnfStyle w:val="000000000000" w:firstRow="0" w:lastRow="0" w:firstColumn="0" w:lastColumn="0" w:oddVBand="0" w:evenVBand="0" w:oddHBand="0" w:evenHBand="0" w:firstRowFirstColumn="0" w:firstRowLastColumn="0" w:lastRowFirstColumn="0" w:lastRowLastColumn="0"/>
               <w:rPr>
-                <w:rFonts w:eastAsiaTheme="minorEastAsia" w:cstheme="minorEastAsia"/>
-              </w:rPr>
-            </w:pPr>
-            <w:r>
-              <w:rPr>
-                <w:rFonts w:eastAsiaTheme="minorEastAsia" w:cstheme="minorEastAsia"/>
+                <w:rFonts w:ascii="Times New Roman" w:eastAsiaTheme="minorEastAsia" w:hAnsi="Times New Roman" w:cs="Times New Roman"/>
+                <w:sz w:val="24"/>
+                <w:szCs w:val="24"/>
+              </w:rPr>
+            </w:pPr>
+            <w:r>
+              <w:rPr>
+                <w:rFonts w:ascii="Times New Roman" w:eastAsiaTheme="minorEastAsia" w:hAnsi="Times New Roman" w:cs="Times New Roman"/>
+                <w:sz w:val="24"/>
+                <w:szCs w:val="24"/>
               </w:rPr>
               <w:t>The triage screen should populate patient’s details</w:t>
             </w:r>
@@ -2912,6 +3584,27 @@
                 <w:numId w:val="11"/>
               </w:numPr>
               <w:cnfStyle w:val="000000000000" w:firstRow="0" w:lastRow="0" w:firstColumn="0" w:lastColumn="0" w:oddVBand="0" w:evenVBand="0" w:oddHBand="0" w:evenHBand="0" w:firstRowFirstColumn="0" w:firstRowLastColumn="0" w:lastRowFirstColumn="0" w:lastRowLastColumn="0"/>
+              <w:rPr>
+                <w:rFonts w:ascii="Times New Roman" w:hAnsi="Times New Roman" w:cs="Times New Roman"/>
+                <w:sz w:val="24"/>
+                <w:szCs w:val="24"/>
+              </w:rPr>
+            </w:pPr>
+            <w:r>
+              <w:rPr>
+                <w:rFonts w:ascii="Times New Roman" w:eastAsiaTheme="minorEastAsia" w:hAnsi="Times New Roman" w:cs="Times New Roman"/>
+                <w:sz w:val="24"/>
+                <w:szCs w:val="24"/>
+              </w:rPr>
+              <w:t xml:space="preserve">  The Birthday type ‘Fake’ should be displayed as selected </w:t>
+            </w:r>
+          </w:p>
+          <w:p>
+            <w:pPr>
+              <w:cnfStyle w:val="000000000000" w:firstRow="0" w:lastRow="0" w:firstColumn="0" w:lastColumn="0" w:oddVBand="0" w:evenVBand="0" w:oddHBand="0" w:evenHBand="0" w:firstRowFirstColumn="0" w:firstRowLastColumn="0" w:lastRowFirstColumn="0" w:lastRowLastColumn="0"/>
+              <w:rPr>
+                <w:rFonts w:eastAsiaTheme="minorEastAsia" w:cstheme="minorEastAsia"/>
+              </w:rPr>
             </w:pPr>
             <w:r>
               <w:rPr>
@@ -2919,32 +3612,6 @@
               </w:rPr>
               <w:t xml:space="preserve"> </w:t>
             </w:r>
-            <w:r>
-              <w:rPr>
-                <w:rFonts w:eastAsiaTheme="minorEastAsia" w:cstheme="minorEastAsia"/>
-              </w:rPr>
-              <w:t xml:space="preserve"> The Birthday type ‘Fake’ should be displayed as selected</w:t>
-            </w:r>
-            <w:r>
-              <w:rPr>
-                <w:rFonts w:eastAsiaTheme="minorEastAsia" w:cstheme="minorEastAsia"/>
-              </w:rPr>
-              <w:t xml:space="preserve"> </w:t>
-            </w:r>
-          </w:p>
-          <w:p>
-            <w:pPr>
-              <w:cnfStyle w:val="000000000000" w:firstRow="0" w:lastRow="0" w:firstColumn="0" w:lastColumn="0" w:oddVBand="0" w:evenVBand="0" w:oddHBand="0" w:evenHBand="0" w:firstRowFirstColumn="0" w:firstRowLastColumn="0" w:lastRowFirstColumn="0" w:lastRowLastColumn="0"/>
-              <w:rPr>
-                <w:rFonts w:eastAsiaTheme="minorEastAsia" w:cstheme="minorEastAsia"/>
-              </w:rPr>
-            </w:pPr>
-            <w:r>
-              <w:rPr>
-                <w:rFonts w:eastAsiaTheme="minorEastAsia" w:cstheme="minorEastAsia"/>
-              </w:rPr>
-              <w:t xml:space="preserve"> </w:t>
-            </w:r>
           </w:p>
         </w:tc>
         <w:tc>
@@ -2962,7 +3629,6 @@
               <w:rPr>
                 <w:rFonts w:eastAsiaTheme="minorEastAsia" w:cstheme="minorEastAsia"/>
               </w:rPr>
-              <w:lastRenderedPageBreak/>
               <w:t>This step confirms that edit triage screen is displaying patient’s birthday type correctly</w:t>
             </w:r>
           </w:p>
@@ -3036,19 +3702,7 @@
               <w:rPr>
                 <w:rFonts w:eastAsiaTheme="minorEastAsia" w:cstheme="minorEastAsia"/>
               </w:rPr>
-              <w:t xml:space="preserve"> obtained from Test case </w:t>
-            </w:r>
-            <w:r>
-              <w:rPr>
-                <w:rFonts w:eastAsiaTheme="minorEastAsia" w:cstheme="minorEastAsia"/>
-              </w:rPr>
-              <w:t>3</w:t>
-            </w:r>
-            <w:r>
-              <w:rPr>
-                <w:rFonts w:eastAsiaTheme="minorEastAsia" w:cstheme="minorEastAsia"/>
-              </w:rPr>
-              <w:t xml:space="preserve"> and hit submit</w:t>
+              <w:t xml:space="preserve"> obtained from Test case 3 and hit submit</w:t>
             </w:r>
           </w:p>
           <w:p>
@@ -3102,12 +3756,16 @@
               </w:numPr>
               <w:cnfStyle w:val="000000000000" w:firstRow="0" w:lastRow="0" w:firstColumn="0" w:lastColumn="0" w:oddVBand="0" w:evenVBand="0" w:oddHBand="0" w:evenHBand="0" w:firstRowFirstColumn="0" w:firstRowLastColumn="0" w:lastRowFirstColumn="0" w:lastRowLastColumn="0"/>
               <w:rPr>
-                <w:rFonts w:eastAsiaTheme="minorEastAsia" w:cstheme="minorEastAsia"/>
-              </w:rPr>
-            </w:pPr>
-            <w:r>
-              <w:rPr>
-                <w:rFonts w:eastAsiaTheme="minorEastAsia" w:cstheme="minorEastAsia"/>
+                <w:rFonts w:ascii="Times New Roman" w:eastAsiaTheme="minorEastAsia" w:hAnsi="Times New Roman" w:cs="Times New Roman"/>
+                <w:sz w:val="24"/>
+                <w:szCs w:val="24"/>
+              </w:rPr>
+            </w:pPr>
+            <w:r>
+              <w:rPr>
+                <w:rFonts w:ascii="Times New Roman" w:eastAsiaTheme="minorEastAsia" w:hAnsi="Times New Roman" w:cs="Times New Roman"/>
+                <w:sz w:val="24"/>
+                <w:szCs w:val="24"/>
               </w:rPr>
               <w:t>The triage screen should populate patient’s details</w:t>
             </w:r>
@@ -3120,24 +3778,19 @@
                 <w:numId w:val="12"/>
               </w:numPr>
               <w:cnfStyle w:val="000000000000" w:firstRow="0" w:lastRow="0" w:firstColumn="0" w:lastColumn="0" w:oddVBand="0" w:evenVBand="0" w:oddHBand="0" w:evenHBand="0" w:firstRowFirstColumn="0" w:firstRowLastColumn="0" w:lastRowFirstColumn="0" w:lastRowLastColumn="0"/>
-            </w:pPr>
-            <w:r>
-              <w:rPr>
-                <w:rFonts w:eastAsiaTheme="minorEastAsia" w:cstheme="minorEastAsia"/>
-              </w:rPr>
-              <w:t xml:space="preserve">  The Birthday type ‘</w:t>
-            </w:r>
-            <w:r>
-              <w:rPr>
-                <w:rFonts w:eastAsiaTheme="minorEastAsia" w:cstheme="minorEastAsia"/>
-              </w:rPr>
-              <w:t>Real</w:t>
-            </w:r>
-            <w:r>
-              <w:rPr>
-                <w:rFonts w:eastAsiaTheme="minorEastAsia" w:cstheme="minorEastAsia"/>
-              </w:rPr>
-              <w:t xml:space="preserve"> should be displayed as selected </w:t>
+              <w:rPr>
+                <w:rFonts w:ascii="Times New Roman" w:hAnsi="Times New Roman" w:cs="Times New Roman"/>
+                <w:sz w:val="24"/>
+                <w:szCs w:val="24"/>
+              </w:rPr>
+            </w:pPr>
+            <w:r>
+              <w:rPr>
+                <w:rFonts w:ascii="Times New Roman" w:eastAsiaTheme="minorEastAsia" w:hAnsi="Times New Roman" w:cs="Times New Roman"/>
+                <w:sz w:val="24"/>
+                <w:szCs w:val="24"/>
+              </w:rPr>
+              <w:t xml:space="preserve">  The Birthday type ‘Real should be displayed as selected </w:t>
             </w:r>
           </w:p>
           <w:p>
@@ -3205,7 +3858,7 @@
           <w:rFonts w:eastAsiaTheme="minorEastAsia"/>
         </w:rPr>
       </w:pPr>
-      <w:bookmarkStart w:id="4" w:name="_Toc444154501"/>
+      <w:bookmarkStart w:id="5" w:name="_Toc444154501"/>
     </w:p>
     <w:p>
       <w:pPr>
@@ -3214,34 +3867,24 @@
           <w:rFonts w:eastAsiaTheme="minorEastAsia"/>
         </w:rPr>
       </w:pPr>
+      <w:r>
+        <w:rPr>
+          <w:rFonts w:eastAsiaTheme="minorEastAsia"/>
+        </w:rPr>
+        <w:t xml:space="preserve"> </w:t>
+      </w:r>
     </w:p>
     <w:p>
       <w:pPr>
         <w:pStyle w:val="Heading1"/>
+      </w:pPr>
+      <w:r>
         <w:rPr>
           <w:rFonts w:eastAsiaTheme="minorEastAsia"/>
         </w:rPr>
-      </w:pPr>
-    </w:p>
-    <w:p>
-      <w:pPr>
-        <w:pStyle w:val="Heading1"/>
-        <w:rPr>
-          <w:rFonts w:eastAsiaTheme="minorEastAsia"/>
-        </w:rPr>
-      </w:pPr>
-    </w:p>
-    <w:p>
-      <w:pPr>
-        <w:pStyle w:val="Heading1"/>
-      </w:pPr>
-      <w:r>
-        <w:rPr>
-          <w:rFonts w:eastAsiaTheme="minorEastAsia"/>
-        </w:rPr>
         <w:t>Timing</w:t>
       </w:r>
-      <w:bookmarkEnd w:id="4"/>
+      <w:bookmarkEnd w:id="5"/>
     </w:p>
     <w:p>
       <w:r>
@@ -3542,13 +4185,16 @@
     <w:p>
       <w:pPr>
         <w:rPr>
+          <w:b/>
           <w:u w:val="single"/>
         </w:rPr>
       </w:pPr>
       <w:r>
         <w:rPr>
+          <w:b/>
           <w:u w:val="single"/>
         </w:rPr>
+        <w:lastRenderedPageBreak/>
         <w:t>Entity Relationship Diagram</w:t>
       </w:r>
     </w:p>
@@ -3563,9 +4209,8 @@
           <w:noProof/>
           <w:u w:val="single"/>
         </w:rPr>
-        <w:lastRenderedPageBreak/>
         <w:drawing>
-          <wp:inline distT="0" distB="0" distL="0" distR="0" wp14:anchorId="798379DF" wp14:editId="77A67ED4">
+          <wp:inline distT="0" distB="0" distL="0" distR="0" wp14:anchorId="798379DF" wp14:editId="796741F7">
             <wp:extent cx="6858000" cy="8430260"/>
             <wp:effectExtent l="0" t="0" r="0" b="2540"/>
             <wp:docPr id="3" name="Picture 3"/>
@@ -3636,7 +4281,6 @@
           <w:b/>
           <w:u w:val="single"/>
         </w:rPr>
-        <w:lastRenderedPageBreak/>
         <w:t>Sequence Diagram</w:t>
       </w:r>
     </w:p>
@@ -3763,14 +4407,14 @@
       <w:pPr>
         <w:pStyle w:val="Heading1"/>
       </w:pPr>
-      <w:bookmarkStart w:id="5" w:name="_Toc444154502"/>
+      <w:bookmarkStart w:id="6" w:name="_Toc444154502"/>
       <w:r>
         <w:rPr>
           <w:rFonts w:eastAsiaTheme="minorEastAsia"/>
         </w:rPr>
         <w:t>Conclusions</w:t>
       </w:r>
-      <w:bookmarkEnd w:id="5"/>
+      <w:bookmarkEnd w:id="6"/>
       <w:r>
         <w:rPr>
           <w:rFonts w:eastAsiaTheme="minorEastAsia"/>
@@ -3808,15 +4452,19 @@
     </w:p>
     <w:p>
       <w:r>
-        <w:t xml:space="preserve">For the change concept location was moderately easy because we decided to add radio buttons to denote </w:t>
-      </w:r>
-      <w:proofErr w:type="spellStart"/>
-      <w:r>
-        <w:t>fae</w:t>
-      </w:r>
-      <w:proofErr w:type="spellEnd"/>
-      <w:r>
-        <w:t xml:space="preserve"> or real. However propagating that change </w:t>
+        <w:t>For the change concept location was moderately easy because we decided to add radio buttons to denote fa</w:t>
+      </w:r>
+      <w:r>
+        <w:t>k</w:t>
+      </w:r>
+      <w:r>
+        <w:t>e or real</w:t>
+      </w:r>
+      <w:r>
+        <w:t xml:space="preserve"> birthday</w:t>
+      </w:r>
+      <w:r>
+        <w:t xml:space="preserve">. However propagating that change </w:t>
       </w:r>
       <w:r>
         <w:t>through</w:t>
@@ -3833,6 +4481,7 @@
     <w:p/>
     <w:p>
       <w:r>
+        <w:lastRenderedPageBreak/>
         <w:t>Classes and methods changed:</w:t>
       </w:r>
     </w:p>
@@ -3923,16 +4572,12 @@
           <w:numId w:val="8"/>
         </w:numPr>
       </w:pPr>
-      <w:proofErr w:type="spellStart"/>
-      <w:proofErr w:type="gramStart"/>
-      <w:r>
-        <w:t>femr.common</w:t>
-      </w:r>
-      <w:proofErr w:type="gramEnd"/>
+      <w:r>
+        <w:t>femr. common</w:t>
+      </w:r>
       <w:r>
         <w:t>.models</w:t>
       </w:r>
-      <w:proofErr w:type="spellEnd"/>
     </w:p>
     <w:p>
       <w:pPr>
@@ -3957,11 +4602,9 @@
           <w:numId w:val="8"/>
         </w:numPr>
       </w:pPr>
-      <w:proofErr w:type="spellStart"/>
       <w:r>
         <w:t>femr.data</w:t>
       </w:r>
-      <w:proofErr w:type="spellEnd"/>
     </w:p>
     <w:p>
       <w:pPr>
@@ -3995,19 +4638,9 @@
           <w:numId w:val="8"/>
         </w:numPr>
       </w:pPr>
-      <w:proofErr w:type="spellStart"/>
-      <w:r>
-        <w:t>femr.</w:t>
-      </w:r>
-      <w:proofErr w:type="gramStart"/>
-      <w:r>
-        <w:t>data.models</w:t>
-      </w:r>
-      <w:proofErr w:type="gramEnd"/>
-      <w:r>
-        <w:t>.core</w:t>
-      </w:r>
-      <w:proofErr w:type="spellEnd"/>
+      <w:r>
+        <w:t>femr.data.models.core</w:t>
+      </w:r>
     </w:p>
     <w:p>
       <w:pPr>
@@ -4029,19 +4662,9 @@
           <w:numId w:val="8"/>
         </w:numPr>
       </w:pPr>
-      <w:proofErr w:type="spellStart"/>
-      <w:r>
-        <w:t>femr.</w:t>
-      </w:r>
-      <w:proofErr w:type="gramStart"/>
-      <w:r>
-        <w:t>data.models</w:t>
-      </w:r>
-      <w:proofErr w:type="gramEnd"/>
-      <w:r>
-        <w:t>.mysql</w:t>
-      </w:r>
-      <w:proofErr w:type="spellEnd"/>
+      <w:r>
+        <w:t>femr.data.models.mysql</w:t>
+      </w:r>
     </w:p>
     <w:p>
       <w:pPr>
@@ -4063,16 +4686,9 @@
           <w:numId w:val="8"/>
         </w:numPr>
       </w:pPr>
-      <w:proofErr w:type="spellStart"/>
-      <w:r>
-        <w:t>femr.</w:t>
-      </w:r>
-      <w:proofErr w:type="gramStart"/>
-      <w:r>
-        <w:t>ui.controllers</w:t>
-      </w:r>
-      <w:proofErr w:type="spellEnd"/>
-      <w:proofErr w:type="gramEnd"/>
+      <w:r>
+        <w:t>femr.ui.controllers</w:t>
+      </w:r>
     </w:p>
     <w:p>
       <w:pPr>
@@ -4094,16 +4710,9 @@
           <w:numId w:val="8"/>
         </w:numPr>
       </w:pPr>
-      <w:proofErr w:type="spellStart"/>
-      <w:proofErr w:type="gramStart"/>
-      <w:r>
-        <w:t>Femr.ui.models</w:t>
-      </w:r>
-      <w:proofErr w:type="gramEnd"/>
-      <w:r>
-        <w:t>.triage</w:t>
-      </w:r>
-      <w:proofErr w:type="spellEnd"/>
+      <w:r>
+        <w:t>Femr.ui.models.triage</w:t>
+      </w:r>
     </w:p>
     <w:p>
       <w:pPr>
@@ -4116,8 +4725,6 @@
       <w:r>
         <w:t>indexViewModelPost.java</w:t>
       </w:r>
-      <w:bookmarkStart w:id="6" w:name="_GoBack"/>
-      <w:bookmarkEnd w:id="6"/>
     </w:p>
     <w:p>
       <w:pPr>
@@ -4130,11 +4737,9 @@
       <w:r>
         <w:t xml:space="preserve">Added database column </w:t>
       </w:r>
-      <w:proofErr w:type="spellStart"/>
-      <w:r>
-        <w:t>PatientRealFakeBirthdayClassification</w:t>
-      </w:r>
-      <w:proofErr w:type="spellEnd"/>
+      <w:r>
+        <w:t>‘isAgeReal’</w:t>
+      </w:r>
       <w:r>
         <w:t xml:space="preserve"> in Patients Table</w:t>
       </w:r>
@@ -4481,6 +5086,97 @@
     </w:lvl>
   </w:abstractNum>
   <w:abstractNum w:abstractNumId="3">
+    <w:nsid w:val="20075700"/>
+    <w:multiLevelType w:val="hybridMultilevel"/>
+    <w:tmpl w:val="ACEEC960"/>
+    <w:lvl w:ilvl="0" w:tplc="E2A43B92">
+      <w:start w:val="1"/>
+      <w:numFmt w:val="lowerLetter"/>
+      <w:lvlText w:val="%1."/>
+      <w:lvlJc w:val="left"/>
+      <w:pPr>
+        <w:ind w:left="720" w:hanging="360"/>
+      </w:pPr>
+      <w:rPr>
+        <w:rFonts w:ascii="Courier New" w:hAnsi="Courier New" w:cs="Courier New" w:hint="default"/>
+        <w:color w:val="auto"/>
+        <w:sz w:val="20"/>
+      </w:rPr>
+    </w:lvl>
+    <w:lvl w:ilvl="1" w:tplc="04090019" w:tentative="1">
+      <w:start w:val="1"/>
+      <w:numFmt w:val="lowerLetter"/>
+      <w:lvlText w:val="%2."/>
+      <w:lvlJc w:val="left"/>
+      <w:pPr>
+        <w:ind w:left="1440" w:hanging="360"/>
+      </w:pPr>
+    </w:lvl>
+    <w:lvl w:ilvl="2" w:tplc="0409001B" w:tentative="1">
+      <w:start w:val="1"/>
+      <w:numFmt w:val="lowerRoman"/>
+      <w:lvlText w:val="%3."/>
+      <w:lvlJc w:val="right"/>
+      <w:pPr>
+        <w:ind w:left="2160" w:hanging="180"/>
+      </w:pPr>
+    </w:lvl>
+    <w:lvl w:ilvl="3" w:tplc="0409000F" w:tentative="1">
+      <w:start w:val="1"/>
+      <w:numFmt w:val="decimal"/>
+      <w:lvlText w:val="%4."/>
+      <w:lvlJc w:val="left"/>
+      <w:pPr>
+        <w:ind w:left="2880" w:hanging="360"/>
+      </w:pPr>
+    </w:lvl>
+    <w:lvl w:ilvl="4" w:tplc="04090019" w:tentative="1">
+      <w:start w:val="1"/>
+      <w:numFmt w:val="lowerLetter"/>
+      <w:lvlText w:val="%5."/>
+      <w:lvlJc w:val="left"/>
+      <w:pPr>
+        <w:ind w:left="3600" w:hanging="360"/>
+      </w:pPr>
+    </w:lvl>
+    <w:lvl w:ilvl="5" w:tplc="0409001B" w:tentative="1">
+      <w:start w:val="1"/>
+      <w:numFmt w:val="lowerRoman"/>
+      <w:lvlText w:val="%6."/>
+      <w:lvlJc w:val="right"/>
+      <w:pPr>
+        <w:ind w:left="4320" w:hanging="180"/>
+      </w:pPr>
+    </w:lvl>
+    <w:lvl w:ilvl="6" w:tplc="0409000F" w:tentative="1">
+      <w:start w:val="1"/>
+      <w:numFmt w:val="decimal"/>
+      <w:lvlText w:val="%7."/>
+      <w:lvlJc w:val="left"/>
+      <w:pPr>
+        <w:ind w:left="5040" w:hanging="360"/>
+      </w:pPr>
+    </w:lvl>
+    <w:lvl w:ilvl="7" w:tplc="04090019" w:tentative="1">
+      <w:start w:val="1"/>
+      <w:numFmt w:val="lowerLetter"/>
+      <w:lvlText w:val="%8."/>
+      <w:lvlJc w:val="left"/>
+      <w:pPr>
+        <w:ind w:left="5760" w:hanging="360"/>
+      </w:pPr>
+    </w:lvl>
+    <w:lvl w:ilvl="8" w:tplc="0409001B" w:tentative="1">
+      <w:start w:val="1"/>
+      <w:numFmt w:val="lowerRoman"/>
+      <w:lvlText w:val="%9."/>
+      <w:lvlJc w:val="right"/>
+      <w:pPr>
+        <w:ind w:left="6480" w:hanging="180"/>
+      </w:pPr>
+    </w:lvl>
+  </w:abstractNum>
+  <w:abstractNum w:abstractNumId="4">
     <w:nsid w:val="21FF6A9F"/>
     <w:multiLevelType w:val="hybridMultilevel"/>
     <w:tmpl w:val="3B5E11AC"/>
@@ -4566,7 +5262,7 @@
       </w:pPr>
     </w:lvl>
   </w:abstractNum>
-  <w:abstractNum w:abstractNumId="4">
+  <w:abstractNum w:abstractNumId="5">
     <w:nsid w:val="2742415E"/>
     <w:multiLevelType w:val="hybridMultilevel"/>
     <w:tmpl w:val="E4123A06"/>
@@ -4655,7 +5351,7 @@
       </w:pPr>
     </w:lvl>
   </w:abstractNum>
-  <w:abstractNum w:abstractNumId="5">
+  <w:abstractNum w:abstractNumId="6">
     <w:nsid w:val="2A744F3B"/>
     <w:multiLevelType w:val="hybridMultilevel"/>
     <w:tmpl w:val="E4123A06"/>
@@ -4744,7 +5440,185 @@
       </w:pPr>
     </w:lvl>
   </w:abstractNum>
-  <w:abstractNum w:abstractNumId="6">
+  <w:abstractNum w:abstractNumId="7">
+    <w:nsid w:val="346127CE"/>
+    <w:multiLevelType w:val="hybridMultilevel"/>
+    <w:tmpl w:val="F22AC7C2"/>
+    <w:lvl w:ilvl="0" w:tplc="0409000F">
+      <w:start w:val="1"/>
+      <w:numFmt w:val="decimal"/>
+      <w:lvlText w:val="%1."/>
+      <w:lvlJc w:val="left"/>
+      <w:pPr>
+        <w:ind w:left="720" w:hanging="360"/>
+      </w:pPr>
+      <w:rPr>
+        <w:rFonts w:hint="default"/>
+      </w:rPr>
+    </w:lvl>
+    <w:lvl w:ilvl="1" w:tplc="04090019" w:tentative="1">
+      <w:start w:val="1"/>
+      <w:numFmt w:val="lowerLetter"/>
+      <w:lvlText w:val="%2."/>
+      <w:lvlJc w:val="left"/>
+      <w:pPr>
+        <w:ind w:left="1440" w:hanging="360"/>
+      </w:pPr>
+    </w:lvl>
+    <w:lvl w:ilvl="2" w:tplc="0409001B" w:tentative="1">
+      <w:start w:val="1"/>
+      <w:numFmt w:val="lowerRoman"/>
+      <w:lvlText w:val="%3."/>
+      <w:lvlJc w:val="right"/>
+      <w:pPr>
+        <w:ind w:left="2160" w:hanging="180"/>
+      </w:pPr>
+    </w:lvl>
+    <w:lvl w:ilvl="3" w:tplc="0409000F" w:tentative="1">
+      <w:start w:val="1"/>
+      <w:numFmt w:val="decimal"/>
+      <w:lvlText w:val="%4."/>
+      <w:lvlJc w:val="left"/>
+      <w:pPr>
+        <w:ind w:left="2880" w:hanging="360"/>
+      </w:pPr>
+    </w:lvl>
+    <w:lvl w:ilvl="4" w:tplc="04090019" w:tentative="1">
+      <w:start w:val="1"/>
+      <w:numFmt w:val="lowerLetter"/>
+      <w:lvlText w:val="%5."/>
+      <w:lvlJc w:val="left"/>
+      <w:pPr>
+        <w:ind w:left="3600" w:hanging="360"/>
+      </w:pPr>
+    </w:lvl>
+    <w:lvl w:ilvl="5" w:tplc="0409001B" w:tentative="1">
+      <w:start w:val="1"/>
+      <w:numFmt w:val="lowerRoman"/>
+      <w:lvlText w:val="%6."/>
+      <w:lvlJc w:val="right"/>
+      <w:pPr>
+        <w:ind w:left="4320" w:hanging="180"/>
+      </w:pPr>
+    </w:lvl>
+    <w:lvl w:ilvl="6" w:tplc="0409000F" w:tentative="1">
+      <w:start w:val="1"/>
+      <w:numFmt w:val="decimal"/>
+      <w:lvlText w:val="%7."/>
+      <w:lvlJc w:val="left"/>
+      <w:pPr>
+        <w:ind w:left="5040" w:hanging="360"/>
+      </w:pPr>
+    </w:lvl>
+    <w:lvl w:ilvl="7" w:tplc="04090019" w:tentative="1">
+      <w:start w:val="1"/>
+      <w:numFmt w:val="lowerLetter"/>
+      <w:lvlText w:val="%8."/>
+      <w:lvlJc w:val="left"/>
+      <w:pPr>
+        <w:ind w:left="5760" w:hanging="360"/>
+      </w:pPr>
+    </w:lvl>
+    <w:lvl w:ilvl="8" w:tplc="0409001B" w:tentative="1">
+      <w:start w:val="1"/>
+      <w:numFmt w:val="lowerRoman"/>
+      <w:lvlText w:val="%9."/>
+      <w:lvlJc w:val="right"/>
+      <w:pPr>
+        <w:ind w:left="6480" w:hanging="180"/>
+      </w:pPr>
+    </w:lvl>
+  </w:abstractNum>
+  <w:abstractNum w:abstractNumId="8">
+    <w:nsid w:val="3B502EA1"/>
+    <w:multiLevelType w:val="hybridMultilevel"/>
+    <w:tmpl w:val="3FA061D0"/>
+    <w:lvl w:ilvl="0" w:tplc="04090019">
+      <w:start w:val="1"/>
+      <w:numFmt w:val="lowerLetter"/>
+      <w:lvlText w:val="%1."/>
+      <w:lvlJc w:val="left"/>
+      <w:pPr>
+        <w:ind w:left="720" w:hanging="360"/>
+      </w:pPr>
+      <w:rPr>
+        <w:rFonts w:hint="default"/>
+      </w:rPr>
+    </w:lvl>
+    <w:lvl w:ilvl="1" w:tplc="04090019" w:tentative="1">
+      <w:start w:val="1"/>
+      <w:numFmt w:val="lowerLetter"/>
+      <w:lvlText w:val="%2."/>
+      <w:lvlJc w:val="left"/>
+      <w:pPr>
+        <w:ind w:left="1440" w:hanging="360"/>
+      </w:pPr>
+    </w:lvl>
+    <w:lvl w:ilvl="2" w:tplc="0409001B" w:tentative="1">
+      <w:start w:val="1"/>
+      <w:numFmt w:val="lowerRoman"/>
+      <w:lvlText w:val="%3."/>
+      <w:lvlJc w:val="right"/>
+      <w:pPr>
+        <w:ind w:left="2160" w:hanging="180"/>
+      </w:pPr>
+    </w:lvl>
+    <w:lvl w:ilvl="3" w:tplc="0409000F" w:tentative="1">
+      <w:start w:val="1"/>
+      <w:numFmt w:val="decimal"/>
+      <w:lvlText w:val="%4."/>
+      <w:lvlJc w:val="left"/>
+      <w:pPr>
+        <w:ind w:left="2880" w:hanging="360"/>
+      </w:pPr>
+    </w:lvl>
+    <w:lvl w:ilvl="4" w:tplc="04090019" w:tentative="1">
+      <w:start w:val="1"/>
+      <w:numFmt w:val="lowerLetter"/>
+      <w:lvlText w:val="%5."/>
+      <w:lvlJc w:val="left"/>
+      <w:pPr>
+        <w:ind w:left="3600" w:hanging="360"/>
+      </w:pPr>
+    </w:lvl>
+    <w:lvl w:ilvl="5" w:tplc="0409001B" w:tentative="1">
+      <w:start w:val="1"/>
+      <w:numFmt w:val="lowerRoman"/>
+      <w:lvlText w:val="%6."/>
+      <w:lvlJc w:val="right"/>
+      <w:pPr>
+        <w:ind w:left="4320" w:hanging="180"/>
+      </w:pPr>
+    </w:lvl>
+    <w:lvl w:ilvl="6" w:tplc="0409000F" w:tentative="1">
+      <w:start w:val="1"/>
+      <w:numFmt w:val="decimal"/>
+      <w:lvlText w:val="%7."/>
+      <w:lvlJc w:val="left"/>
+      <w:pPr>
+        <w:ind w:left="5040" w:hanging="360"/>
+      </w:pPr>
+    </w:lvl>
+    <w:lvl w:ilvl="7" w:tplc="04090019" w:tentative="1">
+      <w:start w:val="1"/>
+      <w:numFmt w:val="lowerLetter"/>
+      <w:lvlText w:val="%8."/>
+      <w:lvlJc w:val="left"/>
+      <w:pPr>
+        <w:ind w:left="5760" w:hanging="360"/>
+      </w:pPr>
+    </w:lvl>
+    <w:lvl w:ilvl="8" w:tplc="0409001B" w:tentative="1">
+      <w:start w:val="1"/>
+      <w:numFmt w:val="lowerRoman"/>
+      <w:lvlText w:val="%9."/>
+      <w:lvlJc w:val="right"/>
+      <w:pPr>
+        <w:ind w:left="6480" w:hanging="180"/>
+      </w:pPr>
+    </w:lvl>
+  </w:abstractNum>
+  <w:abstractNum w:abstractNumId="9">
     <w:nsid w:val="3BE92322"/>
     <w:multiLevelType w:val="hybridMultilevel"/>
     <w:tmpl w:val="2DEC4148"/>
@@ -4857,7 +5731,7 @@
       </w:rPr>
     </w:lvl>
   </w:abstractNum>
-  <w:abstractNum w:abstractNumId="7">
+  <w:abstractNum w:abstractNumId="10">
     <w:nsid w:val="4D8366B6"/>
     <w:multiLevelType w:val="hybridMultilevel"/>
     <w:tmpl w:val="3E64CE48"/>
@@ -4946,7 +5820,7 @@
       </w:pPr>
     </w:lvl>
   </w:abstractNum>
-  <w:abstractNum w:abstractNumId="8">
+  <w:abstractNum w:abstractNumId="11">
     <w:nsid w:val="4FE012B5"/>
     <w:multiLevelType w:val="hybridMultilevel"/>
     <w:tmpl w:val="1FD224D2"/>
@@ -5035,7 +5909,7 @@
       </w:pPr>
     </w:lvl>
   </w:abstractNum>
-  <w:abstractNum w:abstractNumId="9">
+  <w:abstractNum w:abstractNumId="12">
     <w:nsid w:val="5461528A"/>
     <w:multiLevelType w:val="hybridMultilevel"/>
     <w:tmpl w:val="5C440570"/>
@@ -5121,7 +5995,98 @@
       </w:pPr>
     </w:lvl>
   </w:abstractNum>
-  <w:abstractNum w:abstractNumId="10">
+  <w:abstractNum w:abstractNumId="13">
+    <w:nsid w:val="571762DB"/>
+    <w:multiLevelType w:val="hybridMultilevel"/>
+    <w:tmpl w:val="55B8E69E"/>
+    <w:lvl w:ilvl="0" w:tplc="99CA656C">
+      <w:start w:val="1"/>
+      <w:numFmt w:val="lowerLetter"/>
+      <w:lvlText w:val="%1."/>
+      <w:lvlJc w:val="left"/>
+      <w:pPr>
+        <w:ind w:left="720" w:hanging="360"/>
+      </w:pPr>
+      <w:rPr>
+        <w:rFonts w:ascii="Courier New" w:hAnsi="Courier New" w:cs="Courier New" w:hint="default"/>
+        <w:color w:val="auto"/>
+        <w:sz w:val="20"/>
+      </w:rPr>
+    </w:lvl>
+    <w:lvl w:ilvl="1" w:tplc="04090019" w:tentative="1">
+      <w:start w:val="1"/>
+      <w:numFmt w:val="lowerLetter"/>
+      <w:lvlText w:val="%2."/>
+      <w:lvlJc w:val="left"/>
+      <w:pPr>
+        <w:ind w:left="1440" w:hanging="360"/>
+      </w:pPr>
+    </w:lvl>
+    <w:lvl w:ilvl="2" w:tplc="0409001B" w:tentative="1">
+      <w:start w:val="1"/>
+      <w:numFmt w:val="lowerRoman"/>
+      <w:lvlText w:val="%3."/>
+      <w:lvlJc w:val="right"/>
+      <w:pPr>
+        <w:ind w:left="2160" w:hanging="180"/>
+      </w:pPr>
+    </w:lvl>
+    <w:lvl w:ilvl="3" w:tplc="0409000F" w:tentative="1">
+      <w:start w:val="1"/>
+      <w:numFmt w:val="decimal"/>
+      <w:lvlText w:val="%4."/>
+      <w:lvlJc w:val="left"/>
+      <w:pPr>
+        <w:ind w:left="2880" w:hanging="360"/>
+      </w:pPr>
+    </w:lvl>
+    <w:lvl w:ilvl="4" w:tplc="04090019" w:tentative="1">
+      <w:start w:val="1"/>
+      <w:numFmt w:val="lowerLetter"/>
+      <w:lvlText w:val="%5."/>
+      <w:lvlJc w:val="left"/>
+      <w:pPr>
+        <w:ind w:left="3600" w:hanging="360"/>
+      </w:pPr>
+    </w:lvl>
+    <w:lvl w:ilvl="5" w:tplc="0409001B" w:tentative="1">
+      <w:start w:val="1"/>
+      <w:numFmt w:val="lowerRoman"/>
+      <w:lvlText w:val="%6."/>
+      <w:lvlJc w:val="right"/>
+      <w:pPr>
+        <w:ind w:left="4320" w:hanging="180"/>
+      </w:pPr>
+    </w:lvl>
+    <w:lvl w:ilvl="6" w:tplc="0409000F" w:tentative="1">
+      <w:start w:val="1"/>
+      <w:numFmt w:val="decimal"/>
+      <w:lvlText w:val="%7."/>
+      <w:lvlJc w:val="left"/>
+      <w:pPr>
+        <w:ind w:left="5040" w:hanging="360"/>
+      </w:pPr>
+    </w:lvl>
+    <w:lvl w:ilvl="7" w:tplc="04090019" w:tentative="1">
+      <w:start w:val="1"/>
+      <w:numFmt w:val="lowerLetter"/>
+      <w:lvlText w:val="%8."/>
+      <w:lvlJc w:val="left"/>
+      <w:pPr>
+        <w:ind w:left="5760" w:hanging="360"/>
+      </w:pPr>
+    </w:lvl>
+    <w:lvl w:ilvl="8" w:tplc="0409001B" w:tentative="1">
+      <w:start w:val="1"/>
+      <w:numFmt w:val="lowerRoman"/>
+      <w:lvlText w:val="%9."/>
+      <w:lvlJc w:val="right"/>
+      <w:pPr>
+        <w:ind w:left="6480" w:hanging="180"/>
+      </w:pPr>
+    </w:lvl>
+  </w:abstractNum>
+  <w:abstractNum w:abstractNumId="14">
     <w:nsid w:val="5A46669E"/>
     <w:multiLevelType w:val="hybridMultilevel"/>
     <w:tmpl w:val="13FADCC6"/>
@@ -5234,7 +6199,7 @@
       </w:rPr>
     </w:lvl>
   </w:abstractNum>
-  <w:abstractNum w:abstractNumId="11">
+  <w:abstractNum w:abstractNumId="15">
     <w:nsid w:val="5EAC2626"/>
     <w:multiLevelType w:val="hybridMultilevel"/>
     <w:tmpl w:val="DB3E799C"/>
@@ -5323,7 +6288,96 @@
       </w:pPr>
     </w:lvl>
   </w:abstractNum>
-  <w:abstractNum w:abstractNumId="12">
+  <w:abstractNum w:abstractNumId="16">
+    <w:nsid w:val="685D0FF2"/>
+    <w:multiLevelType w:val="hybridMultilevel"/>
+    <w:tmpl w:val="A126DB3E"/>
+    <w:lvl w:ilvl="0" w:tplc="04090019">
+      <w:start w:val="1"/>
+      <w:numFmt w:val="lowerLetter"/>
+      <w:lvlText w:val="%1."/>
+      <w:lvlJc w:val="left"/>
+      <w:pPr>
+        <w:ind w:left="720" w:hanging="360"/>
+      </w:pPr>
+      <w:rPr>
+        <w:rFonts w:hint="default"/>
+      </w:rPr>
+    </w:lvl>
+    <w:lvl w:ilvl="1" w:tplc="04090019" w:tentative="1">
+      <w:start w:val="1"/>
+      <w:numFmt w:val="lowerLetter"/>
+      <w:lvlText w:val="%2."/>
+      <w:lvlJc w:val="left"/>
+      <w:pPr>
+        <w:ind w:left="1440" w:hanging="360"/>
+      </w:pPr>
+    </w:lvl>
+    <w:lvl w:ilvl="2" w:tplc="0409001B" w:tentative="1">
+      <w:start w:val="1"/>
+      <w:numFmt w:val="lowerRoman"/>
+      <w:lvlText w:val="%3."/>
+      <w:lvlJc w:val="right"/>
+      <w:pPr>
+        <w:ind w:left="2160" w:hanging="180"/>
+      </w:pPr>
+    </w:lvl>
+    <w:lvl w:ilvl="3" w:tplc="0409000F" w:tentative="1">
+      <w:start w:val="1"/>
+      <w:numFmt w:val="decimal"/>
+      <w:lvlText w:val="%4."/>
+      <w:lvlJc w:val="left"/>
+      <w:pPr>
+        <w:ind w:left="2880" w:hanging="360"/>
+      </w:pPr>
+    </w:lvl>
+    <w:lvl w:ilvl="4" w:tplc="04090019" w:tentative="1">
+      <w:start w:val="1"/>
+      <w:numFmt w:val="lowerLetter"/>
+      <w:lvlText w:val="%5."/>
+      <w:lvlJc w:val="left"/>
+      <w:pPr>
+        <w:ind w:left="3600" w:hanging="360"/>
+      </w:pPr>
+    </w:lvl>
+    <w:lvl w:ilvl="5" w:tplc="0409001B" w:tentative="1">
+      <w:start w:val="1"/>
+      <w:numFmt w:val="lowerRoman"/>
+      <w:lvlText w:val="%6."/>
+      <w:lvlJc w:val="right"/>
+      <w:pPr>
+        <w:ind w:left="4320" w:hanging="180"/>
+      </w:pPr>
+    </w:lvl>
+    <w:lvl w:ilvl="6" w:tplc="0409000F" w:tentative="1">
+      <w:start w:val="1"/>
+      <w:numFmt w:val="decimal"/>
+      <w:lvlText w:val="%7."/>
+      <w:lvlJc w:val="left"/>
+      <w:pPr>
+        <w:ind w:left="5040" w:hanging="360"/>
+      </w:pPr>
+    </w:lvl>
+    <w:lvl w:ilvl="7" w:tplc="04090019" w:tentative="1">
+      <w:start w:val="1"/>
+      <w:numFmt w:val="lowerLetter"/>
+      <w:lvlText w:val="%8."/>
+      <w:lvlJc w:val="left"/>
+      <w:pPr>
+        <w:ind w:left="5760" w:hanging="360"/>
+      </w:pPr>
+    </w:lvl>
+    <w:lvl w:ilvl="8" w:tplc="0409001B" w:tentative="1">
+      <w:start w:val="1"/>
+      <w:numFmt w:val="lowerRoman"/>
+      <w:lvlText w:val="%9."/>
+      <w:lvlJc w:val="right"/>
+      <w:pPr>
+        <w:ind w:left="6480" w:hanging="180"/>
+      </w:pPr>
+    </w:lvl>
+  </w:abstractNum>
+  <w:abstractNum w:abstractNumId="17">
     <w:nsid w:val="70B477A5"/>
     <w:multiLevelType w:val="hybridMultilevel"/>
     <w:tmpl w:val="E4123A06"/>
@@ -5412,7 +6466,7 @@
       </w:pPr>
     </w:lvl>
   </w:abstractNum>
-  <w:abstractNum w:abstractNumId="13">
+  <w:abstractNum w:abstractNumId="18">
     <w:nsid w:val="71731AF5"/>
     <w:multiLevelType w:val="hybridMultilevel"/>
     <w:tmpl w:val="426A4902"/>
@@ -5501,7 +6555,7 @@
       </w:pPr>
     </w:lvl>
   </w:abstractNum>
-  <w:abstractNum w:abstractNumId="14">
+  <w:abstractNum w:abstractNumId="19">
     <w:nsid w:val="74326269"/>
     <w:multiLevelType w:val="hybridMultilevel"/>
     <w:tmpl w:val="77B24CDC"/>
@@ -5590,7 +6644,7 @@
       </w:pPr>
     </w:lvl>
   </w:abstractNum>
-  <w:abstractNum w:abstractNumId="15">
+  <w:abstractNum w:abstractNumId="20">
     <w:nsid w:val="75977CE2"/>
     <w:multiLevelType w:val="hybridMultilevel"/>
     <w:tmpl w:val="5DACF15A"/>
@@ -5679,7 +6733,7 @@
       </w:pPr>
     </w:lvl>
   </w:abstractNum>
-  <w:abstractNum w:abstractNumId="16">
+  <w:abstractNum w:abstractNumId="21">
     <w:nsid w:val="75B27288"/>
     <w:multiLevelType w:val="hybridMultilevel"/>
     <w:tmpl w:val="4580B862"/>
@@ -5765,7 +6819,7 @@
       </w:pPr>
     </w:lvl>
   </w:abstractNum>
-  <w:abstractNum w:abstractNumId="17">
+  <w:abstractNum w:abstractNumId="22">
     <w:nsid w:val="79364C0B"/>
     <w:multiLevelType w:val="hybridMultilevel"/>
     <w:tmpl w:val="1722DF0A"/>
@@ -5854,7 +6908,7 @@
       </w:pPr>
     </w:lvl>
   </w:abstractNum>
-  <w:abstractNum w:abstractNumId="18">
+  <w:abstractNum w:abstractNumId="23">
     <w:nsid w:val="7AA71C44"/>
     <w:multiLevelType w:val="hybridMultilevel"/>
     <w:tmpl w:val="1182E93A"/>
@@ -5968,40 +7022,40 @@
     </w:lvl>
   </w:abstractNum>
   <w:num w:numId="1">
-    <w:abstractNumId w:val="6"/>
+    <w:abstractNumId w:val="9"/>
   </w:num>
   <w:num w:numId="2">
-    <w:abstractNumId w:val="16"/>
+    <w:abstractNumId w:val="21"/>
   </w:num>
   <w:num w:numId="3">
-    <w:abstractNumId w:val="3"/>
+    <w:abstractNumId w:val="4"/>
   </w:num>
   <w:num w:numId="4">
-    <w:abstractNumId w:val="9"/>
+    <w:abstractNumId w:val="12"/>
   </w:num>
   <w:num w:numId="5">
     <w:abstractNumId w:val="1"/>
   </w:num>
   <w:num w:numId="6">
-    <w:abstractNumId w:val="18"/>
+    <w:abstractNumId w:val="23"/>
   </w:num>
   <w:num w:numId="7">
-    <w:abstractNumId w:val="10"/>
+    <w:abstractNumId w:val="14"/>
   </w:num>
   <w:num w:numId="8">
-    <w:abstractNumId w:val="14"/>
+    <w:abstractNumId w:val="19"/>
   </w:num>
   <w:num w:numId="9">
+    <w:abstractNumId w:val="6"/>
+  </w:num>
+  <w:num w:numId="10">
+    <w:abstractNumId w:val="20"/>
+  </w:num>
+  <w:num w:numId="11">
     <w:abstractNumId w:val="5"/>
   </w:num>
-  <w:num w:numId="10">
-    <w:abstractNumId w:val="15"/>
-  </w:num>
-  <w:num w:numId="11">
-    <w:abstractNumId w:val="4"/>
-  </w:num>
   <w:num w:numId="12">
-    <w:abstractNumId w:val="12"/>
+    <w:abstractNumId w:val="17"/>
   </w:num>
   <w:num w:numId="13">
     <w:abstractNumId w:val="2"/>
@@ -6010,19 +7064,34 @@
     <w:abstractNumId w:val="0"/>
   </w:num>
   <w:num w:numId="15">
+    <w:abstractNumId w:val="18"/>
+  </w:num>
+  <w:num w:numId="16">
+    <w:abstractNumId w:val="22"/>
+  </w:num>
+  <w:num w:numId="17">
+    <w:abstractNumId w:val="10"/>
+  </w:num>
+  <w:num w:numId="18">
+    <w:abstractNumId w:val="11"/>
+  </w:num>
+  <w:num w:numId="19">
+    <w:abstractNumId w:val="15"/>
+  </w:num>
+  <w:num w:numId="20">
+    <w:abstractNumId w:val="7"/>
+  </w:num>
+  <w:num w:numId="21">
+    <w:abstractNumId w:val="8"/>
+  </w:num>
+  <w:num w:numId="22">
+    <w:abstractNumId w:val="16"/>
+  </w:num>
+  <w:num w:numId="23">
     <w:abstractNumId w:val="13"/>
   </w:num>
-  <w:num w:numId="16">
-    <w:abstractNumId w:val="17"/>
-  </w:num>
-  <w:num w:numId="17">
-    <w:abstractNumId w:val="7"/>
-  </w:num>
-  <w:num w:numId="18">
-    <w:abstractNumId w:val="8"/>
-  </w:num>
-  <w:num w:numId="19">
-    <w:abstractNumId w:val="11"/>
+  <w:num w:numId="24">
+    <w:abstractNumId w:val="3"/>
   </w:num>
 </w:numbering>
 </file>
@@ -6906,6 +7975,51 @@
       <w:szCs w:val="24"/>
     </w:rPr>
   </w:style>
+  <w:style w:type="paragraph" w:styleId="HTMLPreformatted">
+    <w:name w:val="HTML Preformatted"/>
+    <w:basedOn w:val="Normal"/>
+    <w:link w:val="HTMLPreformattedChar"/>
+    <w:uiPriority w:val="99"/>
+    <w:unhideWhenUsed/>
+    <w:rsid w:val="002C7880"/>
+    <w:pPr>
+      <w:tabs>
+        <w:tab w:val="left" w:pos="916"/>
+        <w:tab w:val="left" w:pos="1832"/>
+        <w:tab w:val="left" w:pos="2748"/>
+        <w:tab w:val="left" w:pos="3664"/>
+        <w:tab w:val="left" w:pos="4580"/>
+        <w:tab w:val="left" w:pos="5496"/>
+        <w:tab w:val="left" w:pos="6412"/>
+        <w:tab w:val="left" w:pos="7328"/>
+        <w:tab w:val="left" w:pos="8244"/>
+        <w:tab w:val="left" w:pos="9160"/>
+        <w:tab w:val="left" w:pos="10076"/>
+        <w:tab w:val="left" w:pos="10992"/>
+        <w:tab w:val="left" w:pos="11908"/>
+        <w:tab w:val="left" w:pos="12824"/>
+        <w:tab w:val="left" w:pos="13740"/>
+        <w:tab w:val="left" w:pos="14656"/>
+      </w:tabs>
+    </w:pPr>
+    <w:rPr>
+      <w:rFonts w:ascii="Courier New" w:hAnsi="Courier New" w:cs="Courier New"/>
+      <w:sz w:val="20"/>
+      <w:szCs w:val="20"/>
+    </w:rPr>
+  </w:style>
+  <w:style w:type="character" w:customStyle="1" w:styleId="HTMLPreformattedChar">
+    <w:name w:val="HTML Preformatted Char"/>
+    <w:basedOn w:val="DefaultParagraphFont"/>
+    <w:link w:val="HTMLPreformatted"/>
+    <w:uiPriority w:val="99"/>
+    <w:rsid w:val="002C7880"/>
+    <w:rPr>
+      <w:rFonts w:ascii="Courier New" w:hAnsi="Courier New" w:cs="Courier New"/>
+      <w:sz w:val="20"/>
+      <w:szCs w:val="20"/>
+    </w:rPr>
+  </w:style>
 </w:styles>
 </file>
 
@@ -7175,7 +8289,7 @@
 </file>
 
 <file path=customXml/itemProps1.xml><?xml version="1.0" encoding="utf-8"?>
-<ds:datastoreItem xmlns:ds="http://schemas.openxmlformats.org/officeDocument/2006/customXml" ds:itemID="{2B2D0200-B177-DD4C-9CFB-FCD1C5925B58}">
+<ds:datastoreItem xmlns:ds="http://schemas.openxmlformats.org/officeDocument/2006/customXml" ds:itemID="{8F3C5E7B-C2B5-4243-B1F3-BCF4E749E3F4}">
   <ds:schemaRefs>
     <ds:schemaRef ds:uri="http://schemas.openxmlformats.org/officeDocument/2006/bibliography"/>
   </ds:schemaRefs>

</xml_diff>

<commit_message>
added  additional comments in the log
</commit_message>
<xml_diff>
--- a/Change_request_137.docx
+++ b/Change_request_137.docx
@@ -668,33 +668,15 @@
                 <w:sz w:val="24"/>
                 <w:szCs w:val="24"/>
               </w:rPr>
-              <w:t xml:space="preserve">‘Patient_encounters’ </w:t>
-            </w:r>
-            <w:proofErr w:type="gramStart"/>
+              <w:t xml:space="preserve">‘Patient_encounters’ table </w:t>
+            </w:r>
             <w:r>
               <w:rPr>
                 <w:rFonts w:ascii="Times New Roman" w:hAnsi="Times New Roman" w:cs="Times New Roman"/>
                 <w:sz w:val="24"/>
                 <w:szCs w:val="24"/>
               </w:rPr>
-              <w:t xml:space="preserve">table </w:t>
-            </w:r>
-            <w:r>
-              <w:rPr>
-                <w:rFonts w:ascii="Times New Roman" w:hAnsi="Times New Roman" w:cs="Times New Roman"/>
-                <w:sz w:val="24"/>
-                <w:szCs w:val="24"/>
-              </w:rPr>
-              <w:t xml:space="preserve"> is</w:t>
-            </w:r>
-            <w:proofErr w:type="gramEnd"/>
-            <w:r>
-              <w:rPr>
-                <w:rFonts w:ascii="Times New Roman" w:hAnsi="Times New Roman" w:cs="Times New Roman"/>
-                <w:sz w:val="24"/>
-                <w:szCs w:val="24"/>
-              </w:rPr>
-              <w:t xml:space="preserve"> not null then the patient’s record in patients table is </w:t>
+              <w:t xml:space="preserve"> is not null then the patient’s record in patients table is </w:t>
             </w:r>
             <w:r>
               <w:rPr>
@@ -744,25 +726,7 @@
                 <w:sz w:val="24"/>
                 <w:szCs w:val="24"/>
               </w:rPr>
-              <w:t>At this point we are clear that if the user chooses ‘date of birth’ or ‘years and months</w:t>
-            </w:r>
-            <w:proofErr w:type="gramStart"/>
-            <w:r>
-              <w:rPr>
-                <w:rFonts w:ascii="Times New Roman" w:hAnsi="Times New Roman" w:cs="Times New Roman"/>
-                <w:sz w:val="24"/>
-                <w:szCs w:val="24"/>
-              </w:rPr>
-              <w:t>’ ,</w:t>
-            </w:r>
-            <w:proofErr w:type="gramEnd"/>
-            <w:r>
-              <w:rPr>
-                <w:rFonts w:ascii="Times New Roman" w:hAnsi="Times New Roman" w:cs="Times New Roman"/>
-                <w:sz w:val="24"/>
-                <w:szCs w:val="24"/>
-              </w:rPr>
-              <w:t xml:space="preserve"> the age column in the patients table is getting populated. We confirmed the same after entering 3 patient records from UI by choosing each of the 3 ways to enter the age. </w:t>
+              <w:t xml:space="preserve">At this point we are clear that if the user chooses ‘date of birth’ or ‘years and months’ , the age column in the patients table is getting populated. We confirmed the same after entering 3 patient records from UI by choosing each of the 3 ways to enter the age. </w:t>
             </w:r>
             <w:r>
               <w:rPr>
@@ -954,15 +918,7 @@
               <w:cnfStyle w:val="000000000000" w:firstRow="0" w:lastRow="0" w:firstColumn="0" w:lastColumn="0" w:oddVBand="0" w:evenVBand="0" w:oddHBand="0" w:evenHBand="0" w:firstRowFirstColumn="0" w:firstRowLastColumn="0" w:lastRowFirstColumn="0" w:lastRowLastColumn="0"/>
             </w:pPr>
             <w:r>
-              <w:t xml:space="preserve">We concluded that we might need to add a new </w:t>
-            </w:r>
-            <w:proofErr w:type="gramStart"/>
-            <w:r>
-              <w:t>field  (</w:t>
-            </w:r>
-            <w:proofErr w:type="gramEnd"/>
-            <w:r>
-              <w:t xml:space="preserve">checkbox or radio button) so that user can capture this flag and persist in the ‘patients’ table  for every patient.  </w:t>
+              <w:t xml:space="preserve">We concluded that we might need to add a new field  (checkbox or radio button) so that user can capture this flag and persist in the ‘patients’ table  for every patient.  </w:t>
             </w:r>
           </w:p>
           <w:p>
@@ -1057,13 +1013,8 @@
             <w:r>
               <w:t xml:space="preserve">, in order to keep the </w:t>
             </w:r>
-            <w:proofErr w:type="gramStart"/>
-            <w:r>
-              <w:t>UI</w:t>
-            </w:r>
-            <w:proofErr w:type="gramEnd"/>
-            <w:r>
-              <w:t xml:space="preserve"> look and feel consistent</w:t>
+            <w:r>
+              <w:t>UI look and feel consistent</w:t>
             </w:r>
             <w:r>
               <w:t>, it would be wise to have a radio button</w:t>
@@ -1096,15 +1047,7 @@
               <w:cnfStyle w:val="000000000000" w:firstRow="0" w:lastRow="0" w:firstColumn="0" w:lastColumn="0" w:oddVBand="0" w:evenVBand="0" w:oddHBand="0" w:evenHBand="0" w:firstRowFirstColumn="0" w:firstRowLastColumn="0" w:lastRowFirstColumn="0" w:lastRowLastColumn="0"/>
             </w:pPr>
             <w:r>
-              <w:t xml:space="preserve">Searched through the IDE for ‘Triage’ </w:t>
-            </w:r>
-            <w:proofErr w:type="gramStart"/>
-            <w:r>
-              <w:t>package  for</w:t>
-            </w:r>
-            <w:proofErr w:type="gramEnd"/>
-            <w:r>
-              <w:t xml:space="preserve"> finding the view where we need to make code change and concluded that</w:t>
+              <w:t>Searched through the IDE for ‘Triage’ package  for finding the view where we need to make code change and concluded that</w:t>
             </w:r>
             <w:r>
               <w:t xml:space="preserve"> index.scala.html </w:t>
@@ -1725,19 +1668,7 @@
               <w:cnfStyle w:val="000000000000" w:firstRow="0" w:lastRow="0" w:firstColumn="0" w:lastColumn="0" w:oddVBand="0" w:evenVBand="0" w:oddHBand="0" w:evenHBand="0" w:firstRowFirstColumn="0" w:firstRowLastColumn="0" w:lastRowFirstColumn="0" w:lastRowLastColumn="0"/>
             </w:pPr>
             <w:r>
-              <w:t xml:space="preserve"> We created a new partial page InputAgeReal.scala.html under </w:t>
-            </w:r>
-            <w:r>
-              <w:t>femr.ui.views.</w:t>
-            </w:r>
-            <w:r>
-              <w:t>partials.</w:t>
-            </w:r>
-            <w:r>
-              <w:t>triage</w:t>
-            </w:r>
-            <w:r>
-              <w:t xml:space="preserve">, and added </w:t>
+              <w:t xml:space="preserve"> We created a new partial page InputAgeReal.scala.html under femr.ui.views.partials.triage, and added </w:t>
             </w:r>
             <w:r>
               <w:t>the label ‘is age real?’</w:t>
@@ -1746,15 +1677,7 @@
               <w:t xml:space="preserve"> with the </w:t>
             </w:r>
             <w:r>
-              <w:t xml:space="preserve">2 </w:t>
-            </w:r>
-            <w:proofErr w:type="gramStart"/>
-            <w:r>
-              <w:t>yes  or</w:t>
-            </w:r>
-            <w:proofErr w:type="gramEnd"/>
-            <w:r>
-              <w:t xml:space="preserve"> no toggle </w:t>
+              <w:t xml:space="preserve">2 yes  or no toggle </w:t>
             </w:r>
             <w:r>
               <w:t>button</w:t>
@@ -1774,15 +1697,7 @@
               <w:cnfStyle w:val="000000000000" w:firstRow="0" w:lastRow="0" w:firstColumn="0" w:lastColumn="0" w:oddVBand="0" w:evenVBand="0" w:oddHBand="0" w:evenHBand="0" w:firstRowFirstColumn="0" w:firstRowLastColumn="0" w:lastRowFirstColumn="0" w:lastRowLastColumn="0"/>
             </w:pPr>
             <w:r>
-              <w:t xml:space="preserve">To display and accept </w:t>
-            </w:r>
-            <w:proofErr w:type="gramStart"/>
-            <w:r>
-              <w:t>the  age</w:t>
-            </w:r>
-            <w:proofErr w:type="gramEnd"/>
-            <w:r>
-              <w:t xml:space="preserve"> is Real or Not input      </w:t>
+              <w:t xml:space="preserve">To display and accept the  age is Real or Not input      </w:t>
             </w:r>
           </w:p>
         </w:tc>
@@ -2138,18 +2053,7 @@
                 <w:sz w:val="24"/>
                 <w:szCs w:val="24"/>
               </w:rPr>
-              <w:t>data.m</w:t>
-            </w:r>
-            <w:bookmarkStart w:id="4" w:name="_GoBack"/>
-            <w:bookmarkEnd w:id="4"/>
-            <w:r>
-              <w:rPr>
-                <w:rFonts w:ascii="Times New Roman" w:hAnsi="Times New Roman" w:cs="Times New Roman"/>
-                <w:color w:val="000000"/>
-                <w:sz w:val="24"/>
-                <w:szCs w:val="24"/>
-              </w:rPr>
-              <w:t xml:space="preserve">odels.core </w:t>
+              <w:t xml:space="preserve">data.models.core </w:t>
             </w:r>
             <w:r>
               <w:rPr>
@@ -2681,21 +2585,7 @@
               <w:rPr>
                 <w:rFonts w:eastAsiaTheme="minorEastAsia" w:cstheme="minorEastAsia"/>
               </w:rPr>
-              <w:t>2. The ‘Birthday type’ label with 2 radio buttons ‘real’ and</w:t>
-            </w:r>
-            <w:proofErr w:type="gramStart"/>
-            <w:r>
-              <w:rPr>
-                <w:rFonts w:eastAsiaTheme="minorEastAsia" w:cstheme="minorEastAsia"/>
-              </w:rPr>
-              <w:t xml:space="preserve">   ‘</w:t>
-            </w:r>
-            <w:proofErr w:type="gramEnd"/>
-            <w:r>
-              <w:rPr>
-                <w:rFonts w:eastAsiaTheme="minorEastAsia" w:cstheme="minorEastAsia"/>
-              </w:rPr>
-              <w:t xml:space="preserve">fake’ should appear </w:t>
+              <w:t xml:space="preserve">2. The ‘Birthday type’ label with 2 radio buttons ‘real’ and   ‘fake’ should appear </w:t>
             </w:r>
           </w:p>
         </w:tc>
@@ -2808,14 +2698,7 @@
               <w:rPr>
                 <w:rFonts w:eastAsiaTheme="minorEastAsia" w:cstheme="minorEastAsia"/>
               </w:rPr>
-              <w:t xml:space="preserve">Choose ‘Birthday type’ </w:t>
-            </w:r>
-            <w:proofErr w:type="gramStart"/>
-            <w:r>
-              <w:rPr>
-                <w:rFonts w:eastAsiaTheme="minorEastAsia" w:cstheme="minorEastAsia"/>
-              </w:rPr>
-              <w:t>as</w:t>
+              <w:t>Choose ‘Birthday type’ as</w:t>
             </w:r>
             <w:r>
               <w:rPr>
@@ -2827,14 +2710,7 @@
               <w:rPr>
                 <w:rFonts w:eastAsiaTheme="minorEastAsia" w:cstheme="minorEastAsia"/>
               </w:rPr>
-              <w:t>‘</w:t>
-            </w:r>
-            <w:proofErr w:type="gramEnd"/>
-            <w:r>
-              <w:rPr>
-                <w:rFonts w:eastAsiaTheme="minorEastAsia" w:cstheme="minorEastAsia"/>
-              </w:rPr>
-              <w:t xml:space="preserve">fake’ </w:t>
+              <w:t xml:space="preserve">‘fake’ </w:t>
             </w:r>
           </w:p>
           <w:p>
@@ -2854,21 +2730,7 @@
               <w:rPr>
                 <w:rFonts w:eastAsiaTheme="minorEastAsia" w:cstheme="minorEastAsia"/>
               </w:rPr>
-              <w:t xml:space="preserve"> his </w:t>
-            </w:r>
-            <w:proofErr w:type="gramStart"/>
-            <w:r>
-              <w:rPr>
-                <w:rFonts w:eastAsiaTheme="minorEastAsia" w:cstheme="minorEastAsia"/>
-              </w:rPr>
-              <w:t>age ,</w:t>
-            </w:r>
-            <w:proofErr w:type="gramEnd"/>
-            <w:r>
-              <w:rPr>
-                <w:rFonts w:eastAsiaTheme="minorEastAsia" w:cstheme="minorEastAsia"/>
-              </w:rPr>
-              <w:t xml:space="preserve"> say </w:t>
+              <w:t xml:space="preserve"> his age , say </w:t>
             </w:r>
             <w:r>
               <w:rPr>
@@ -3114,21 +2976,7 @@
               <w:rPr>
                 <w:rFonts w:eastAsiaTheme="minorEastAsia" w:cstheme="minorEastAsia"/>
               </w:rPr>
-              <w:t xml:space="preserve">that the create patient logic is working as expected when patient’s birthday type as </w:t>
-            </w:r>
-            <w:proofErr w:type="gramStart"/>
-            <w:r>
-              <w:rPr>
-                <w:rFonts w:eastAsiaTheme="minorEastAsia" w:cstheme="minorEastAsia"/>
-              </w:rPr>
-              <w:t>fake  is</w:t>
-            </w:r>
-            <w:proofErr w:type="gramEnd"/>
-            <w:r>
-              <w:rPr>
-                <w:rFonts w:eastAsiaTheme="minorEastAsia" w:cstheme="minorEastAsia"/>
-              </w:rPr>
-              <w:t xml:space="preserve"> selected</w:t>
+              <w:t>that the create patient logic is working as expected when patient’s birthday type as fake  is selected</w:t>
             </w:r>
           </w:p>
           <w:p>
@@ -3215,19 +3063,11 @@
               </w:rPr>
               <w:t xml:space="preserve">2. </w:t>
             </w:r>
-            <w:proofErr w:type="gramStart"/>
-            <w:r>
-              <w:rPr>
-                <w:rFonts w:eastAsiaTheme="minorEastAsia" w:cstheme="minorEastAsia"/>
-              </w:rPr>
-              <w:t>Choose‘</w:t>
-            </w:r>
-            <w:proofErr w:type="gramEnd"/>
-            <w:r>
-              <w:rPr>
-                <w:rFonts w:eastAsiaTheme="minorEastAsia" w:cstheme="minorEastAsia"/>
-              </w:rPr>
-              <w:t xml:space="preserve">Birthday type’ as   ‘real’ </w:t>
+            <w:r>
+              <w:rPr>
+                <w:rFonts w:eastAsiaTheme="minorEastAsia" w:cstheme="minorEastAsia"/>
+              </w:rPr>
+              <w:t xml:space="preserve">Choose‘Birthday type’ as   ‘real’ </w:t>
             </w:r>
           </w:p>
           <w:p>
@@ -3494,21 +3334,7 @@
               <w:rPr>
                 <w:rFonts w:eastAsiaTheme="minorEastAsia" w:cstheme="minorEastAsia"/>
               </w:rPr>
-              <w:t xml:space="preserve">1.Go to Triage screen and enter </w:t>
-            </w:r>
-            <w:proofErr w:type="spellStart"/>
-            <w:r>
-              <w:rPr>
-                <w:rFonts w:eastAsiaTheme="minorEastAsia" w:cstheme="minorEastAsia"/>
-              </w:rPr>
-              <w:t>patientID</w:t>
-            </w:r>
-            <w:proofErr w:type="spellEnd"/>
-            <w:r>
-              <w:rPr>
-                <w:rFonts w:eastAsiaTheme="minorEastAsia" w:cstheme="minorEastAsia"/>
-              </w:rPr>
-              <w:t xml:space="preserve"> obtained from Test case 2 and hit submit</w:t>
+              <w:t>1.Go to Triage screen and enter patientID obtained from Test case 2 and hit submit</w:t>
             </w:r>
           </w:p>
           <w:p>
@@ -3688,21 +3514,7 @@
               <w:rPr>
                 <w:rFonts w:eastAsiaTheme="minorEastAsia" w:cstheme="minorEastAsia"/>
               </w:rPr>
-              <w:t xml:space="preserve">1.Go to Triage screen and enter </w:t>
-            </w:r>
-            <w:proofErr w:type="spellStart"/>
-            <w:r>
-              <w:rPr>
-                <w:rFonts w:eastAsiaTheme="minorEastAsia" w:cstheme="minorEastAsia"/>
-              </w:rPr>
-              <w:t>patientID</w:t>
-            </w:r>
-            <w:proofErr w:type="spellEnd"/>
-            <w:r>
-              <w:rPr>
-                <w:rFonts w:eastAsiaTheme="minorEastAsia" w:cstheme="minorEastAsia"/>
-              </w:rPr>
-              <w:t xml:space="preserve"> obtained from Test case 3 and hit submit</w:t>
+              <w:t>1.Go to Triage screen and enter patientID obtained from Test case 3 and hit submit</w:t>
             </w:r>
           </w:p>
           <w:p>
@@ -3858,7 +3670,7 @@
           <w:rFonts w:eastAsiaTheme="minorEastAsia"/>
         </w:rPr>
       </w:pPr>
-      <w:bookmarkStart w:id="5" w:name="_Toc444154501"/>
+      <w:bookmarkStart w:id="4" w:name="_Toc444154501"/>
     </w:p>
     <w:p>
       <w:pPr>
@@ -3884,7 +3696,7 @@
         </w:rPr>
         <w:t>Timing</w:t>
       </w:r>
-      <w:bookmarkEnd w:id="5"/>
+      <w:bookmarkEnd w:id="4"/>
     </w:p>
     <w:p>
       <w:r>
@@ -4407,14 +4219,14 @@
       <w:pPr>
         <w:pStyle w:val="Heading1"/>
       </w:pPr>
-      <w:bookmarkStart w:id="6" w:name="_Toc444154502"/>
+      <w:bookmarkStart w:id="5" w:name="_Toc444154502"/>
       <w:r>
         <w:rPr>
           <w:rFonts w:eastAsiaTheme="minorEastAsia"/>
         </w:rPr>
         <w:t>Conclusions</w:t>
       </w:r>
-      <w:bookmarkEnd w:id="6"/>
+      <w:bookmarkEnd w:id="5"/>
       <w:r>
         <w:rPr>
           <w:rFonts w:eastAsiaTheme="minorEastAsia"/>
@@ -4495,8 +4307,37 @@
         </w:numPr>
       </w:pPr>
       <w:r>
+        <w:t>UI</w:t>
+      </w:r>
+    </w:p>
+    <w:p>
+      <w:pPr>
+        <w:pStyle w:val="ListParagraph"/>
+        <w:numPr>
+          <w:ilvl w:val="0"/>
+          <w:numId w:val="25"/>
+        </w:numPr>
+      </w:pPr>
+      <w:r>
+        <w:t xml:space="preserve">Edited </w:t>
+      </w:r>
+      <w:r>
         <w:t>index.scala.html under femr.ui.views.triage</w:t>
       </w:r>
+    </w:p>
+    <w:p>
+      <w:pPr>
+        <w:pStyle w:val="ListParagraph"/>
+        <w:numPr>
+          <w:ilvl w:val="0"/>
+          <w:numId w:val="25"/>
+        </w:numPr>
+      </w:pPr>
+      <w:r>
+        <w:t>Created InputAgeReal.scala.html under femr.uiview.partials.triage</w:t>
+      </w:r>
+      <w:bookmarkStart w:id="6" w:name="_GoBack"/>
+      <w:bookmarkEnd w:id="6"/>
     </w:p>
     <w:p>
       <w:pPr>
@@ -5732,6 +5573,95 @@
     </w:lvl>
   </w:abstractNum>
   <w:abstractNum w:abstractNumId="10">
+    <w:nsid w:val="3C0122D6"/>
+    <w:multiLevelType w:val="hybridMultilevel"/>
+    <w:tmpl w:val="4B0EEBD0"/>
+    <w:lvl w:ilvl="0" w:tplc="8B1AD948">
+      <w:start w:val="1"/>
+      <w:numFmt w:val="lowerLetter"/>
+      <w:lvlText w:val="%1."/>
+      <w:lvlJc w:val="left"/>
+      <w:pPr>
+        <w:ind w:left="1440" w:hanging="360"/>
+      </w:pPr>
+      <w:rPr>
+        <w:rFonts w:hint="default"/>
+      </w:rPr>
+    </w:lvl>
+    <w:lvl w:ilvl="1" w:tplc="04090019" w:tentative="1">
+      <w:start w:val="1"/>
+      <w:numFmt w:val="lowerLetter"/>
+      <w:lvlText w:val="%2."/>
+      <w:lvlJc w:val="left"/>
+      <w:pPr>
+        <w:ind w:left="2160" w:hanging="360"/>
+      </w:pPr>
+    </w:lvl>
+    <w:lvl w:ilvl="2" w:tplc="0409001B" w:tentative="1">
+      <w:start w:val="1"/>
+      <w:numFmt w:val="lowerRoman"/>
+      <w:lvlText w:val="%3."/>
+      <w:lvlJc w:val="right"/>
+      <w:pPr>
+        <w:ind w:left="2880" w:hanging="180"/>
+      </w:pPr>
+    </w:lvl>
+    <w:lvl w:ilvl="3" w:tplc="0409000F" w:tentative="1">
+      <w:start w:val="1"/>
+      <w:numFmt w:val="decimal"/>
+      <w:lvlText w:val="%4."/>
+      <w:lvlJc w:val="left"/>
+      <w:pPr>
+        <w:ind w:left="3600" w:hanging="360"/>
+      </w:pPr>
+    </w:lvl>
+    <w:lvl w:ilvl="4" w:tplc="04090019" w:tentative="1">
+      <w:start w:val="1"/>
+      <w:numFmt w:val="lowerLetter"/>
+      <w:lvlText w:val="%5."/>
+      <w:lvlJc w:val="left"/>
+      <w:pPr>
+        <w:ind w:left="4320" w:hanging="360"/>
+      </w:pPr>
+    </w:lvl>
+    <w:lvl w:ilvl="5" w:tplc="0409001B" w:tentative="1">
+      <w:start w:val="1"/>
+      <w:numFmt w:val="lowerRoman"/>
+      <w:lvlText w:val="%6."/>
+      <w:lvlJc w:val="right"/>
+      <w:pPr>
+        <w:ind w:left="5040" w:hanging="180"/>
+      </w:pPr>
+    </w:lvl>
+    <w:lvl w:ilvl="6" w:tplc="0409000F" w:tentative="1">
+      <w:start w:val="1"/>
+      <w:numFmt w:val="decimal"/>
+      <w:lvlText w:val="%7."/>
+      <w:lvlJc w:val="left"/>
+      <w:pPr>
+        <w:ind w:left="5760" w:hanging="360"/>
+      </w:pPr>
+    </w:lvl>
+    <w:lvl w:ilvl="7" w:tplc="04090019" w:tentative="1">
+      <w:start w:val="1"/>
+      <w:numFmt w:val="lowerLetter"/>
+      <w:lvlText w:val="%8."/>
+      <w:lvlJc w:val="left"/>
+      <w:pPr>
+        <w:ind w:left="6480" w:hanging="360"/>
+      </w:pPr>
+    </w:lvl>
+    <w:lvl w:ilvl="8" w:tplc="0409001B" w:tentative="1">
+      <w:start w:val="1"/>
+      <w:numFmt w:val="lowerRoman"/>
+      <w:lvlText w:val="%9."/>
+      <w:lvlJc w:val="right"/>
+      <w:pPr>
+        <w:ind w:left="7200" w:hanging="180"/>
+      </w:pPr>
+    </w:lvl>
+  </w:abstractNum>
+  <w:abstractNum w:abstractNumId="11">
     <w:nsid w:val="4D8366B6"/>
     <w:multiLevelType w:val="hybridMultilevel"/>
     <w:tmpl w:val="3E64CE48"/>
@@ -5820,7 +5750,7 @@
       </w:pPr>
     </w:lvl>
   </w:abstractNum>
-  <w:abstractNum w:abstractNumId="11">
+  <w:abstractNum w:abstractNumId="12">
     <w:nsid w:val="4FE012B5"/>
     <w:multiLevelType w:val="hybridMultilevel"/>
     <w:tmpl w:val="1FD224D2"/>
@@ -5909,7 +5839,7 @@
       </w:pPr>
     </w:lvl>
   </w:abstractNum>
-  <w:abstractNum w:abstractNumId="12">
+  <w:abstractNum w:abstractNumId="13">
     <w:nsid w:val="5461528A"/>
     <w:multiLevelType w:val="hybridMultilevel"/>
     <w:tmpl w:val="5C440570"/>
@@ -5995,7 +5925,7 @@
       </w:pPr>
     </w:lvl>
   </w:abstractNum>
-  <w:abstractNum w:abstractNumId="13">
+  <w:abstractNum w:abstractNumId="14">
     <w:nsid w:val="571762DB"/>
     <w:multiLevelType w:val="hybridMultilevel"/>
     <w:tmpl w:val="55B8E69E"/>
@@ -6086,7 +6016,7 @@
       </w:pPr>
     </w:lvl>
   </w:abstractNum>
-  <w:abstractNum w:abstractNumId="14">
+  <w:abstractNum w:abstractNumId="15">
     <w:nsid w:val="5A46669E"/>
     <w:multiLevelType w:val="hybridMultilevel"/>
     <w:tmpl w:val="13FADCC6"/>
@@ -6199,7 +6129,7 @@
       </w:rPr>
     </w:lvl>
   </w:abstractNum>
-  <w:abstractNum w:abstractNumId="15">
+  <w:abstractNum w:abstractNumId="16">
     <w:nsid w:val="5EAC2626"/>
     <w:multiLevelType w:val="hybridMultilevel"/>
     <w:tmpl w:val="DB3E799C"/>
@@ -6288,7 +6218,7 @@
       </w:pPr>
     </w:lvl>
   </w:abstractNum>
-  <w:abstractNum w:abstractNumId="16">
+  <w:abstractNum w:abstractNumId="17">
     <w:nsid w:val="685D0FF2"/>
     <w:multiLevelType w:val="hybridMultilevel"/>
     <w:tmpl w:val="A126DB3E"/>
@@ -6377,7 +6307,7 @@
       </w:pPr>
     </w:lvl>
   </w:abstractNum>
-  <w:abstractNum w:abstractNumId="17">
+  <w:abstractNum w:abstractNumId="18">
     <w:nsid w:val="70B477A5"/>
     <w:multiLevelType w:val="hybridMultilevel"/>
     <w:tmpl w:val="E4123A06"/>
@@ -6466,7 +6396,7 @@
       </w:pPr>
     </w:lvl>
   </w:abstractNum>
-  <w:abstractNum w:abstractNumId="18">
+  <w:abstractNum w:abstractNumId="19">
     <w:nsid w:val="71731AF5"/>
     <w:multiLevelType w:val="hybridMultilevel"/>
     <w:tmpl w:val="426A4902"/>
@@ -6555,7 +6485,7 @@
       </w:pPr>
     </w:lvl>
   </w:abstractNum>
-  <w:abstractNum w:abstractNumId="19">
+  <w:abstractNum w:abstractNumId="20">
     <w:nsid w:val="74326269"/>
     <w:multiLevelType w:val="hybridMultilevel"/>
     <w:tmpl w:val="77B24CDC"/>
@@ -6644,7 +6574,7 @@
       </w:pPr>
     </w:lvl>
   </w:abstractNum>
-  <w:abstractNum w:abstractNumId="20">
+  <w:abstractNum w:abstractNumId="21">
     <w:nsid w:val="75977CE2"/>
     <w:multiLevelType w:val="hybridMultilevel"/>
     <w:tmpl w:val="5DACF15A"/>
@@ -6733,7 +6663,7 @@
       </w:pPr>
     </w:lvl>
   </w:abstractNum>
-  <w:abstractNum w:abstractNumId="21">
+  <w:abstractNum w:abstractNumId="22">
     <w:nsid w:val="75B27288"/>
     <w:multiLevelType w:val="hybridMultilevel"/>
     <w:tmpl w:val="4580B862"/>
@@ -6819,7 +6749,7 @@
       </w:pPr>
     </w:lvl>
   </w:abstractNum>
-  <w:abstractNum w:abstractNumId="22">
+  <w:abstractNum w:abstractNumId="23">
     <w:nsid w:val="79364C0B"/>
     <w:multiLevelType w:val="hybridMultilevel"/>
     <w:tmpl w:val="1722DF0A"/>
@@ -6908,7 +6838,7 @@
       </w:pPr>
     </w:lvl>
   </w:abstractNum>
-  <w:abstractNum w:abstractNumId="23">
+  <w:abstractNum w:abstractNumId="24">
     <w:nsid w:val="7AA71C44"/>
     <w:multiLevelType w:val="hybridMultilevel"/>
     <w:tmpl w:val="1182E93A"/>
@@ -7025,37 +6955,37 @@
     <w:abstractNumId w:val="9"/>
   </w:num>
   <w:num w:numId="2">
-    <w:abstractNumId w:val="21"/>
+    <w:abstractNumId w:val="22"/>
   </w:num>
   <w:num w:numId="3">
     <w:abstractNumId w:val="4"/>
   </w:num>
   <w:num w:numId="4">
-    <w:abstractNumId w:val="12"/>
+    <w:abstractNumId w:val="13"/>
   </w:num>
   <w:num w:numId="5">
     <w:abstractNumId w:val="1"/>
   </w:num>
   <w:num w:numId="6">
-    <w:abstractNumId w:val="23"/>
+    <w:abstractNumId w:val="24"/>
   </w:num>
   <w:num w:numId="7">
-    <w:abstractNumId w:val="14"/>
+    <w:abstractNumId w:val="15"/>
   </w:num>
   <w:num w:numId="8">
-    <w:abstractNumId w:val="19"/>
+    <w:abstractNumId w:val="20"/>
   </w:num>
   <w:num w:numId="9">
     <w:abstractNumId w:val="6"/>
   </w:num>
   <w:num w:numId="10">
-    <w:abstractNumId w:val="20"/>
+    <w:abstractNumId w:val="21"/>
   </w:num>
   <w:num w:numId="11">
     <w:abstractNumId w:val="5"/>
   </w:num>
   <w:num w:numId="12">
-    <w:abstractNumId w:val="17"/>
+    <w:abstractNumId w:val="18"/>
   </w:num>
   <w:num w:numId="13">
     <w:abstractNumId w:val="2"/>
@@ -7064,19 +6994,19 @@
     <w:abstractNumId w:val="0"/>
   </w:num>
   <w:num w:numId="15">
-    <w:abstractNumId w:val="18"/>
+    <w:abstractNumId w:val="19"/>
   </w:num>
   <w:num w:numId="16">
-    <w:abstractNumId w:val="22"/>
+    <w:abstractNumId w:val="23"/>
   </w:num>
   <w:num w:numId="17">
-    <w:abstractNumId w:val="10"/>
+    <w:abstractNumId w:val="11"/>
   </w:num>
   <w:num w:numId="18">
-    <w:abstractNumId w:val="11"/>
+    <w:abstractNumId w:val="12"/>
   </w:num>
   <w:num w:numId="19">
-    <w:abstractNumId w:val="15"/>
+    <w:abstractNumId w:val="16"/>
   </w:num>
   <w:num w:numId="20">
     <w:abstractNumId w:val="7"/>
@@ -7085,13 +7015,16 @@
     <w:abstractNumId w:val="8"/>
   </w:num>
   <w:num w:numId="22">
-    <w:abstractNumId w:val="16"/>
+    <w:abstractNumId w:val="17"/>
   </w:num>
   <w:num w:numId="23">
-    <w:abstractNumId w:val="13"/>
+    <w:abstractNumId w:val="14"/>
   </w:num>
   <w:num w:numId="24">
     <w:abstractNumId w:val="3"/>
+  </w:num>
+  <w:num w:numId="25">
+    <w:abstractNumId w:val="10"/>
   </w:num>
 </w:numbering>
 </file>
@@ -8289,7 +8222,7 @@
 </file>
 
 <file path=customXml/itemProps1.xml><?xml version="1.0" encoding="utf-8"?>
-<ds:datastoreItem xmlns:ds="http://schemas.openxmlformats.org/officeDocument/2006/customXml" ds:itemID="{8F3C5E7B-C2B5-4243-B1F3-BCF4E749E3F4}">
+<ds:datastoreItem xmlns:ds="http://schemas.openxmlformats.org/officeDocument/2006/customXml" ds:itemID="{C097BECA-E809-754D-97ED-F856E589AF53}">
   <ds:schemaRefs>
     <ds:schemaRef ds:uri="http://schemas.openxmlformats.org/officeDocument/2006/bibliography"/>
   </ds:schemaRefs>

</xml_diff>